<commit_message>
ex003, ex004 and ex005
</commit_message>
<xml_diff>
--- a/logica_algoritmo_javaScript/CURSO DE ALGORITMOS_1.docx
+++ b/logica_algoritmo_javaScript/CURSO DE ALGORITMOS_1.docx
@@ -4245,7 +4245,6 @@
         <w:rPr>
           <w:rFonts w:cs="Courier New" w:ascii="Cambria" w:hAnsi="Cambria"/>
           <w:sz w:val="18"/>
-          <w:highlight w:val="red"/>
         </w:rPr>
         <w:t>algoritmo "AULA_02.3_MEDIA"</w:t>
       </w:r>
@@ -4555,8 +4554,8 @@
       <w:tblGrid>
         <w:gridCol w:w="2690"/>
         <w:gridCol w:w="2556"/>
-        <w:gridCol w:w="2176"/>
-        <w:gridCol w:w="1081"/>
+        <w:gridCol w:w="2177"/>
+        <w:gridCol w:w="1080"/>
       </w:tblGrid>
       <w:tr>
         <w:trPr>
@@ -4738,7 +4737,7 @@
         </w:tc>
         <w:tc>
           <w:tcPr>
-            <w:tcW w:w="2176" w:type="dxa"/>
+            <w:tcW w:w="2177" w:type="dxa"/>
             <w:tcBorders>
               <w:top w:val="single" w:sz="4" w:space="0" w:color="000000"/>
               <w:left w:val="single" w:sz="4" w:space="0" w:color="000000"/>
@@ -4774,7 +4773,7 @@
         </w:tc>
         <w:tc>
           <w:tcPr>
-            <w:tcW w:w="1081" w:type="dxa"/>
+            <w:tcW w:w="1080" w:type="dxa"/>
             <w:tcBorders>
               <w:top w:val="single" w:sz="4" w:space="0" w:color="000000"/>
               <w:left w:val="single" w:sz="8" w:space="0" w:color="000000"/>
@@ -4887,7 +4886,7 @@
         </w:tc>
         <w:tc>
           <w:tcPr>
-            <w:tcW w:w="2176" w:type="dxa"/>
+            <w:tcW w:w="2177" w:type="dxa"/>
             <w:tcBorders>
               <w:top w:val="single" w:sz="4" w:space="0" w:color="000000"/>
               <w:left w:val="single" w:sz="4" w:space="0" w:color="000000"/>
@@ -4923,7 +4922,7 @@
         </w:tc>
         <w:tc>
           <w:tcPr>
-            <w:tcW w:w="1081" w:type="dxa"/>
+            <w:tcW w:w="1080" w:type="dxa"/>
             <w:tcBorders>
               <w:top w:val="single" w:sz="4" w:space="0" w:color="000000"/>
               <w:left w:val="single" w:sz="8" w:space="0" w:color="000000"/>
@@ -5036,7 +5035,7 @@
         </w:tc>
         <w:tc>
           <w:tcPr>
-            <w:tcW w:w="2176" w:type="dxa"/>
+            <w:tcW w:w="2177" w:type="dxa"/>
             <w:tcBorders>
               <w:top w:val="single" w:sz="4" w:space="0" w:color="000000"/>
               <w:left w:val="single" w:sz="4" w:space="0" w:color="000000"/>
@@ -5072,7 +5071,7 @@
         </w:tc>
         <w:tc>
           <w:tcPr>
-            <w:tcW w:w="1081" w:type="dxa"/>
+            <w:tcW w:w="1080" w:type="dxa"/>
             <w:tcBorders>
               <w:top w:val="single" w:sz="4" w:space="0" w:color="000000"/>
               <w:left w:val="single" w:sz="8" w:space="0" w:color="000000"/>
@@ -5185,7 +5184,7 @@
         </w:tc>
         <w:tc>
           <w:tcPr>
-            <w:tcW w:w="2176" w:type="dxa"/>
+            <w:tcW w:w="2177" w:type="dxa"/>
             <w:tcBorders>
               <w:top w:val="single" w:sz="4" w:space="0" w:color="000000"/>
               <w:left w:val="single" w:sz="4" w:space="0" w:color="000000"/>
@@ -5221,7 +5220,7 @@
         </w:tc>
         <w:tc>
           <w:tcPr>
-            <w:tcW w:w="1081" w:type="dxa"/>
+            <w:tcW w:w="1080" w:type="dxa"/>
             <w:tcBorders>
               <w:top w:val="single" w:sz="4" w:space="0" w:color="000000"/>
               <w:left w:val="single" w:sz="8" w:space="0" w:color="000000"/>
@@ -5334,7 +5333,7 @@
         </w:tc>
         <w:tc>
           <w:tcPr>
-            <w:tcW w:w="2176" w:type="dxa"/>
+            <w:tcW w:w="2177" w:type="dxa"/>
             <w:tcBorders>
               <w:top w:val="single" w:sz="4" w:space="0" w:color="000000"/>
               <w:left w:val="single" w:sz="4" w:space="0" w:color="000000"/>
@@ -5370,7 +5369,7 @@
         </w:tc>
         <w:tc>
           <w:tcPr>
-            <w:tcW w:w="1081" w:type="dxa"/>
+            <w:tcW w:w="1080" w:type="dxa"/>
             <w:tcBorders>
               <w:top w:val="single" w:sz="4" w:space="0" w:color="000000"/>
               <w:left w:val="single" w:sz="8" w:space="0" w:color="000000"/>
@@ -5483,7 +5482,7 @@
         </w:tc>
         <w:tc>
           <w:tcPr>
-            <w:tcW w:w="2176" w:type="dxa"/>
+            <w:tcW w:w="2177" w:type="dxa"/>
             <w:tcBorders>
               <w:top w:val="single" w:sz="4" w:space="0" w:color="000000"/>
               <w:left w:val="single" w:sz="4" w:space="0" w:color="000000"/>
@@ -5519,7 +5518,7 @@
         </w:tc>
         <w:tc>
           <w:tcPr>
-            <w:tcW w:w="1081" w:type="dxa"/>
+            <w:tcW w:w="1080" w:type="dxa"/>
             <w:tcBorders>
               <w:top w:val="single" w:sz="4" w:space="0" w:color="000000"/>
               <w:left w:val="single" w:sz="8" w:space="0" w:color="000000"/>
@@ -5632,7 +5631,7 @@
         </w:tc>
         <w:tc>
           <w:tcPr>
-            <w:tcW w:w="2176" w:type="dxa"/>
+            <w:tcW w:w="2177" w:type="dxa"/>
             <w:tcBorders>
               <w:top w:val="single" w:sz="4" w:space="0" w:color="000000"/>
               <w:left w:val="single" w:sz="4" w:space="0" w:color="000000"/>
@@ -5668,7 +5667,7 @@
         </w:tc>
         <w:tc>
           <w:tcPr>
-            <w:tcW w:w="1081" w:type="dxa"/>
+            <w:tcW w:w="1080" w:type="dxa"/>
             <w:tcBorders>
               <w:top w:val="single" w:sz="4" w:space="0" w:color="000000"/>
               <w:left w:val="single" w:sz="8" w:space="0" w:color="000000"/>
@@ -5781,7 +5780,7 @@
         </w:tc>
         <w:tc>
           <w:tcPr>
-            <w:tcW w:w="2176" w:type="dxa"/>
+            <w:tcW w:w="2177" w:type="dxa"/>
             <w:tcBorders>
               <w:top w:val="single" w:sz="4" w:space="0" w:color="000000"/>
               <w:left w:val="single" w:sz="4" w:space="0" w:color="000000"/>
@@ -5817,7 +5816,7 @@
         </w:tc>
         <w:tc>
           <w:tcPr>
-            <w:tcW w:w="1081" w:type="dxa"/>
+            <w:tcW w:w="1080" w:type="dxa"/>
             <w:tcBorders>
               <w:top w:val="single" w:sz="4" w:space="0" w:color="000000"/>
               <w:left w:val="single" w:sz="8" w:space="0" w:color="000000"/>
@@ -5930,7 +5929,7 @@
         </w:tc>
         <w:tc>
           <w:tcPr>
-            <w:tcW w:w="2176" w:type="dxa"/>
+            <w:tcW w:w="2177" w:type="dxa"/>
             <w:tcBorders>
               <w:top w:val="single" w:sz="4" w:space="0" w:color="000000"/>
               <w:left w:val="single" w:sz="4" w:space="0" w:color="000000"/>
@@ -5966,7 +5965,7 @@
         </w:tc>
         <w:tc>
           <w:tcPr>
-            <w:tcW w:w="1081" w:type="dxa"/>
+            <w:tcW w:w="1080" w:type="dxa"/>
             <w:tcBorders>
               <w:top w:val="single" w:sz="4" w:space="0" w:color="000000"/>
               <w:left w:val="single" w:sz="8" w:space="0" w:color="000000"/>
@@ -6079,7 +6078,7 @@
         </w:tc>
         <w:tc>
           <w:tcPr>
-            <w:tcW w:w="2176" w:type="dxa"/>
+            <w:tcW w:w="2177" w:type="dxa"/>
             <w:tcBorders>
               <w:top w:val="single" w:sz="4" w:space="0" w:color="000000"/>
               <w:left w:val="single" w:sz="4" w:space="0" w:color="000000"/>
@@ -6115,7 +6114,7 @@
         </w:tc>
         <w:tc>
           <w:tcPr>
-            <w:tcW w:w="1081" w:type="dxa"/>
+            <w:tcW w:w="1080" w:type="dxa"/>
             <w:tcBorders>
               <w:top w:val="single" w:sz="4" w:space="0" w:color="000000"/>
               <w:left w:val="single" w:sz="8" w:space="0" w:color="000000"/>
@@ -12242,12 +12241,14 @@
         <w:rPr>
           <w:rFonts w:cs="Courier New" w:ascii="Courier New" w:hAnsi="Courier New"/>
           <w:b/>
+          <w:highlight w:val="red"/>
         </w:rPr>
         <w:t>Exercício 02:</w:t>
       </w:r>
       <w:r>
         <w:rPr>
           <w:rFonts w:cs="Courier New" w:ascii="Courier New" w:hAnsi="Courier New"/>
+          <w:highlight w:val="red"/>
         </w:rPr>
         <w:t xml:space="preserve"> Creuza vai viajar para os estados unidos e quer saber quanto vai levar em dólares. Ajude ela a descobrir quanto vai levar.</w:t>
       </w:r>
@@ -53919,6 +53920,102 @@
       <w:rFonts w:cs="Wingdings"/>
     </w:rPr>
   </w:style>
+  <w:style w:type="character" w:styleId="ListLabel27">
+    <w:name w:val="ListLabel 27"/>
+    <w:qFormat/>
+    <w:rPr>
+      <w:rFonts w:ascii="Courier New" w:hAnsi="Courier New"/>
+      <w:b/>
+    </w:rPr>
+  </w:style>
+  <w:style w:type="character" w:styleId="ListLabel28">
+    <w:name w:val="ListLabel 28"/>
+    <w:qFormat/>
+    <w:rPr>
+      <w:rFonts w:ascii="Courier New" w:hAnsi="Courier New"/>
+      <w:b/>
+    </w:rPr>
+  </w:style>
+  <w:style w:type="character" w:styleId="ListLabel29">
+    <w:name w:val="ListLabel 29"/>
+    <w:qFormat/>
+    <w:rPr>
+      <w:rFonts w:ascii="Courier New" w:hAnsi="Courier New"/>
+      <w:b/>
+    </w:rPr>
+  </w:style>
+  <w:style w:type="character" w:styleId="ListLabel30">
+    <w:name w:val="ListLabel 30"/>
+    <w:qFormat/>
+    <w:rPr>
+      <w:rFonts w:ascii="Courier New" w:hAnsi="Courier New"/>
+      <w:b/>
+    </w:rPr>
+  </w:style>
+  <w:style w:type="character" w:styleId="ListLabel31">
+    <w:name w:val="ListLabel 31"/>
+    <w:qFormat/>
+    <w:rPr>
+      <w:rFonts w:ascii="Courier New" w:hAnsi="Courier New" w:cs="Symbol"/>
+      <w:b/>
+    </w:rPr>
+  </w:style>
+  <w:style w:type="character" w:styleId="ListLabel32">
+    <w:name w:val="ListLabel 32"/>
+    <w:qFormat/>
+    <w:rPr>
+      <w:rFonts w:cs="Courier New"/>
+    </w:rPr>
+  </w:style>
+  <w:style w:type="character" w:styleId="ListLabel33">
+    <w:name w:val="ListLabel 33"/>
+    <w:qFormat/>
+    <w:rPr>
+      <w:rFonts w:cs="Wingdings"/>
+    </w:rPr>
+  </w:style>
+  <w:style w:type="character" w:styleId="ListLabel34">
+    <w:name w:val="ListLabel 34"/>
+    <w:qFormat/>
+    <w:rPr>
+      <w:rFonts w:cs="Symbol"/>
+    </w:rPr>
+  </w:style>
+  <w:style w:type="character" w:styleId="ListLabel35">
+    <w:name w:val="ListLabel 35"/>
+    <w:qFormat/>
+    <w:rPr>
+      <w:rFonts w:cs="Courier New"/>
+    </w:rPr>
+  </w:style>
+  <w:style w:type="character" w:styleId="ListLabel36">
+    <w:name w:val="ListLabel 36"/>
+    <w:qFormat/>
+    <w:rPr>
+      <w:rFonts w:cs="Wingdings"/>
+    </w:rPr>
+  </w:style>
+  <w:style w:type="character" w:styleId="ListLabel37">
+    <w:name w:val="ListLabel 37"/>
+    <w:qFormat/>
+    <w:rPr>
+      <w:rFonts w:cs="Symbol"/>
+    </w:rPr>
+  </w:style>
+  <w:style w:type="character" w:styleId="ListLabel38">
+    <w:name w:val="ListLabel 38"/>
+    <w:qFormat/>
+    <w:rPr>
+      <w:rFonts w:cs="Courier New"/>
+    </w:rPr>
+  </w:style>
+  <w:style w:type="character" w:styleId="ListLabel39">
+    <w:name w:val="ListLabel 39"/>
+    <w:qFormat/>
+    <w:rPr>
+      <w:rFonts w:cs="Wingdings"/>
+    </w:rPr>
+  </w:style>
   <w:style w:type="paragraph" w:styleId="Ttulo">
     <w:name w:val="Título"/>
     <w:basedOn w:val="Normal"/>

</xml_diff>

<commit_message>
logica e algoritmo em JavaScript ex006 a ex010
</commit_message>
<xml_diff>
--- a/logica_algoritmo_javaScript/CURSO DE ALGORITMOS_1.docx
+++ b/logica_algoritmo_javaScript/CURSO DE ALGORITMOS_1.docx
@@ -12241,14 +12241,12 @@
         <w:rPr>
           <w:rFonts w:cs="Courier New" w:ascii="Courier New" w:hAnsi="Courier New"/>
           <w:b/>
-          <w:highlight w:val="red"/>
         </w:rPr>
         <w:t>Exercício 02:</w:t>
       </w:r>
       <w:r>
         <w:rPr>
           <w:rFonts w:cs="Courier New" w:ascii="Courier New" w:hAnsi="Courier New"/>
-          <w:highlight w:val="red"/>
         </w:rPr>
         <w:t xml:space="preserve"> Creuza vai viajar para os estados unidos e quer saber quanto vai levar em dólares. Ajude ela a descobrir quanto vai levar.</w:t>
       </w:r>
@@ -12555,10 +12553,7 @@
         <w:pStyle w:val="Normal"/>
         <w:spacing w:before="0" w:after="0"/>
         <w:jc w:val="both"/>
-        <w:rPr>
-          <w:rFonts w:ascii="Cambria" w:hAnsi="Cambria" w:cs="Courier New"/>
-          <w:sz w:val="18"/>
-        </w:rPr>
+        <w:rPr/>
       </w:pPr>
       <w:r>
         <w:rPr>
@@ -12580,10 +12575,7 @@
         <w:pStyle w:val="Normal"/>
         <w:spacing w:before="0" w:after="0"/>
         <w:jc w:val="both"/>
-        <w:rPr>
-          <w:rFonts w:ascii="Cambria" w:hAnsi="Cambria" w:cs="Courier New"/>
-          <w:sz w:val="18"/>
-        </w:rPr>
+        <w:rPr/>
       </w:pPr>
       <w:r>
         <w:rPr>
@@ -12598,10 +12590,7 @@
         <w:pStyle w:val="Normal"/>
         <w:spacing w:before="0" w:after="0"/>
         <w:jc w:val="both"/>
-        <w:rPr>
-          <w:rFonts w:ascii="Cambria" w:hAnsi="Cambria" w:cs="Courier New"/>
-          <w:sz w:val="18"/>
-        </w:rPr>
+        <w:rPr/>
       </w:pPr>
       <w:r>
         <w:rPr>
@@ -12623,10 +12612,7 @@
         <w:pStyle w:val="Normal"/>
         <w:spacing w:before="0" w:after="0"/>
         <w:jc w:val="both"/>
-        <w:rPr>
-          <w:rFonts w:ascii="Cambria" w:hAnsi="Cambria" w:cs="Courier New"/>
-          <w:sz w:val="18"/>
-        </w:rPr>
+        <w:rPr/>
       </w:pPr>
       <w:r>
         <w:rPr>
@@ -12648,10 +12634,7 @@
         <w:pStyle w:val="Normal"/>
         <w:spacing w:before="0" w:after="0"/>
         <w:jc w:val="both"/>
-        <w:rPr>
-          <w:rFonts w:ascii="Cambria" w:hAnsi="Cambria" w:cs="Courier New"/>
-          <w:sz w:val="18"/>
-        </w:rPr>
+        <w:rPr/>
       </w:pPr>
       <w:r>
         <w:rPr>
@@ -12673,10 +12656,7 @@
         <w:pStyle w:val="Normal"/>
         <w:spacing w:before="0" w:after="0"/>
         <w:jc w:val="both"/>
-        <w:rPr>
-          <w:rFonts w:ascii="Cambria" w:hAnsi="Cambria" w:cs="Courier New"/>
-          <w:sz w:val="18"/>
-        </w:rPr>
+        <w:rPr/>
       </w:pPr>
       <w:r>
         <w:rPr>
@@ -12698,10 +12678,7 @@
         <w:pStyle w:val="Normal"/>
         <w:spacing w:before="0" w:after="0"/>
         <w:jc w:val="both"/>
-        <w:rPr>
-          <w:rFonts w:ascii="Cambria" w:hAnsi="Cambria" w:cs="Courier New"/>
-          <w:sz w:val="18"/>
-        </w:rPr>
+        <w:rPr/>
       </w:pPr>
       <w:r>
         <w:rPr>
@@ -14502,6 +14479,7 @@
         <w:rPr>
           <w:rFonts w:cs="Courier New" w:ascii="Courier New" w:hAnsi="Courier New"/>
           <w:b/>
+          <w:highlight w:val="red"/>
         </w:rPr>
         <w:t>Prática_02:</w:t>
       </w:r>
@@ -14514,29 +14492,32 @@
         <w:rPr>
           <w:rFonts w:ascii="Cambria" w:hAnsi="Cambria" w:cs="Courier New"/>
           <w:sz w:val="18"/>
-        </w:rPr>
-      </w:pPr>
-      <w:r>
-        <w:rPr>
-          <w:rFonts w:cs="Courier New" w:ascii="Cambria" w:hAnsi="Cambria"/>
-          <w:sz w:val="18"/>
-        </w:rPr>
-      </w:r>
-    </w:p>
-    <w:p>
-      <w:pPr>
-        <w:pStyle w:val="Normal"/>
-        <w:spacing w:before="0" w:after="0"/>
-        <w:jc w:val="both"/>
-        <w:rPr>
-          <w:rFonts w:ascii="Cambria" w:hAnsi="Cambria" w:cs="Courier New"/>
-          <w:sz w:val="18"/>
-        </w:rPr>
-      </w:pPr>
-      <w:r>
-        <w:rPr>
-          <w:rFonts w:cs="Courier New" w:ascii="Cambria" w:hAnsi="Cambria"/>
-          <w:sz w:val="18"/>
+          <w:highlight w:val="red"/>
+        </w:rPr>
+      </w:pPr>
+      <w:r>
+        <w:rPr>
+          <w:rFonts w:cs="Courier New" w:ascii="Cambria" w:hAnsi="Cambria"/>
+          <w:sz w:val="18"/>
+          <w:highlight w:val="red"/>
+        </w:rPr>
+      </w:r>
+    </w:p>
+    <w:p>
+      <w:pPr>
+        <w:pStyle w:val="Normal"/>
+        <w:spacing w:before="0" w:after="0"/>
+        <w:jc w:val="both"/>
+        <w:rPr>
+          <w:rFonts w:ascii="Cambria" w:hAnsi="Cambria" w:cs="Courier New"/>
+          <w:sz w:val="18"/>
+        </w:rPr>
+      </w:pPr>
+      <w:r>
+        <w:rPr>
+          <w:rFonts w:cs="Courier New" w:ascii="Cambria" w:hAnsi="Cambria"/>
+          <w:sz w:val="18"/>
+          <w:highlight w:val="red"/>
         </w:rPr>
         <w:t>algoritmo "Par_ou_Impar"</w:t>
       </w:r>
@@ -14555,6 +14536,7 @@
         <w:rPr>
           <w:rFonts w:cs="Courier New" w:ascii="Cambria" w:hAnsi="Cambria"/>
           <w:sz w:val="18"/>
+          <w:highlight w:val="red"/>
         </w:rPr>
         <w:t>var</w:t>
       </w:r>
@@ -14573,6 +14555,7 @@
         <w:rPr>
           <w:rFonts w:cs="Courier New" w:ascii="Cambria" w:hAnsi="Cambria"/>
           <w:sz w:val="18"/>
+          <w:highlight w:val="red"/>
         </w:rPr>
         <w:t xml:space="preserve">   </w:t>
       </w:r>
@@ -14580,6 +14563,7 @@
         <w:rPr>
           <w:rFonts w:cs="Courier New" w:ascii="Cambria" w:hAnsi="Cambria"/>
           <w:sz w:val="18"/>
+          <w:highlight w:val="red"/>
         </w:rPr>
         <w:t>N: real</w:t>
       </w:r>
@@ -14598,6 +14582,7 @@
         <w:rPr>
           <w:rFonts w:cs="Courier New" w:ascii="Cambria" w:hAnsi="Cambria"/>
           <w:sz w:val="18"/>
+          <w:highlight w:val="red"/>
         </w:rPr>
         <w:t>inicio</w:t>
       </w:r>
@@ -14616,13 +14601,15 @@
         <w:rPr>
           <w:rFonts w:cs="Courier New" w:ascii="Cambria" w:hAnsi="Cambria"/>
           <w:sz w:val="18"/>
-        </w:rPr>
-        <w:t xml:space="preserve">      </w:t>
-      </w:r>
-      <w:r>
-        <w:rPr>
-          <w:rFonts w:cs="Courier New" w:ascii="Cambria" w:hAnsi="Cambria"/>
-          <w:sz w:val="18"/>
+          <w:highlight w:val="red"/>
+        </w:rPr>
+        <w:t xml:space="preserve">      </w:t>
+      </w:r>
+      <w:r>
+        <w:rPr>
+          <w:rFonts w:cs="Courier New" w:ascii="Cambria" w:hAnsi="Cambria"/>
+          <w:sz w:val="18"/>
+          <w:highlight w:val="red"/>
         </w:rPr>
         <w:t>escreva("Digite um número: ")</w:t>
       </w:r>
@@ -14641,13 +14628,15 @@
         <w:rPr>
           <w:rFonts w:cs="Courier New" w:ascii="Cambria" w:hAnsi="Cambria"/>
           <w:sz w:val="18"/>
-        </w:rPr>
-        <w:t xml:space="preserve">      </w:t>
-      </w:r>
-      <w:r>
-        <w:rPr>
-          <w:rFonts w:cs="Courier New" w:ascii="Cambria" w:hAnsi="Cambria"/>
-          <w:sz w:val="18"/>
+          <w:highlight w:val="red"/>
+        </w:rPr>
+        <w:t xml:space="preserve">      </w:t>
+      </w:r>
+      <w:r>
+        <w:rPr>
+          <w:rFonts w:cs="Courier New" w:ascii="Cambria" w:hAnsi="Cambria"/>
+          <w:sz w:val="18"/>
+          <w:highlight w:val="red"/>
         </w:rPr>
         <w:t>leia(N)</w:t>
       </w:r>
@@ -14666,13 +14655,15 @@
         <w:rPr>
           <w:rFonts w:cs="Courier New" w:ascii="Cambria" w:hAnsi="Cambria"/>
           <w:sz w:val="18"/>
-        </w:rPr>
-        <w:t xml:space="preserve">      </w:t>
-      </w:r>
-      <w:r>
-        <w:rPr>
-          <w:rFonts w:cs="Courier New" w:ascii="Cambria" w:hAnsi="Cambria"/>
-          <w:sz w:val="18"/>
+          <w:highlight w:val="red"/>
+        </w:rPr>
+        <w:t xml:space="preserve">      </w:t>
+      </w:r>
+      <w:r>
+        <w:rPr>
+          <w:rFonts w:cs="Courier New" w:ascii="Cambria" w:hAnsi="Cambria"/>
+          <w:sz w:val="18"/>
+          <w:highlight w:val="red"/>
         </w:rPr>
         <w:t>se N % 2 = 1 entao</w:t>
       </w:r>
@@ -14691,6 +14682,7 @@
         <w:rPr>
           <w:rFonts w:cs="Courier New" w:ascii="Cambria" w:hAnsi="Cambria"/>
           <w:sz w:val="18"/>
+          <w:highlight w:val="red"/>
         </w:rPr>
         <w:t xml:space="preserve">         </w:t>
       </w:r>
@@ -14698,6 +14690,7 @@
         <w:rPr>
           <w:rFonts w:cs="Courier New" w:ascii="Cambria" w:hAnsi="Cambria"/>
           <w:sz w:val="18"/>
+          <w:highlight w:val="red"/>
         </w:rPr>
         <w:t>escreva(N, " é número ímpar.")</w:t>
       </w:r>
@@ -14716,13 +14709,15 @@
         <w:rPr>
           <w:rFonts w:cs="Courier New" w:ascii="Cambria" w:hAnsi="Cambria"/>
           <w:sz w:val="18"/>
-        </w:rPr>
-        <w:t xml:space="preserve">      </w:t>
-      </w:r>
-      <w:r>
-        <w:rPr>
-          <w:rFonts w:cs="Courier New" w:ascii="Cambria" w:hAnsi="Cambria"/>
-          <w:sz w:val="18"/>
+          <w:highlight w:val="red"/>
+        </w:rPr>
+        <w:t xml:space="preserve">      </w:t>
+      </w:r>
+      <w:r>
+        <w:rPr>
+          <w:rFonts w:cs="Courier New" w:ascii="Cambria" w:hAnsi="Cambria"/>
+          <w:sz w:val="18"/>
+          <w:highlight w:val="red"/>
         </w:rPr>
         <w:t>senao</w:t>
       </w:r>
@@ -14741,6 +14736,7 @@
         <w:rPr>
           <w:rFonts w:cs="Courier New" w:ascii="Cambria" w:hAnsi="Cambria"/>
           <w:sz w:val="18"/>
+          <w:highlight w:val="red"/>
         </w:rPr>
         <w:t xml:space="preserve">         </w:t>
       </w:r>
@@ -14748,6 +14744,7 @@
         <w:rPr>
           <w:rFonts w:cs="Courier New" w:ascii="Cambria" w:hAnsi="Cambria"/>
           <w:sz w:val="18"/>
+          <w:highlight w:val="red"/>
         </w:rPr>
         <w:t>escreva(N, " é número par.")</w:t>
       </w:r>
@@ -14766,13 +14763,15 @@
         <w:rPr>
           <w:rFonts w:cs="Courier New" w:ascii="Cambria" w:hAnsi="Cambria"/>
           <w:sz w:val="18"/>
-        </w:rPr>
-        <w:t xml:space="preserve">      </w:t>
-      </w:r>
-      <w:r>
-        <w:rPr>
-          <w:rFonts w:cs="Courier New" w:ascii="Cambria" w:hAnsi="Cambria"/>
-          <w:sz w:val="18"/>
+          <w:highlight w:val="red"/>
+        </w:rPr>
+        <w:t xml:space="preserve">      </w:t>
+      </w:r>
+      <w:r>
+        <w:rPr>
+          <w:rFonts w:cs="Courier New" w:ascii="Cambria" w:hAnsi="Cambria"/>
+          <w:sz w:val="18"/>
+          <w:highlight w:val="red"/>
         </w:rPr>
         <w:t>FimSe</w:t>
       </w:r>
@@ -14791,6 +14790,7 @@
         <w:rPr>
           <w:rFonts w:cs="Courier New" w:ascii="Cambria" w:hAnsi="Cambria"/>
           <w:sz w:val="18"/>
+          <w:highlight w:val="red"/>
         </w:rPr>
         <w:t>Fimalgoritmo</w:t>
       </w:r>
@@ -14803,12 +14803,14 @@
         <w:rPr>
           <w:rFonts w:ascii="Cambria" w:hAnsi="Cambria" w:cs="Courier New"/>
           <w:sz w:val="18"/>
-        </w:rPr>
-      </w:pPr>
-      <w:r>
-        <w:rPr>
-          <w:rFonts w:cs="Courier New" w:ascii="Cambria" w:hAnsi="Cambria"/>
-          <w:sz w:val="18"/>
+          <w:highlight w:val="red"/>
+        </w:rPr>
+      </w:pPr>
+      <w:r>
+        <w:rPr>
+          <w:rFonts w:cs="Courier New" w:ascii="Cambria" w:hAnsi="Cambria"/>
+          <w:sz w:val="18"/>
+          <w:highlight w:val="red"/>
         </w:rPr>
       </w:r>
     </w:p>
@@ -54016,6 +54018,102 @@
       <w:rFonts w:cs="Wingdings"/>
     </w:rPr>
   </w:style>
+  <w:style w:type="character" w:styleId="ListLabel40">
+    <w:name w:val="ListLabel 40"/>
+    <w:qFormat/>
+    <w:rPr>
+      <w:rFonts w:ascii="Courier New" w:hAnsi="Courier New"/>
+      <w:b/>
+    </w:rPr>
+  </w:style>
+  <w:style w:type="character" w:styleId="ListLabel41">
+    <w:name w:val="ListLabel 41"/>
+    <w:qFormat/>
+    <w:rPr>
+      <w:rFonts w:ascii="Courier New" w:hAnsi="Courier New"/>
+      <w:b/>
+    </w:rPr>
+  </w:style>
+  <w:style w:type="character" w:styleId="ListLabel42">
+    <w:name w:val="ListLabel 42"/>
+    <w:qFormat/>
+    <w:rPr>
+      <w:rFonts w:ascii="Courier New" w:hAnsi="Courier New"/>
+      <w:b/>
+    </w:rPr>
+  </w:style>
+  <w:style w:type="character" w:styleId="ListLabel43">
+    <w:name w:val="ListLabel 43"/>
+    <w:qFormat/>
+    <w:rPr>
+      <w:rFonts w:ascii="Courier New" w:hAnsi="Courier New"/>
+      <w:b/>
+    </w:rPr>
+  </w:style>
+  <w:style w:type="character" w:styleId="ListLabel44">
+    <w:name w:val="ListLabel 44"/>
+    <w:qFormat/>
+    <w:rPr>
+      <w:rFonts w:ascii="Courier New" w:hAnsi="Courier New" w:cs="Symbol"/>
+      <w:b/>
+    </w:rPr>
+  </w:style>
+  <w:style w:type="character" w:styleId="ListLabel45">
+    <w:name w:val="ListLabel 45"/>
+    <w:qFormat/>
+    <w:rPr>
+      <w:rFonts w:cs="Courier New"/>
+    </w:rPr>
+  </w:style>
+  <w:style w:type="character" w:styleId="ListLabel46">
+    <w:name w:val="ListLabel 46"/>
+    <w:qFormat/>
+    <w:rPr>
+      <w:rFonts w:cs="Wingdings"/>
+    </w:rPr>
+  </w:style>
+  <w:style w:type="character" w:styleId="ListLabel47">
+    <w:name w:val="ListLabel 47"/>
+    <w:qFormat/>
+    <w:rPr>
+      <w:rFonts w:cs="Symbol"/>
+    </w:rPr>
+  </w:style>
+  <w:style w:type="character" w:styleId="ListLabel48">
+    <w:name w:val="ListLabel 48"/>
+    <w:qFormat/>
+    <w:rPr>
+      <w:rFonts w:cs="Courier New"/>
+    </w:rPr>
+  </w:style>
+  <w:style w:type="character" w:styleId="ListLabel49">
+    <w:name w:val="ListLabel 49"/>
+    <w:qFormat/>
+    <w:rPr>
+      <w:rFonts w:cs="Wingdings"/>
+    </w:rPr>
+  </w:style>
+  <w:style w:type="character" w:styleId="ListLabel50">
+    <w:name w:val="ListLabel 50"/>
+    <w:qFormat/>
+    <w:rPr>
+      <w:rFonts w:cs="Symbol"/>
+    </w:rPr>
+  </w:style>
+  <w:style w:type="character" w:styleId="ListLabel51">
+    <w:name w:val="ListLabel 51"/>
+    <w:qFormat/>
+    <w:rPr>
+      <w:rFonts w:cs="Courier New"/>
+    </w:rPr>
+  </w:style>
+  <w:style w:type="character" w:styleId="ListLabel52">
+    <w:name w:val="ListLabel 52"/>
+    <w:qFormat/>
+    <w:rPr>
+      <w:rFonts w:cs="Wingdings"/>
+    </w:rPr>
+  </w:style>
   <w:style w:type="paragraph" w:styleId="Ttulo">
     <w:name w:val="Título"/>
     <w:basedOn w:val="Normal"/>

</xml_diff>

<commit_message>
LogicaAlgoritmoJavaScript ex011 a ex016
</commit_message>
<xml_diff>
--- a/logica_algoritmo_javaScript/CURSO DE ALGORITMOS_1.docx
+++ b/logica_algoritmo_javaScript/CURSO DE ALGORITMOS_1.docx
@@ -14479,7 +14479,6 @@
         <w:rPr>
           <w:rFonts w:cs="Courier New" w:ascii="Courier New" w:hAnsi="Courier New"/>
           <w:b/>
-          <w:highlight w:val="red"/>
         </w:rPr>
         <w:t>Prática_02:</w:t>
       </w:r>
@@ -14492,32 +14491,29 @@
         <w:rPr>
           <w:rFonts w:ascii="Cambria" w:hAnsi="Cambria" w:cs="Courier New"/>
           <w:sz w:val="18"/>
-          <w:highlight w:val="red"/>
-        </w:rPr>
-      </w:pPr>
-      <w:r>
-        <w:rPr>
-          <w:rFonts w:cs="Courier New" w:ascii="Cambria" w:hAnsi="Cambria"/>
-          <w:sz w:val="18"/>
-          <w:highlight w:val="red"/>
-        </w:rPr>
-      </w:r>
-    </w:p>
-    <w:p>
-      <w:pPr>
-        <w:pStyle w:val="Normal"/>
-        <w:spacing w:before="0" w:after="0"/>
-        <w:jc w:val="both"/>
-        <w:rPr>
-          <w:rFonts w:ascii="Cambria" w:hAnsi="Cambria" w:cs="Courier New"/>
-          <w:sz w:val="18"/>
-        </w:rPr>
-      </w:pPr>
-      <w:r>
-        <w:rPr>
-          <w:rFonts w:cs="Courier New" w:ascii="Cambria" w:hAnsi="Cambria"/>
-          <w:sz w:val="18"/>
-          <w:highlight w:val="red"/>
+        </w:rPr>
+      </w:pPr>
+      <w:r>
+        <w:rPr>
+          <w:rFonts w:cs="Courier New" w:ascii="Cambria" w:hAnsi="Cambria"/>
+          <w:sz w:val="18"/>
+        </w:rPr>
+      </w:r>
+    </w:p>
+    <w:p>
+      <w:pPr>
+        <w:pStyle w:val="Normal"/>
+        <w:spacing w:before="0" w:after="0"/>
+        <w:jc w:val="both"/>
+        <w:rPr>
+          <w:rFonts w:ascii="Cambria" w:hAnsi="Cambria" w:cs="Courier New"/>
+          <w:sz w:val="18"/>
+        </w:rPr>
+      </w:pPr>
+      <w:r>
+        <w:rPr>
+          <w:rFonts w:cs="Courier New" w:ascii="Cambria" w:hAnsi="Cambria"/>
+          <w:sz w:val="18"/>
         </w:rPr>
         <w:t>algoritmo "Par_ou_Impar"</w:t>
       </w:r>
@@ -14536,7 +14532,6 @@
         <w:rPr>
           <w:rFonts w:cs="Courier New" w:ascii="Cambria" w:hAnsi="Cambria"/>
           <w:sz w:val="18"/>
-          <w:highlight w:val="red"/>
         </w:rPr>
         <w:t>var</w:t>
       </w:r>
@@ -14555,7 +14550,6 @@
         <w:rPr>
           <w:rFonts w:cs="Courier New" w:ascii="Cambria" w:hAnsi="Cambria"/>
           <w:sz w:val="18"/>
-          <w:highlight w:val="red"/>
         </w:rPr>
         <w:t xml:space="preserve">   </w:t>
       </w:r>
@@ -14563,7 +14557,6 @@
         <w:rPr>
           <w:rFonts w:cs="Courier New" w:ascii="Cambria" w:hAnsi="Cambria"/>
           <w:sz w:val="18"/>
-          <w:highlight w:val="red"/>
         </w:rPr>
         <w:t>N: real</w:t>
       </w:r>
@@ -14582,7 +14575,6 @@
         <w:rPr>
           <w:rFonts w:cs="Courier New" w:ascii="Cambria" w:hAnsi="Cambria"/>
           <w:sz w:val="18"/>
-          <w:highlight w:val="red"/>
         </w:rPr>
         <w:t>inicio</w:t>
       </w:r>
@@ -14601,15 +14593,13 @@
         <w:rPr>
           <w:rFonts w:cs="Courier New" w:ascii="Cambria" w:hAnsi="Cambria"/>
           <w:sz w:val="18"/>
-          <w:highlight w:val="red"/>
-        </w:rPr>
-        <w:t xml:space="preserve">      </w:t>
-      </w:r>
-      <w:r>
-        <w:rPr>
-          <w:rFonts w:cs="Courier New" w:ascii="Cambria" w:hAnsi="Cambria"/>
-          <w:sz w:val="18"/>
-          <w:highlight w:val="red"/>
+        </w:rPr>
+        <w:t xml:space="preserve">      </w:t>
+      </w:r>
+      <w:r>
+        <w:rPr>
+          <w:rFonts w:cs="Courier New" w:ascii="Cambria" w:hAnsi="Cambria"/>
+          <w:sz w:val="18"/>
         </w:rPr>
         <w:t>escreva("Digite um número: ")</w:t>
       </w:r>
@@ -14628,15 +14618,13 @@
         <w:rPr>
           <w:rFonts w:cs="Courier New" w:ascii="Cambria" w:hAnsi="Cambria"/>
           <w:sz w:val="18"/>
-          <w:highlight w:val="red"/>
-        </w:rPr>
-        <w:t xml:space="preserve">      </w:t>
-      </w:r>
-      <w:r>
-        <w:rPr>
-          <w:rFonts w:cs="Courier New" w:ascii="Cambria" w:hAnsi="Cambria"/>
-          <w:sz w:val="18"/>
-          <w:highlight w:val="red"/>
+        </w:rPr>
+        <w:t xml:space="preserve">      </w:t>
+      </w:r>
+      <w:r>
+        <w:rPr>
+          <w:rFonts w:cs="Courier New" w:ascii="Cambria" w:hAnsi="Cambria"/>
+          <w:sz w:val="18"/>
         </w:rPr>
         <w:t>leia(N)</w:t>
       </w:r>
@@ -14655,15 +14643,13 @@
         <w:rPr>
           <w:rFonts w:cs="Courier New" w:ascii="Cambria" w:hAnsi="Cambria"/>
           <w:sz w:val="18"/>
-          <w:highlight w:val="red"/>
-        </w:rPr>
-        <w:t xml:space="preserve">      </w:t>
-      </w:r>
-      <w:r>
-        <w:rPr>
-          <w:rFonts w:cs="Courier New" w:ascii="Cambria" w:hAnsi="Cambria"/>
-          <w:sz w:val="18"/>
-          <w:highlight w:val="red"/>
+        </w:rPr>
+        <w:t xml:space="preserve">      </w:t>
+      </w:r>
+      <w:r>
+        <w:rPr>
+          <w:rFonts w:cs="Courier New" w:ascii="Cambria" w:hAnsi="Cambria"/>
+          <w:sz w:val="18"/>
         </w:rPr>
         <w:t>se N % 2 = 1 entao</w:t>
       </w:r>
@@ -14682,7 +14668,6 @@
         <w:rPr>
           <w:rFonts w:cs="Courier New" w:ascii="Cambria" w:hAnsi="Cambria"/>
           <w:sz w:val="18"/>
-          <w:highlight w:val="red"/>
         </w:rPr>
         <w:t xml:space="preserve">         </w:t>
       </w:r>
@@ -14690,7 +14675,6 @@
         <w:rPr>
           <w:rFonts w:cs="Courier New" w:ascii="Cambria" w:hAnsi="Cambria"/>
           <w:sz w:val="18"/>
-          <w:highlight w:val="red"/>
         </w:rPr>
         <w:t>escreva(N, " é número ímpar.")</w:t>
       </w:r>
@@ -14709,15 +14693,13 @@
         <w:rPr>
           <w:rFonts w:cs="Courier New" w:ascii="Cambria" w:hAnsi="Cambria"/>
           <w:sz w:val="18"/>
-          <w:highlight w:val="red"/>
-        </w:rPr>
-        <w:t xml:space="preserve">      </w:t>
-      </w:r>
-      <w:r>
-        <w:rPr>
-          <w:rFonts w:cs="Courier New" w:ascii="Cambria" w:hAnsi="Cambria"/>
-          <w:sz w:val="18"/>
-          <w:highlight w:val="red"/>
+        </w:rPr>
+        <w:t xml:space="preserve">      </w:t>
+      </w:r>
+      <w:r>
+        <w:rPr>
+          <w:rFonts w:cs="Courier New" w:ascii="Cambria" w:hAnsi="Cambria"/>
+          <w:sz w:val="18"/>
         </w:rPr>
         <w:t>senao</w:t>
       </w:r>
@@ -14736,7 +14718,6 @@
         <w:rPr>
           <w:rFonts w:cs="Courier New" w:ascii="Cambria" w:hAnsi="Cambria"/>
           <w:sz w:val="18"/>
-          <w:highlight w:val="red"/>
         </w:rPr>
         <w:t xml:space="preserve">         </w:t>
       </w:r>
@@ -14744,7 +14725,6 @@
         <w:rPr>
           <w:rFonts w:cs="Courier New" w:ascii="Cambria" w:hAnsi="Cambria"/>
           <w:sz w:val="18"/>
-          <w:highlight w:val="red"/>
         </w:rPr>
         <w:t>escreva(N, " é número par.")</w:t>
       </w:r>
@@ -14763,15 +14743,13 @@
         <w:rPr>
           <w:rFonts w:cs="Courier New" w:ascii="Cambria" w:hAnsi="Cambria"/>
           <w:sz w:val="18"/>
-          <w:highlight w:val="red"/>
-        </w:rPr>
-        <w:t xml:space="preserve">      </w:t>
-      </w:r>
-      <w:r>
-        <w:rPr>
-          <w:rFonts w:cs="Courier New" w:ascii="Cambria" w:hAnsi="Cambria"/>
-          <w:sz w:val="18"/>
-          <w:highlight w:val="red"/>
+        </w:rPr>
+        <w:t xml:space="preserve">      </w:t>
+      </w:r>
+      <w:r>
+        <w:rPr>
+          <w:rFonts w:cs="Courier New" w:ascii="Cambria" w:hAnsi="Cambria"/>
+          <w:sz w:val="18"/>
         </w:rPr>
         <w:t>FimSe</w:t>
       </w:r>
@@ -14790,7 +14768,6 @@
         <w:rPr>
           <w:rFonts w:cs="Courier New" w:ascii="Cambria" w:hAnsi="Cambria"/>
           <w:sz w:val="18"/>
-          <w:highlight w:val="red"/>
         </w:rPr>
         <w:t>Fimalgoritmo</w:t>
       </w:r>
@@ -18679,12 +18656,14 @@
         <w:rPr>
           <w:rFonts w:cs="Courier New" w:ascii="Courier New" w:hAnsi="Courier New"/>
           <w:b/>
+          <w:highlight w:val="red"/>
         </w:rPr>
         <w:t xml:space="preserve">Estruturas de Escolha Caso: </w:t>
       </w:r>
       <w:r>
         <w:rPr>
           <w:rFonts w:cs="Courier New" w:ascii="Courier New" w:hAnsi="Courier New"/>
+          <w:highlight w:val="red"/>
         </w:rPr>
         <w:t>Quando se tem muitos testes com valores numéricos simples.</w:t>
       </w:r>
@@ -18692,12 +18671,14 @@
         <w:rPr>
           <w:rFonts w:cs="Courier New" w:ascii="Courier New" w:hAnsi="Courier New"/>
           <w:sz w:val="28"/>
+          <w:highlight w:val="red"/>
         </w:rPr>
         <w:t xml:space="preserve"> </w:t>
       </w:r>
       <w:r>
         <w:rPr>
           <w:rFonts w:cs="Courier New" w:ascii="Courier New" w:hAnsi="Courier New"/>
+          <w:highlight w:val="red"/>
         </w:rPr>
         <w:t>Não serve para testar faixa de valores e só funciona para valores inteiros.</w:t>
       </w:r>
@@ -54114,6 +54095,102 @@
       <w:rFonts w:cs="Wingdings"/>
     </w:rPr>
   </w:style>
+  <w:style w:type="character" w:styleId="ListLabel53">
+    <w:name w:val="ListLabel 53"/>
+    <w:qFormat/>
+    <w:rPr>
+      <w:rFonts w:ascii="Courier New" w:hAnsi="Courier New"/>
+      <w:b/>
+    </w:rPr>
+  </w:style>
+  <w:style w:type="character" w:styleId="ListLabel54">
+    <w:name w:val="ListLabel 54"/>
+    <w:qFormat/>
+    <w:rPr>
+      <w:rFonts w:ascii="Courier New" w:hAnsi="Courier New"/>
+      <w:b/>
+    </w:rPr>
+  </w:style>
+  <w:style w:type="character" w:styleId="ListLabel55">
+    <w:name w:val="ListLabel 55"/>
+    <w:qFormat/>
+    <w:rPr>
+      <w:rFonts w:ascii="Courier New" w:hAnsi="Courier New"/>
+      <w:b/>
+    </w:rPr>
+  </w:style>
+  <w:style w:type="character" w:styleId="ListLabel56">
+    <w:name w:val="ListLabel 56"/>
+    <w:qFormat/>
+    <w:rPr>
+      <w:rFonts w:ascii="Courier New" w:hAnsi="Courier New"/>
+      <w:b/>
+    </w:rPr>
+  </w:style>
+  <w:style w:type="character" w:styleId="ListLabel57">
+    <w:name w:val="ListLabel 57"/>
+    <w:qFormat/>
+    <w:rPr>
+      <w:rFonts w:ascii="Courier New" w:hAnsi="Courier New" w:cs="Symbol"/>
+      <w:b/>
+    </w:rPr>
+  </w:style>
+  <w:style w:type="character" w:styleId="ListLabel58">
+    <w:name w:val="ListLabel 58"/>
+    <w:qFormat/>
+    <w:rPr>
+      <w:rFonts w:cs="Courier New"/>
+    </w:rPr>
+  </w:style>
+  <w:style w:type="character" w:styleId="ListLabel59">
+    <w:name w:val="ListLabel 59"/>
+    <w:qFormat/>
+    <w:rPr>
+      <w:rFonts w:cs="Wingdings"/>
+    </w:rPr>
+  </w:style>
+  <w:style w:type="character" w:styleId="ListLabel60">
+    <w:name w:val="ListLabel 60"/>
+    <w:qFormat/>
+    <w:rPr>
+      <w:rFonts w:cs="Symbol"/>
+    </w:rPr>
+  </w:style>
+  <w:style w:type="character" w:styleId="ListLabel61">
+    <w:name w:val="ListLabel 61"/>
+    <w:qFormat/>
+    <w:rPr>
+      <w:rFonts w:cs="Courier New"/>
+    </w:rPr>
+  </w:style>
+  <w:style w:type="character" w:styleId="ListLabel62">
+    <w:name w:val="ListLabel 62"/>
+    <w:qFormat/>
+    <w:rPr>
+      <w:rFonts w:cs="Wingdings"/>
+    </w:rPr>
+  </w:style>
+  <w:style w:type="character" w:styleId="ListLabel63">
+    <w:name w:val="ListLabel 63"/>
+    <w:qFormat/>
+    <w:rPr>
+      <w:rFonts w:cs="Symbol"/>
+    </w:rPr>
+  </w:style>
+  <w:style w:type="character" w:styleId="ListLabel64">
+    <w:name w:val="ListLabel 64"/>
+    <w:qFormat/>
+    <w:rPr>
+      <w:rFonts w:cs="Courier New"/>
+    </w:rPr>
+  </w:style>
+  <w:style w:type="character" w:styleId="ListLabel65">
+    <w:name w:val="ListLabel 65"/>
+    <w:qFormat/>
+    <w:rPr>
+      <w:rFonts w:cs="Wingdings"/>
+    </w:rPr>
+  </w:style>
   <w:style w:type="paragraph" w:styleId="Ttulo">
     <w:name w:val="Título"/>
     <w:basedOn w:val="Normal"/>

</xml_diff>

<commit_message>
LogicaAlgoritmoJavaScript finish starting ex018
</commit_message>
<xml_diff>
--- a/logica_algoritmo_javaScript/CURSO DE ALGORITMOS_1.docx
+++ b/logica_algoritmo_javaScript/CURSO DE ALGORITMOS_1.docx
@@ -19006,7 +19006,6 @@
         <w:rPr>
           <w:rFonts w:cs="Courier New" w:ascii="Cambria" w:hAnsi="Cambria"/>
           <w:sz w:val="18"/>
-          <w:highlight w:val="red"/>
         </w:rPr>
         <w:t>algoritmo "CRIANCA_ESPERANCA"</w:t>
       </w:r>
@@ -19025,7 +19024,6 @@
         <w:rPr>
           <w:rFonts w:cs="Courier New" w:ascii="Cambria" w:hAnsi="Cambria"/>
           <w:sz w:val="18"/>
-          <w:highlight w:val="red"/>
         </w:rPr>
         <w:t>var</w:t>
       </w:r>
@@ -19044,7 +19042,6 @@
         <w:rPr>
           <w:rFonts w:cs="Courier New" w:ascii="Cambria" w:hAnsi="Cambria"/>
           <w:sz w:val="18"/>
-          <w:highlight w:val="red"/>
         </w:rPr>
         <w:t xml:space="preserve">   </w:t>
       </w:r>
@@ -19053,7 +19050,6 @@
         <w:rPr>
           <w:rFonts w:cs="Courier New" w:ascii="Cambria" w:hAnsi="Cambria"/>
           <w:sz w:val="18"/>
-          <w:highlight w:val="red"/>
         </w:rPr>
         <w:t>D : inteiro</w:t>
       </w:r>
@@ -19072,7 +19068,6 @@
         <w:rPr>
           <w:rFonts w:cs="Courier New" w:ascii="Cambria" w:hAnsi="Cambria"/>
           <w:sz w:val="18"/>
-          <w:highlight w:val="red"/>
         </w:rPr>
         <w:t xml:space="preserve">   </w:t>
       </w:r>
@@ -19080,7 +19075,6 @@
         <w:rPr>
           <w:rFonts w:cs="Courier New" w:ascii="Cambria" w:hAnsi="Cambria"/>
           <w:sz w:val="18"/>
-          <w:highlight w:val="red"/>
         </w:rPr>
         <w:t>Valor : real</w:t>
       </w:r>
@@ -19099,7 +19093,6 @@
         <w:rPr>
           <w:rFonts w:cs="Courier New" w:ascii="Cambria" w:hAnsi="Cambria"/>
           <w:sz w:val="18"/>
-          <w:highlight w:val="red"/>
         </w:rPr>
         <w:t>inicio</w:t>
       </w:r>
@@ -19118,15 +19111,13 @@
         <w:rPr>
           <w:rFonts w:cs="Courier New" w:ascii="Cambria" w:hAnsi="Cambria"/>
           <w:sz w:val="18"/>
-          <w:highlight w:val="red"/>
-        </w:rPr>
-        <w:t xml:space="preserve">      </w:t>
-      </w:r>
-      <w:r>
-        <w:rPr>
-          <w:rFonts w:cs="Courier New" w:ascii="Cambria" w:hAnsi="Cambria"/>
-          <w:sz w:val="18"/>
-          <w:highlight w:val="red"/>
+        </w:rPr>
+        <w:t xml:space="preserve">      </w:t>
+      </w:r>
+      <w:r>
+        <w:rPr>
+          <w:rFonts w:cs="Courier New" w:ascii="Cambria" w:hAnsi="Cambria"/>
+          <w:sz w:val="18"/>
         </w:rPr>
         <w:t>escreval ("---------------------------")</w:t>
       </w:r>
@@ -19145,15 +19136,13 @@
         <w:rPr>
           <w:rFonts w:cs="Courier New" w:ascii="Cambria" w:hAnsi="Cambria"/>
           <w:sz w:val="18"/>
-          <w:highlight w:val="red"/>
-        </w:rPr>
-        <w:t xml:space="preserve">      </w:t>
-      </w:r>
-      <w:r>
-        <w:rPr>
-          <w:rFonts w:cs="Courier New" w:ascii="Cambria" w:hAnsi="Cambria"/>
-          <w:sz w:val="18"/>
-          <w:highlight w:val="red"/>
+        </w:rPr>
+        <w:t xml:space="preserve">      </w:t>
+      </w:r>
+      <w:r>
+        <w:rPr>
+          <w:rFonts w:cs="Courier New" w:ascii="Cambria" w:hAnsi="Cambria"/>
+          <w:sz w:val="18"/>
         </w:rPr>
         <w:t>escreval ("     CRIANCA ESPERANCA     ")</w:t>
       </w:r>
@@ -19172,15 +19161,13 @@
         <w:rPr>
           <w:rFonts w:cs="Courier New" w:ascii="Cambria" w:hAnsi="Cambria"/>
           <w:sz w:val="18"/>
-          <w:highlight w:val="red"/>
-        </w:rPr>
-        <w:t xml:space="preserve">      </w:t>
-      </w:r>
-      <w:r>
-        <w:rPr>
-          <w:rFonts w:cs="Courier New" w:ascii="Cambria" w:hAnsi="Cambria"/>
-          <w:sz w:val="18"/>
-          <w:highlight w:val="red"/>
+        </w:rPr>
+        <w:t xml:space="preserve">      </w:t>
+      </w:r>
+      <w:r>
+        <w:rPr>
+          <w:rFonts w:cs="Courier New" w:ascii="Cambria" w:hAnsi="Cambria"/>
+          <w:sz w:val="18"/>
         </w:rPr>
         <w:t>escreval ("---------------------------")</w:t>
       </w:r>
@@ -19199,15 +19186,13 @@
         <w:rPr>
           <w:rFonts w:cs="Courier New" w:ascii="Cambria" w:hAnsi="Cambria"/>
           <w:sz w:val="18"/>
-          <w:highlight w:val="red"/>
-        </w:rPr>
-        <w:t xml:space="preserve">      </w:t>
-      </w:r>
-      <w:r>
-        <w:rPr>
-          <w:rFonts w:cs="Courier New" w:ascii="Cambria" w:hAnsi="Cambria"/>
-          <w:sz w:val="18"/>
-          <w:highlight w:val="red"/>
+        </w:rPr>
+        <w:t xml:space="preserve">      </w:t>
+      </w:r>
+      <w:r>
+        <w:rPr>
+          <w:rFonts w:cs="Courier New" w:ascii="Cambria" w:hAnsi="Cambria"/>
+          <w:sz w:val="18"/>
         </w:rPr>
         <w:t>escreval (" Muito Obrigado por ajudar ")</w:t>
       </w:r>
@@ -19226,15 +19211,13 @@
         <w:rPr>
           <w:rFonts w:cs="Courier New" w:ascii="Cambria" w:hAnsi="Cambria"/>
           <w:sz w:val="18"/>
-          <w:highlight w:val="red"/>
-        </w:rPr>
-        <w:t xml:space="preserve">      </w:t>
-      </w:r>
-      <w:r>
-        <w:rPr>
-          <w:rFonts w:cs="Courier New" w:ascii="Cambria" w:hAnsi="Cambria"/>
-          <w:sz w:val="18"/>
-          <w:highlight w:val="red"/>
+        </w:rPr>
+        <w:t xml:space="preserve">      </w:t>
+      </w:r>
+      <w:r>
+        <w:rPr>
+          <w:rFonts w:cs="Courier New" w:ascii="Cambria" w:hAnsi="Cambria"/>
+          <w:sz w:val="18"/>
         </w:rPr>
         <w:t>escreval (" [1] para doar R$10 ")</w:t>
       </w:r>
@@ -19253,15 +19236,13 @@
         <w:rPr>
           <w:rFonts w:cs="Courier New" w:ascii="Cambria" w:hAnsi="Cambria"/>
           <w:sz w:val="18"/>
-          <w:highlight w:val="red"/>
-        </w:rPr>
-        <w:t xml:space="preserve">      </w:t>
-      </w:r>
-      <w:r>
-        <w:rPr>
-          <w:rFonts w:cs="Courier New" w:ascii="Cambria" w:hAnsi="Cambria"/>
-          <w:sz w:val="18"/>
-          <w:highlight w:val="red"/>
+        </w:rPr>
+        <w:t xml:space="preserve">      </w:t>
+      </w:r>
+      <w:r>
+        <w:rPr>
+          <w:rFonts w:cs="Courier New" w:ascii="Cambria" w:hAnsi="Cambria"/>
+          <w:sz w:val="18"/>
         </w:rPr>
         <w:t>escreval (" [2] para doar R$25 ")</w:t>
       </w:r>
@@ -19280,15 +19261,13 @@
         <w:rPr>
           <w:rFonts w:cs="Courier New" w:ascii="Cambria" w:hAnsi="Cambria"/>
           <w:sz w:val="18"/>
-          <w:highlight w:val="red"/>
-        </w:rPr>
-        <w:t xml:space="preserve">      </w:t>
-      </w:r>
-      <w:r>
-        <w:rPr>
-          <w:rFonts w:cs="Courier New" w:ascii="Cambria" w:hAnsi="Cambria"/>
-          <w:sz w:val="18"/>
-          <w:highlight w:val="red"/>
+        </w:rPr>
+        <w:t xml:space="preserve">      </w:t>
+      </w:r>
+      <w:r>
+        <w:rPr>
+          <w:rFonts w:cs="Courier New" w:ascii="Cambria" w:hAnsi="Cambria"/>
+          <w:sz w:val="18"/>
         </w:rPr>
         <w:t>escreval (" [3] para doas R$50 ")</w:t>
       </w:r>
@@ -19307,15 +19286,13 @@
         <w:rPr>
           <w:rFonts w:cs="Courier New" w:ascii="Cambria" w:hAnsi="Cambria"/>
           <w:sz w:val="18"/>
-          <w:highlight w:val="red"/>
-        </w:rPr>
-        <w:t xml:space="preserve">      </w:t>
-      </w:r>
-      <w:r>
-        <w:rPr>
-          <w:rFonts w:cs="Courier New" w:ascii="Cambria" w:hAnsi="Cambria"/>
-          <w:sz w:val="18"/>
-          <w:highlight w:val="red"/>
+        </w:rPr>
+        <w:t xml:space="preserve">      </w:t>
+      </w:r>
+      <w:r>
+        <w:rPr>
+          <w:rFonts w:cs="Courier New" w:ascii="Cambria" w:hAnsi="Cambria"/>
+          <w:sz w:val="18"/>
         </w:rPr>
         <w:t>escreval (" [4] para doar outros valores ")</w:t>
       </w:r>
@@ -19334,15 +19311,13 @@
         <w:rPr>
           <w:rFonts w:cs="Courier New" w:ascii="Cambria" w:hAnsi="Cambria"/>
           <w:sz w:val="18"/>
-          <w:highlight w:val="red"/>
-        </w:rPr>
-        <w:t xml:space="preserve">      </w:t>
-      </w:r>
-      <w:r>
-        <w:rPr>
-          <w:rFonts w:cs="Courier New" w:ascii="Cambria" w:hAnsi="Cambria"/>
-          <w:sz w:val="18"/>
-          <w:highlight w:val="red"/>
+        </w:rPr>
+        <w:t xml:space="preserve">      </w:t>
+      </w:r>
+      <w:r>
+        <w:rPr>
+          <w:rFonts w:cs="Courier New" w:ascii="Cambria" w:hAnsi="Cambria"/>
+          <w:sz w:val="18"/>
         </w:rPr>
         <w:t>escreval (" [5] para cancelar ")</w:t>
       </w:r>
@@ -19885,32 +19860,26 @@
         <w:rPr>
           <w:rFonts w:cs="Courier New" w:ascii="Cambria" w:hAnsi="Cambria"/>
           <w:sz w:val="18"/>
-        </w:rPr>
-        <w:t>a</w:t>
-      </w:r>
-      <w:r>
-        <w:rPr>
-          <w:rFonts w:cs="Courier New" w:ascii="Cambria" w:hAnsi="Cambria"/>
-          <w:sz w:val="18"/>
           <w:highlight w:val="red"/>
         </w:rPr>
-        <w:t>lgoritmo "DEPENDENTES_FUNCIONARIO"</w:t>
-      </w:r>
-    </w:p>
-    <w:p>
-      <w:pPr>
-        <w:pStyle w:val="Normal"/>
-        <w:spacing w:before="0" w:after="0"/>
-        <w:jc w:val="both"/>
-        <w:rPr>
-          <w:rFonts w:ascii="Cambria" w:hAnsi="Cambria" w:cs="Courier New"/>
-          <w:sz w:val="18"/>
-        </w:rPr>
-      </w:pPr>
-      <w:r>
-        <w:rPr>
-          <w:rFonts w:cs="Courier New" w:ascii="Cambria" w:hAnsi="Cambria"/>
-          <w:sz w:val="18"/>
+        <w:t>algoritmo "DEPENDENTES_FUNCIONARIO"</w:t>
+      </w:r>
+    </w:p>
+    <w:p>
+      <w:pPr>
+        <w:pStyle w:val="Normal"/>
+        <w:spacing w:before="0" w:after="0"/>
+        <w:jc w:val="both"/>
+        <w:rPr>
+          <w:rFonts w:ascii="Cambria" w:hAnsi="Cambria" w:cs="Courier New"/>
+          <w:sz w:val="18"/>
+        </w:rPr>
+      </w:pPr>
+      <w:r>
+        <w:rPr>
+          <w:rFonts w:cs="Courier New" w:ascii="Cambria" w:hAnsi="Cambria"/>
+          <w:sz w:val="18"/>
+          <w:highlight w:val="red"/>
         </w:rPr>
         <w:t>var</w:t>
       </w:r>
@@ -19929,6 +19898,7 @@
         <w:rPr>
           <w:rFonts w:cs="Courier New" w:ascii="Cambria" w:hAnsi="Cambria"/>
           <w:sz w:val="18"/>
+          <w:highlight w:val="red"/>
         </w:rPr>
         <w:t xml:space="preserve">   </w:t>
       </w:r>
@@ -19936,6 +19906,7 @@
         <w:rPr>
           <w:rFonts w:cs="Courier New" w:ascii="Cambria" w:hAnsi="Cambria"/>
           <w:sz w:val="18"/>
+          <w:highlight w:val="red"/>
         </w:rPr>
         <w:t>nome: caractere</w:t>
       </w:r>
@@ -19954,6 +19925,7 @@
         <w:rPr>
           <w:rFonts w:cs="Courier New" w:ascii="Cambria" w:hAnsi="Cambria"/>
           <w:sz w:val="18"/>
+          <w:highlight w:val="red"/>
         </w:rPr>
         <w:t xml:space="preserve">   </w:t>
       </w:r>
@@ -19961,6 +19933,7 @@
         <w:rPr>
           <w:rFonts w:cs="Courier New" w:ascii="Cambria" w:hAnsi="Cambria"/>
           <w:sz w:val="18"/>
+          <w:highlight w:val="red"/>
         </w:rPr>
         <w:t>sal, nsal : real</w:t>
       </w:r>
@@ -19979,6 +19952,7 @@
         <w:rPr>
           <w:rFonts w:cs="Courier New" w:ascii="Cambria" w:hAnsi="Cambria"/>
           <w:sz w:val="18"/>
+          <w:highlight w:val="red"/>
         </w:rPr>
         <w:t xml:space="preserve">   </w:t>
       </w:r>
@@ -19986,6 +19960,7 @@
         <w:rPr>
           <w:rFonts w:cs="Courier New" w:ascii="Cambria" w:hAnsi="Cambria"/>
           <w:sz w:val="18"/>
+          <w:highlight w:val="red"/>
         </w:rPr>
         <w:t>dep : inteiro</w:t>
       </w:r>
@@ -20004,6 +19979,7 @@
         <w:rPr>
           <w:rFonts w:cs="Courier New" w:ascii="Cambria" w:hAnsi="Cambria"/>
           <w:sz w:val="18"/>
+          <w:highlight w:val="red"/>
         </w:rPr>
         <w:t>inicio</w:t>
       </w:r>
@@ -20022,13 +19998,15 @@
         <w:rPr>
           <w:rFonts w:cs="Courier New" w:ascii="Cambria" w:hAnsi="Cambria"/>
           <w:sz w:val="18"/>
-        </w:rPr>
-        <w:t xml:space="preserve">      </w:t>
-      </w:r>
-      <w:r>
-        <w:rPr>
-          <w:rFonts w:cs="Courier New" w:ascii="Cambria" w:hAnsi="Cambria"/>
-          <w:sz w:val="18"/>
+          <w:highlight w:val="red"/>
+        </w:rPr>
+        <w:t xml:space="preserve">      </w:t>
+      </w:r>
+      <w:r>
+        <w:rPr>
+          <w:rFonts w:cs="Courier New" w:ascii="Cambria" w:hAnsi="Cambria"/>
+          <w:sz w:val="18"/>
+          <w:highlight w:val="red"/>
         </w:rPr>
         <w:t>escreva ("Qual o nome do Funcionario? ")</w:t>
       </w:r>
@@ -20047,13 +20025,15 @@
         <w:rPr>
           <w:rFonts w:cs="Courier New" w:ascii="Cambria" w:hAnsi="Cambria"/>
           <w:sz w:val="18"/>
-        </w:rPr>
-        <w:t xml:space="preserve">      </w:t>
-      </w:r>
-      <w:r>
-        <w:rPr>
-          <w:rFonts w:cs="Courier New" w:ascii="Cambria" w:hAnsi="Cambria"/>
-          <w:sz w:val="18"/>
+          <w:highlight w:val="red"/>
+        </w:rPr>
+        <w:t xml:space="preserve">      </w:t>
+      </w:r>
+      <w:r>
+        <w:rPr>
+          <w:rFonts w:cs="Courier New" w:ascii="Cambria" w:hAnsi="Cambria"/>
+          <w:sz w:val="18"/>
+          <w:highlight w:val="red"/>
         </w:rPr>
         <w:t>leia (nome)</w:t>
       </w:r>
@@ -20072,13 +20052,15 @@
         <w:rPr>
           <w:rFonts w:cs="Courier New" w:ascii="Cambria" w:hAnsi="Cambria"/>
           <w:sz w:val="18"/>
-        </w:rPr>
-        <w:t xml:space="preserve">      </w:t>
-      </w:r>
-      <w:r>
-        <w:rPr>
-          <w:rFonts w:cs="Courier New" w:ascii="Cambria" w:hAnsi="Cambria"/>
-          <w:sz w:val="18"/>
+          <w:highlight w:val="red"/>
+        </w:rPr>
+        <w:t xml:space="preserve">      </w:t>
+      </w:r>
+      <w:r>
+        <w:rPr>
+          <w:rFonts w:cs="Courier New" w:ascii="Cambria" w:hAnsi="Cambria"/>
+          <w:sz w:val="18"/>
+          <w:highlight w:val="red"/>
         </w:rPr>
         <w:t>escreva ("Qual o salario do Funcionario? R$")</w:t>
       </w:r>
@@ -20097,13 +20079,15 @@
         <w:rPr>
           <w:rFonts w:cs="Courier New" w:ascii="Cambria" w:hAnsi="Cambria"/>
           <w:sz w:val="18"/>
-        </w:rPr>
-        <w:t xml:space="preserve">      </w:t>
-      </w:r>
-      <w:r>
-        <w:rPr>
-          <w:rFonts w:cs="Courier New" w:ascii="Cambria" w:hAnsi="Cambria"/>
-          <w:sz w:val="18"/>
+          <w:highlight w:val="red"/>
+        </w:rPr>
+        <w:t xml:space="preserve">      </w:t>
+      </w:r>
+      <w:r>
+        <w:rPr>
+          <w:rFonts w:cs="Courier New" w:ascii="Cambria" w:hAnsi="Cambria"/>
+          <w:sz w:val="18"/>
+          <w:highlight w:val="red"/>
         </w:rPr>
         <w:t>leia (sal)</w:t>
       </w:r>
@@ -20122,13 +20106,15 @@
         <w:rPr>
           <w:rFonts w:cs="Courier New" w:ascii="Cambria" w:hAnsi="Cambria"/>
           <w:sz w:val="18"/>
-        </w:rPr>
-        <w:t xml:space="preserve">      </w:t>
-      </w:r>
-      <w:r>
-        <w:rPr>
-          <w:rFonts w:cs="Courier New" w:ascii="Cambria" w:hAnsi="Cambria"/>
-          <w:sz w:val="18"/>
+          <w:highlight w:val="red"/>
+        </w:rPr>
+        <w:t xml:space="preserve">      </w:t>
+      </w:r>
+      <w:r>
+        <w:rPr>
+          <w:rFonts w:cs="Courier New" w:ascii="Cambria" w:hAnsi="Cambria"/>
+          <w:sz w:val="18"/>
+          <w:highlight w:val="red"/>
         </w:rPr>
         <w:t>escreva ("Qual e a quantidade de dependentes? ")</w:t>
       </w:r>
@@ -20147,13 +20133,15 @@
         <w:rPr>
           <w:rFonts w:cs="Courier New" w:ascii="Cambria" w:hAnsi="Cambria"/>
           <w:sz w:val="18"/>
-        </w:rPr>
-        <w:t xml:space="preserve">      </w:t>
-      </w:r>
-      <w:r>
-        <w:rPr>
-          <w:rFonts w:cs="Courier New" w:ascii="Cambria" w:hAnsi="Cambria"/>
-          <w:sz w:val="18"/>
+          <w:highlight w:val="red"/>
+        </w:rPr>
+        <w:t xml:space="preserve">      </w:t>
+      </w:r>
+      <w:r>
+        <w:rPr>
+          <w:rFonts w:cs="Courier New" w:ascii="Cambria" w:hAnsi="Cambria"/>
+          <w:sz w:val="18"/>
+          <w:highlight w:val="red"/>
         </w:rPr>
         <w:t>leia (dep)</w:t>
       </w:r>
@@ -20172,13 +20160,15 @@
         <w:rPr>
           <w:rFonts w:cs="Courier New" w:ascii="Cambria" w:hAnsi="Cambria"/>
           <w:sz w:val="18"/>
-        </w:rPr>
-        <w:t xml:space="preserve">      </w:t>
-      </w:r>
-      <w:r>
-        <w:rPr>
-          <w:rFonts w:cs="Courier New" w:ascii="Cambria" w:hAnsi="Cambria"/>
-          <w:sz w:val="18"/>
+          <w:highlight w:val="red"/>
+        </w:rPr>
+        <w:t xml:space="preserve">      </w:t>
+      </w:r>
+      <w:r>
+        <w:rPr>
+          <w:rFonts w:cs="Courier New" w:ascii="Cambria" w:hAnsi="Cambria"/>
+          <w:sz w:val="18"/>
+          <w:highlight w:val="red"/>
         </w:rPr>
         <w:t>Escolha dep</w:t>
       </w:r>
@@ -20197,6 +20187,7 @@
         <w:rPr>
           <w:rFonts w:cs="Courier New" w:ascii="Cambria" w:hAnsi="Cambria"/>
           <w:sz w:val="18"/>
+          <w:highlight w:val="red"/>
         </w:rPr>
         <w:t xml:space="preserve">              </w:t>
       </w:r>
@@ -20204,6 +20195,7 @@
         <w:rPr>
           <w:rFonts w:cs="Courier New" w:ascii="Cambria" w:hAnsi="Cambria"/>
           <w:sz w:val="18"/>
+          <w:highlight w:val="red"/>
         </w:rPr>
         <w:t>caso 0</w:t>
       </w:r>
@@ -20222,6 +20214,7 @@
         <w:rPr>
           <w:rFonts w:cs="Courier New" w:ascii="Cambria" w:hAnsi="Cambria"/>
           <w:sz w:val="18"/>
+          <w:highlight w:val="red"/>
         </w:rPr>
         <w:t xml:space="preserve">                   </w:t>
       </w:r>
@@ -20229,6 +20222,7 @@
         <w:rPr>
           <w:rFonts w:cs="Courier New" w:ascii="Cambria" w:hAnsi="Cambria"/>
           <w:sz w:val="18"/>
+          <w:highlight w:val="red"/>
         </w:rPr>
         <w:t>nsal &lt;- sal + (sal * 5 / 100)</w:t>
       </w:r>
@@ -20247,6 +20241,7 @@
         <w:rPr>
           <w:rFonts w:cs="Courier New" w:ascii="Cambria" w:hAnsi="Cambria"/>
           <w:sz w:val="18"/>
+          <w:highlight w:val="red"/>
         </w:rPr>
         <w:t xml:space="preserve">              </w:t>
       </w:r>
@@ -20254,6 +20249,7 @@
         <w:rPr>
           <w:rFonts w:cs="Courier New" w:ascii="Cambria" w:hAnsi="Cambria"/>
           <w:sz w:val="18"/>
+          <w:highlight w:val="red"/>
         </w:rPr>
         <w:t>caso 1, 2, 3</w:t>
       </w:r>
@@ -20272,6 +20268,7 @@
         <w:rPr>
           <w:rFonts w:cs="Courier New" w:ascii="Cambria" w:hAnsi="Cambria"/>
           <w:sz w:val="18"/>
+          <w:highlight w:val="red"/>
         </w:rPr>
         <w:t xml:space="preserve">                   </w:t>
       </w:r>
@@ -20279,6 +20276,7 @@
         <w:rPr>
           <w:rFonts w:cs="Courier New" w:ascii="Cambria" w:hAnsi="Cambria"/>
           <w:sz w:val="18"/>
+          <w:highlight w:val="red"/>
         </w:rPr>
         <w:t>nsal &lt;- sal + (sal * 10 / 100)</w:t>
       </w:r>
@@ -20297,6 +20295,7 @@
         <w:rPr>
           <w:rFonts w:cs="Courier New" w:ascii="Cambria" w:hAnsi="Cambria"/>
           <w:sz w:val="18"/>
+          <w:highlight w:val="red"/>
         </w:rPr>
         <w:t xml:space="preserve">              </w:t>
       </w:r>
@@ -20304,6 +20303,7 @@
         <w:rPr>
           <w:rFonts w:cs="Courier New" w:ascii="Cambria" w:hAnsi="Cambria"/>
           <w:sz w:val="18"/>
+          <w:highlight w:val="red"/>
         </w:rPr>
         <w:t>caso 4, 5, 6</w:t>
       </w:r>
@@ -20322,6 +20322,7 @@
         <w:rPr>
           <w:rFonts w:cs="Courier New" w:ascii="Cambria" w:hAnsi="Cambria"/>
           <w:sz w:val="18"/>
+          <w:highlight w:val="red"/>
         </w:rPr>
         <w:t xml:space="preserve">                   </w:t>
       </w:r>
@@ -20329,6 +20330,7 @@
         <w:rPr>
           <w:rFonts w:cs="Courier New" w:ascii="Cambria" w:hAnsi="Cambria"/>
           <w:sz w:val="18"/>
+          <w:highlight w:val="red"/>
         </w:rPr>
         <w:t>nsal &lt;- sal + (sal * 15 / 100)</w:t>
       </w:r>
@@ -20347,6 +20349,7 @@
         <w:rPr>
           <w:rFonts w:cs="Courier New" w:ascii="Cambria" w:hAnsi="Cambria"/>
           <w:sz w:val="18"/>
+          <w:highlight w:val="red"/>
         </w:rPr>
         <w:t xml:space="preserve">              </w:t>
       </w:r>
@@ -20354,6 +20357,7 @@
         <w:rPr>
           <w:rFonts w:cs="Courier New" w:ascii="Cambria" w:hAnsi="Cambria"/>
           <w:sz w:val="18"/>
+          <w:highlight w:val="red"/>
         </w:rPr>
         <w:t>outrocaso</w:t>
       </w:r>
@@ -20372,6 +20376,7 @@
         <w:rPr>
           <w:rFonts w:cs="Courier New" w:ascii="Cambria" w:hAnsi="Cambria"/>
           <w:sz w:val="18"/>
+          <w:highlight w:val="red"/>
         </w:rPr>
         <w:t xml:space="preserve">                   </w:t>
       </w:r>
@@ -20379,6 +20384,7 @@
         <w:rPr>
           <w:rFonts w:cs="Courier New" w:ascii="Cambria" w:hAnsi="Cambria"/>
           <w:sz w:val="18"/>
+          <w:highlight w:val="red"/>
         </w:rPr>
         <w:t>nsal &lt;- sal + (sal * 18 / 100)</w:t>
       </w:r>
@@ -20397,13 +20403,15 @@
         <w:rPr>
           <w:rFonts w:cs="Courier New" w:ascii="Cambria" w:hAnsi="Cambria"/>
           <w:sz w:val="18"/>
-        </w:rPr>
-        <w:t xml:space="preserve">      </w:t>
-      </w:r>
-      <w:r>
-        <w:rPr>
-          <w:rFonts w:cs="Courier New" w:ascii="Cambria" w:hAnsi="Cambria"/>
-          <w:sz w:val="18"/>
+          <w:highlight w:val="red"/>
+        </w:rPr>
+        <w:t xml:space="preserve">      </w:t>
+      </w:r>
+      <w:r>
+        <w:rPr>
+          <w:rFonts w:cs="Courier New" w:ascii="Cambria" w:hAnsi="Cambria"/>
+          <w:sz w:val="18"/>
+          <w:highlight w:val="red"/>
         </w:rPr>
         <w:t>FimEscolha</w:t>
       </w:r>
@@ -20422,13 +20430,15 @@
         <w:rPr>
           <w:rFonts w:cs="Courier New" w:ascii="Cambria" w:hAnsi="Cambria"/>
           <w:sz w:val="18"/>
-        </w:rPr>
-        <w:t xml:space="preserve">      </w:t>
-      </w:r>
-      <w:r>
-        <w:rPr>
-          <w:rFonts w:cs="Courier New" w:ascii="Cambria" w:hAnsi="Cambria"/>
-          <w:sz w:val="18"/>
+          <w:highlight w:val="red"/>
+        </w:rPr>
+        <w:t xml:space="preserve">      </w:t>
+      </w:r>
+      <w:r>
+        <w:rPr>
+          <w:rFonts w:cs="Courier New" w:ascii="Cambria" w:hAnsi="Cambria"/>
+          <w:sz w:val="18"/>
+          <w:highlight w:val="red"/>
         </w:rPr>
         <w:t>escreval (" O novo salario de ", nome, " sera de R$", nsal:5:2)</w:t>
       </w:r>
@@ -20447,6 +20457,7 @@
         <w:rPr>
           <w:rFonts w:cs="Courier New" w:ascii="Cambria" w:hAnsi="Cambria"/>
           <w:sz w:val="18"/>
+          <w:highlight w:val="red"/>
         </w:rPr>
         <w:t>fimalgoritmo</w:t>
       </w:r>
@@ -54308,6 +54319,102 @@
       <w:rFonts w:cs="Wingdings"/>
     </w:rPr>
   </w:style>
+  <w:style w:type="character" w:styleId="ListLabel79">
+    <w:name w:val="ListLabel 79"/>
+    <w:qFormat/>
+    <w:rPr>
+      <w:rFonts w:ascii="Courier New" w:hAnsi="Courier New"/>
+      <w:b/>
+    </w:rPr>
+  </w:style>
+  <w:style w:type="character" w:styleId="ListLabel80">
+    <w:name w:val="ListLabel 80"/>
+    <w:qFormat/>
+    <w:rPr>
+      <w:rFonts w:ascii="Courier New" w:hAnsi="Courier New"/>
+      <w:b/>
+    </w:rPr>
+  </w:style>
+  <w:style w:type="character" w:styleId="ListLabel81">
+    <w:name w:val="ListLabel 81"/>
+    <w:qFormat/>
+    <w:rPr>
+      <w:rFonts w:ascii="Courier New" w:hAnsi="Courier New"/>
+      <w:b/>
+    </w:rPr>
+  </w:style>
+  <w:style w:type="character" w:styleId="ListLabel82">
+    <w:name w:val="ListLabel 82"/>
+    <w:qFormat/>
+    <w:rPr>
+      <w:rFonts w:ascii="Courier New" w:hAnsi="Courier New"/>
+      <w:b/>
+    </w:rPr>
+  </w:style>
+  <w:style w:type="character" w:styleId="ListLabel83">
+    <w:name w:val="ListLabel 83"/>
+    <w:qFormat/>
+    <w:rPr>
+      <w:rFonts w:ascii="Courier New" w:hAnsi="Courier New" w:cs="Symbol"/>
+      <w:b/>
+    </w:rPr>
+  </w:style>
+  <w:style w:type="character" w:styleId="ListLabel84">
+    <w:name w:val="ListLabel 84"/>
+    <w:qFormat/>
+    <w:rPr>
+      <w:rFonts w:cs="Courier New"/>
+    </w:rPr>
+  </w:style>
+  <w:style w:type="character" w:styleId="ListLabel85">
+    <w:name w:val="ListLabel 85"/>
+    <w:qFormat/>
+    <w:rPr>
+      <w:rFonts w:cs="Wingdings"/>
+    </w:rPr>
+  </w:style>
+  <w:style w:type="character" w:styleId="ListLabel86">
+    <w:name w:val="ListLabel 86"/>
+    <w:qFormat/>
+    <w:rPr>
+      <w:rFonts w:cs="Symbol"/>
+    </w:rPr>
+  </w:style>
+  <w:style w:type="character" w:styleId="ListLabel87">
+    <w:name w:val="ListLabel 87"/>
+    <w:qFormat/>
+    <w:rPr>
+      <w:rFonts w:cs="Courier New"/>
+    </w:rPr>
+  </w:style>
+  <w:style w:type="character" w:styleId="ListLabel88">
+    <w:name w:val="ListLabel 88"/>
+    <w:qFormat/>
+    <w:rPr>
+      <w:rFonts w:cs="Wingdings"/>
+    </w:rPr>
+  </w:style>
+  <w:style w:type="character" w:styleId="ListLabel89">
+    <w:name w:val="ListLabel 89"/>
+    <w:qFormat/>
+    <w:rPr>
+      <w:rFonts w:cs="Symbol"/>
+    </w:rPr>
+  </w:style>
+  <w:style w:type="character" w:styleId="ListLabel90">
+    <w:name w:val="ListLabel 90"/>
+    <w:qFormat/>
+    <w:rPr>
+      <w:rFonts w:cs="Courier New"/>
+    </w:rPr>
+  </w:style>
+  <w:style w:type="character" w:styleId="ListLabel91">
+    <w:name w:val="ListLabel 91"/>
+    <w:qFormat/>
+    <w:rPr>
+      <w:rFonts w:cs="Wingdings"/>
+    </w:rPr>
+  </w:style>
   <w:style w:type="paragraph" w:styleId="Ttulo">
     <w:name w:val="Título"/>
     <w:basedOn w:val="Normal"/>

</xml_diff>

<commit_message>
LogicaAlgoritmoJavaScript ex019 until ex024
</commit_message>
<xml_diff>
--- a/logica_algoritmo_javaScript/CURSO DE ALGORITMOS_1.docx
+++ b/logica_algoritmo_javaScript/CURSO DE ALGORITMOS_1.docx
@@ -19860,7 +19860,6 @@
         <w:rPr>
           <w:rFonts w:cs="Courier New" w:ascii="Cambria" w:hAnsi="Cambria"/>
           <w:sz w:val="18"/>
-          <w:highlight w:val="red"/>
         </w:rPr>
         <w:t>algoritmo "DEPENDENTES_FUNCIONARIO"</w:t>
       </w:r>
@@ -19879,7 +19878,6 @@
         <w:rPr>
           <w:rFonts w:cs="Courier New" w:ascii="Cambria" w:hAnsi="Cambria"/>
           <w:sz w:val="18"/>
-          <w:highlight w:val="red"/>
         </w:rPr>
         <w:t>var</w:t>
       </w:r>
@@ -19898,7 +19896,6 @@
         <w:rPr>
           <w:rFonts w:cs="Courier New" w:ascii="Cambria" w:hAnsi="Cambria"/>
           <w:sz w:val="18"/>
-          <w:highlight w:val="red"/>
         </w:rPr>
         <w:t xml:space="preserve">   </w:t>
       </w:r>
@@ -19906,7 +19903,6 @@
         <w:rPr>
           <w:rFonts w:cs="Courier New" w:ascii="Cambria" w:hAnsi="Cambria"/>
           <w:sz w:val="18"/>
-          <w:highlight w:val="red"/>
         </w:rPr>
         <w:t>nome: caractere</w:t>
       </w:r>
@@ -19925,7 +19921,6 @@
         <w:rPr>
           <w:rFonts w:cs="Courier New" w:ascii="Cambria" w:hAnsi="Cambria"/>
           <w:sz w:val="18"/>
-          <w:highlight w:val="red"/>
         </w:rPr>
         <w:t xml:space="preserve">   </w:t>
       </w:r>
@@ -19933,7 +19928,6 @@
         <w:rPr>
           <w:rFonts w:cs="Courier New" w:ascii="Cambria" w:hAnsi="Cambria"/>
           <w:sz w:val="18"/>
-          <w:highlight w:val="red"/>
         </w:rPr>
         <w:t>sal, nsal : real</w:t>
       </w:r>
@@ -19952,7 +19946,6 @@
         <w:rPr>
           <w:rFonts w:cs="Courier New" w:ascii="Cambria" w:hAnsi="Cambria"/>
           <w:sz w:val="18"/>
-          <w:highlight w:val="red"/>
         </w:rPr>
         <w:t xml:space="preserve">   </w:t>
       </w:r>
@@ -19960,7 +19953,6 @@
         <w:rPr>
           <w:rFonts w:cs="Courier New" w:ascii="Cambria" w:hAnsi="Cambria"/>
           <w:sz w:val="18"/>
-          <w:highlight w:val="red"/>
         </w:rPr>
         <w:t>dep : inteiro</w:t>
       </w:r>
@@ -19979,7 +19971,6 @@
         <w:rPr>
           <w:rFonts w:cs="Courier New" w:ascii="Cambria" w:hAnsi="Cambria"/>
           <w:sz w:val="18"/>
-          <w:highlight w:val="red"/>
         </w:rPr>
         <w:t>inicio</w:t>
       </w:r>
@@ -19998,15 +19989,13 @@
         <w:rPr>
           <w:rFonts w:cs="Courier New" w:ascii="Cambria" w:hAnsi="Cambria"/>
           <w:sz w:val="18"/>
-          <w:highlight w:val="red"/>
-        </w:rPr>
-        <w:t xml:space="preserve">      </w:t>
-      </w:r>
-      <w:r>
-        <w:rPr>
-          <w:rFonts w:cs="Courier New" w:ascii="Cambria" w:hAnsi="Cambria"/>
-          <w:sz w:val="18"/>
-          <w:highlight w:val="red"/>
+        </w:rPr>
+        <w:t xml:space="preserve">      </w:t>
+      </w:r>
+      <w:r>
+        <w:rPr>
+          <w:rFonts w:cs="Courier New" w:ascii="Cambria" w:hAnsi="Cambria"/>
+          <w:sz w:val="18"/>
         </w:rPr>
         <w:t>escreva ("Qual o nome do Funcionario? ")</w:t>
       </w:r>
@@ -20025,15 +20014,13 @@
         <w:rPr>
           <w:rFonts w:cs="Courier New" w:ascii="Cambria" w:hAnsi="Cambria"/>
           <w:sz w:val="18"/>
-          <w:highlight w:val="red"/>
-        </w:rPr>
-        <w:t xml:space="preserve">      </w:t>
-      </w:r>
-      <w:r>
-        <w:rPr>
-          <w:rFonts w:cs="Courier New" w:ascii="Cambria" w:hAnsi="Cambria"/>
-          <w:sz w:val="18"/>
-          <w:highlight w:val="red"/>
+        </w:rPr>
+        <w:t xml:space="preserve">      </w:t>
+      </w:r>
+      <w:r>
+        <w:rPr>
+          <w:rFonts w:cs="Courier New" w:ascii="Cambria" w:hAnsi="Cambria"/>
+          <w:sz w:val="18"/>
         </w:rPr>
         <w:t>leia (nome)</w:t>
       </w:r>
@@ -20052,15 +20039,13 @@
         <w:rPr>
           <w:rFonts w:cs="Courier New" w:ascii="Cambria" w:hAnsi="Cambria"/>
           <w:sz w:val="18"/>
-          <w:highlight w:val="red"/>
-        </w:rPr>
-        <w:t xml:space="preserve">      </w:t>
-      </w:r>
-      <w:r>
-        <w:rPr>
-          <w:rFonts w:cs="Courier New" w:ascii="Cambria" w:hAnsi="Cambria"/>
-          <w:sz w:val="18"/>
-          <w:highlight w:val="red"/>
+        </w:rPr>
+        <w:t xml:space="preserve">      </w:t>
+      </w:r>
+      <w:r>
+        <w:rPr>
+          <w:rFonts w:cs="Courier New" w:ascii="Cambria" w:hAnsi="Cambria"/>
+          <w:sz w:val="18"/>
         </w:rPr>
         <w:t>escreva ("Qual o salario do Funcionario? R$")</w:t>
       </w:r>
@@ -20079,15 +20064,13 @@
         <w:rPr>
           <w:rFonts w:cs="Courier New" w:ascii="Cambria" w:hAnsi="Cambria"/>
           <w:sz w:val="18"/>
-          <w:highlight w:val="red"/>
-        </w:rPr>
-        <w:t xml:space="preserve">      </w:t>
-      </w:r>
-      <w:r>
-        <w:rPr>
-          <w:rFonts w:cs="Courier New" w:ascii="Cambria" w:hAnsi="Cambria"/>
-          <w:sz w:val="18"/>
-          <w:highlight w:val="red"/>
+        </w:rPr>
+        <w:t xml:space="preserve">      </w:t>
+      </w:r>
+      <w:r>
+        <w:rPr>
+          <w:rFonts w:cs="Courier New" w:ascii="Cambria" w:hAnsi="Cambria"/>
+          <w:sz w:val="18"/>
         </w:rPr>
         <w:t>leia (sal)</w:t>
       </w:r>
@@ -20106,15 +20089,13 @@
         <w:rPr>
           <w:rFonts w:cs="Courier New" w:ascii="Cambria" w:hAnsi="Cambria"/>
           <w:sz w:val="18"/>
-          <w:highlight w:val="red"/>
-        </w:rPr>
-        <w:t xml:space="preserve">      </w:t>
-      </w:r>
-      <w:r>
-        <w:rPr>
-          <w:rFonts w:cs="Courier New" w:ascii="Cambria" w:hAnsi="Cambria"/>
-          <w:sz w:val="18"/>
-          <w:highlight w:val="red"/>
+        </w:rPr>
+        <w:t xml:space="preserve">      </w:t>
+      </w:r>
+      <w:r>
+        <w:rPr>
+          <w:rFonts w:cs="Courier New" w:ascii="Cambria" w:hAnsi="Cambria"/>
+          <w:sz w:val="18"/>
         </w:rPr>
         <w:t>escreva ("Qual e a quantidade de dependentes? ")</w:t>
       </w:r>
@@ -20133,15 +20114,13 @@
         <w:rPr>
           <w:rFonts w:cs="Courier New" w:ascii="Cambria" w:hAnsi="Cambria"/>
           <w:sz w:val="18"/>
-          <w:highlight w:val="red"/>
-        </w:rPr>
-        <w:t xml:space="preserve">      </w:t>
-      </w:r>
-      <w:r>
-        <w:rPr>
-          <w:rFonts w:cs="Courier New" w:ascii="Cambria" w:hAnsi="Cambria"/>
-          <w:sz w:val="18"/>
-          <w:highlight w:val="red"/>
+        </w:rPr>
+        <w:t xml:space="preserve">      </w:t>
+      </w:r>
+      <w:r>
+        <w:rPr>
+          <w:rFonts w:cs="Courier New" w:ascii="Cambria" w:hAnsi="Cambria"/>
+          <w:sz w:val="18"/>
         </w:rPr>
         <w:t>leia (dep)</w:t>
       </w:r>
@@ -20160,15 +20139,13 @@
         <w:rPr>
           <w:rFonts w:cs="Courier New" w:ascii="Cambria" w:hAnsi="Cambria"/>
           <w:sz w:val="18"/>
-          <w:highlight w:val="red"/>
-        </w:rPr>
-        <w:t xml:space="preserve">      </w:t>
-      </w:r>
-      <w:r>
-        <w:rPr>
-          <w:rFonts w:cs="Courier New" w:ascii="Cambria" w:hAnsi="Cambria"/>
-          <w:sz w:val="18"/>
-          <w:highlight w:val="red"/>
+        </w:rPr>
+        <w:t xml:space="preserve">      </w:t>
+      </w:r>
+      <w:r>
+        <w:rPr>
+          <w:rFonts w:cs="Courier New" w:ascii="Cambria" w:hAnsi="Cambria"/>
+          <w:sz w:val="18"/>
         </w:rPr>
         <w:t>Escolha dep</w:t>
       </w:r>
@@ -20187,7 +20164,6 @@
         <w:rPr>
           <w:rFonts w:cs="Courier New" w:ascii="Cambria" w:hAnsi="Cambria"/>
           <w:sz w:val="18"/>
-          <w:highlight w:val="red"/>
         </w:rPr>
         <w:t xml:space="preserve">              </w:t>
       </w:r>
@@ -20195,7 +20171,6 @@
         <w:rPr>
           <w:rFonts w:cs="Courier New" w:ascii="Cambria" w:hAnsi="Cambria"/>
           <w:sz w:val="18"/>
-          <w:highlight w:val="red"/>
         </w:rPr>
         <w:t>caso 0</w:t>
       </w:r>
@@ -20214,7 +20189,6 @@
         <w:rPr>
           <w:rFonts w:cs="Courier New" w:ascii="Cambria" w:hAnsi="Cambria"/>
           <w:sz w:val="18"/>
-          <w:highlight w:val="red"/>
         </w:rPr>
         <w:t xml:space="preserve">                   </w:t>
       </w:r>
@@ -20222,7 +20196,6 @@
         <w:rPr>
           <w:rFonts w:cs="Courier New" w:ascii="Cambria" w:hAnsi="Cambria"/>
           <w:sz w:val="18"/>
-          <w:highlight w:val="red"/>
         </w:rPr>
         <w:t>nsal &lt;- sal + (sal * 5 / 100)</w:t>
       </w:r>
@@ -20241,7 +20214,6 @@
         <w:rPr>
           <w:rFonts w:cs="Courier New" w:ascii="Cambria" w:hAnsi="Cambria"/>
           <w:sz w:val="18"/>
-          <w:highlight w:val="red"/>
         </w:rPr>
         <w:t xml:space="preserve">              </w:t>
       </w:r>
@@ -20249,7 +20221,6 @@
         <w:rPr>
           <w:rFonts w:cs="Courier New" w:ascii="Cambria" w:hAnsi="Cambria"/>
           <w:sz w:val="18"/>
-          <w:highlight w:val="red"/>
         </w:rPr>
         <w:t>caso 1, 2, 3</w:t>
       </w:r>
@@ -20268,7 +20239,6 @@
         <w:rPr>
           <w:rFonts w:cs="Courier New" w:ascii="Cambria" w:hAnsi="Cambria"/>
           <w:sz w:val="18"/>
-          <w:highlight w:val="red"/>
         </w:rPr>
         <w:t xml:space="preserve">                   </w:t>
       </w:r>
@@ -20276,7 +20246,6 @@
         <w:rPr>
           <w:rFonts w:cs="Courier New" w:ascii="Cambria" w:hAnsi="Cambria"/>
           <w:sz w:val="18"/>
-          <w:highlight w:val="red"/>
         </w:rPr>
         <w:t>nsal &lt;- sal + (sal * 10 / 100)</w:t>
       </w:r>
@@ -20295,7 +20264,6 @@
         <w:rPr>
           <w:rFonts w:cs="Courier New" w:ascii="Cambria" w:hAnsi="Cambria"/>
           <w:sz w:val="18"/>
-          <w:highlight w:val="red"/>
         </w:rPr>
         <w:t xml:space="preserve">              </w:t>
       </w:r>
@@ -20303,7 +20271,6 @@
         <w:rPr>
           <w:rFonts w:cs="Courier New" w:ascii="Cambria" w:hAnsi="Cambria"/>
           <w:sz w:val="18"/>
-          <w:highlight w:val="red"/>
         </w:rPr>
         <w:t>caso 4, 5, 6</w:t>
       </w:r>
@@ -20322,7 +20289,6 @@
         <w:rPr>
           <w:rFonts w:cs="Courier New" w:ascii="Cambria" w:hAnsi="Cambria"/>
           <w:sz w:val="18"/>
-          <w:highlight w:val="red"/>
         </w:rPr>
         <w:t xml:space="preserve">                   </w:t>
       </w:r>
@@ -20330,7 +20296,6 @@
         <w:rPr>
           <w:rFonts w:cs="Courier New" w:ascii="Cambria" w:hAnsi="Cambria"/>
           <w:sz w:val="18"/>
-          <w:highlight w:val="red"/>
         </w:rPr>
         <w:t>nsal &lt;- sal + (sal * 15 / 100)</w:t>
       </w:r>
@@ -20349,7 +20314,6 @@
         <w:rPr>
           <w:rFonts w:cs="Courier New" w:ascii="Cambria" w:hAnsi="Cambria"/>
           <w:sz w:val="18"/>
-          <w:highlight w:val="red"/>
         </w:rPr>
         <w:t xml:space="preserve">              </w:t>
       </w:r>
@@ -20357,7 +20321,6 @@
         <w:rPr>
           <w:rFonts w:cs="Courier New" w:ascii="Cambria" w:hAnsi="Cambria"/>
           <w:sz w:val="18"/>
-          <w:highlight w:val="red"/>
         </w:rPr>
         <w:t>outrocaso</w:t>
       </w:r>
@@ -20376,7 +20339,6 @@
         <w:rPr>
           <w:rFonts w:cs="Courier New" w:ascii="Cambria" w:hAnsi="Cambria"/>
           <w:sz w:val="18"/>
-          <w:highlight w:val="red"/>
         </w:rPr>
         <w:t xml:space="preserve">                   </w:t>
       </w:r>
@@ -20384,7 +20346,6 @@
         <w:rPr>
           <w:rFonts w:cs="Courier New" w:ascii="Cambria" w:hAnsi="Cambria"/>
           <w:sz w:val="18"/>
-          <w:highlight w:val="red"/>
         </w:rPr>
         <w:t>nsal &lt;- sal + (sal * 18 / 100)</w:t>
       </w:r>
@@ -20403,15 +20364,13 @@
         <w:rPr>
           <w:rFonts w:cs="Courier New" w:ascii="Cambria" w:hAnsi="Cambria"/>
           <w:sz w:val="18"/>
-          <w:highlight w:val="red"/>
-        </w:rPr>
-        <w:t xml:space="preserve">      </w:t>
-      </w:r>
-      <w:r>
-        <w:rPr>
-          <w:rFonts w:cs="Courier New" w:ascii="Cambria" w:hAnsi="Cambria"/>
-          <w:sz w:val="18"/>
-          <w:highlight w:val="red"/>
+        </w:rPr>
+        <w:t xml:space="preserve">      </w:t>
+      </w:r>
+      <w:r>
+        <w:rPr>
+          <w:rFonts w:cs="Courier New" w:ascii="Cambria" w:hAnsi="Cambria"/>
+          <w:sz w:val="18"/>
         </w:rPr>
         <w:t>FimEscolha</w:t>
       </w:r>
@@ -20430,15 +20389,13 @@
         <w:rPr>
           <w:rFonts w:cs="Courier New" w:ascii="Cambria" w:hAnsi="Cambria"/>
           <w:sz w:val="18"/>
-          <w:highlight w:val="red"/>
-        </w:rPr>
-        <w:t xml:space="preserve">      </w:t>
-      </w:r>
-      <w:r>
-        <w:rPr>
-          <w:rFonts w:cs="Courier New" w:ascii="Cambria" w:hAnsi="Cambria"/>
-          <w:sz w:val="18"/>
-          <w:highlight w:val="red"/>
+        </w:rPr>
+        <w:t xml:space="preserve">      </w:t>
+      </w:r>
+      <w:r>
+        <w:rPr>
+          <w:rFonts w:cs="Courier New" w:ascii="Cambria" w:hAnsi="Cambria"/>
+          <w:sz w:val="18"/>
         </w:rPr>
         <w:t>escreval (" O novo salario de ", nome, " sera de R$", nsal:5:2)</w:t>
       </w:r>
@@ -20457,7 +20414,6 @@
         <w:rPr>
           <w:rFonts w:cs="Courier New" w:ascii="Cambria" w:hAnsi="Cambria"/>
           <w:sz w:val="18"/>
-          <w:highlight w:val="red"/>
         </w:rPr>
         <w:t>fimalgoritmo</w:t>
       </w:r>
@@ -23900,6 +23856,354 @@
         <w:spacing w:before="240" w:after="160"/>
         <w:jc w:val="both"/>
         <w:rPr>
+          <w:rFonts w:asciiTheme="minorHAnsi" w:cstheme="minorBidi" w:eastAsiaTheme="minorHAnsi" w:hAnsiTheme="minorHAnsi"/>
+        </w:rPr>
+      </w:pPr>
+      <w:r>
+        <w:rPr>
+          <w:rFonts w:cs="Courier New" w:ascii="Courier New" w:hAnsi="Courier New"/>
+          <w:b/>
+        </w:rPr>
+        <w:t>Prática_04:</w:t>
+      </w:r>
+    </w:p>
+    <w:p>
+      <w:pPr>
+        <w:pStyle w:val="Normal"/>
+        <w:spacing w:before="0" w:after="0"/>
+        <w:jc w:val="both"/>
+        <w:rPr>
+          <w:rFonts w:asciiTheme="minorHAnsi" w:cstheme="minorBidi" w:eastAsiaTheme="minorHAnsi" w:hAnsiTheme="minorHAnsi"/>
+        </w:rPr>
+      </w:pPr>
+      <w:r>
+        <w:rPr>
+          <w:rFonts w:cs="Courier New" w:ascii="Cambria" w:hAnsi="Cambria"/>
+          <w:sz w:val="18"/>
+        </w:rPr>
+        <w:t>algoritmo "SOMADOR_NUMERICO"</w:t>
+      </w:r>
+    </w:p>
+    <w:p>
+      <w:pPr>
+        <w:pStyle w:val="Normal"/>
+        <w:spacing w:before="0" w:after="0"/>
+        <w:jc w:val="both"/>
+        <w:rPr>
+          <w:rFonts w:asciiTheme="minorHAnsi" w:cstheme="minorBidi" w:eastAsiaTheme="minorHAnsi" w:hAnsiTheme="minorHAnsi"/>
+        </w:rPr>
+      </w:pPr>
+      <w:r>
+        <w:rPr>
+          <w:rFonts w:cs="Courier New" w:ascii="Cambria" w:hAnsi="Cambria"/>
+          <w:sz w:val="18"/>
+        </w:rPr>
+        <w:t>var</w:t>
+      </w:r>
+    </w:p>
+    <w:p>
+      <w:pPr>
+        <w:pStyle w:val="Normal"/>
+        <w:spacing w:before="0" w:after="0"/>
+        <w:jc w:val="both"/>
+        <w:rPr>
+          <w:rFonts w:asciiTheme="minorHAnsi" w:cstheme="minorBidi" w:eastAsiaTheme="minorHAnsi" w:hAnsiTheme="minorHAnsi"/>
+        </w:rPr>
+      </w:pPr>
+      <w:r>
+        <w:rPr>
+          <w:rFonts w:cs="Courier New" w:ascii="Cambria" w:hAnsi="Cambria"/>
+          <w:sz w:val="18"/>
+        </w:rPr>
+        <w:t xml:space="preserve">   </w:t>
+      </w:r>
+      <w:r>
+        <w:rPr>
+          <w:rFonts w:cs="Courier New" w:ascii="Cambria" w:hAnsi="Cambria"/>
+          <w:sz w:val="18"/>
+        </w:rPr>
+        <w:t>cont, N, S: inteiro</w:t>
+      </w:r>
+    </w:p>
+    <w:p>
+      <w:pPr>
+        <w:pStyle w:val="Normal"/>
+        <w:spacing w:before="0" w:after="0"/>
+        <w:jc w:val="both"/>
+        <w:rPr>
+          <w:rFonts w:asciiTheme="minorHAnsi" w:cstheme="minorBidi" w:eastAsiaTheme="minorHAnsi" w:hAnsiTheme="minorHAnsi"/>
+        </w:rPr>
+      </w:pPr>
+      <w:r>
+        <w:rPr>
+          <w:rFonts w:cs="Courier New" w:ascii="Cambria" w:hAnsi="Cambria"/>
+          <w:sz w:val="18"/>
+        </w:rPr>
+        <w:t>inicio</w:t>
+      </w:r>
+    </w:p>
+    <w:p>
+      <w:pPr>
+        <w:pStyle w:val="Normal"/>
+        <w:spacing w:before="0" w:after="0"/>
+        <w:jc w:val="both"/>
+        <w:rPr>
+          <w:rFonts w:asciiTheme="minorHAnsi" w:cstheme="minorBidi" w:eastAsiaTheme="minorHAnsi" w:hAnsiTheme="minorHAnsi"/>
+        </w:rPr>
+      </w:pPr>
+      <w:r>
+        <w:rPr>
+          <w:rFonts w:cs="Courier New" w:ascii="Cambria" w:hAnsi="Cambria"/>
+          <w:sz w:val="18"/>
+        </w:rPr>
+        <w:t xml:space="preserve">      </w:t>
+      </w:r>
+      <w:r>
+        <w:rPr>
+          <w:rFonts w:cs="Courier New" w:ascii="Cambria" w:hAnsi="Cambria"/>
+          <w:sz w:val="18"/>
+        </w:rPr>
+        <w:t>cont &lt;- 1</w:t>
+      </w:r>
+    </w:p>
+    <w:p>
+      <w:pPr>
+        <w:pStyle w:val="Normal"/>
+        <w:spacing w:before="0" w:after="0"/>
+        <w:jc w:val="both"/>
+        <w:rPr>
+          <w:rFonts w:asciiTheme="minorHAnsi" w:cstheme="minorBidi" w:eastAsiaTheme="minorHAnsi" w:hAnsiTheme="minorHAnsi"/>
+        </w:rPr>
+      </w:pPr>
+      <w:r>
+        <w:rPr>
+          <w:rFonts w:cs="Courier New" w:ascii="Cambria" w:hAnsi="Cambria"/>
+          <w:sz w:val="18"/>
+        </w:rPr>
+        <w:t xml:space="preserve">      </w:t>
+      </w:r>
+      <w:r>
+        <w:rPr>
+          <w:rFonts w:cs="Courier New" w:ascii="Cambria" w:hAnsi="Cambria"/>
+          <w:sz w:val="18"/>
+        </w:rPr>
+        <w:t>S &lt;- 0</w:t>
+      </w:r>
+    </w:p>
+    <w:p>
+      <w:pPr>
+        <w:pStyle w:val="Normal"/>
+        <w:spacing w:before="0" w:after="0"/>
+        <w:jc w:val="both"/>
+        <w:rPr>
+          <w:rFonts w:asciiTheme="minorHAnsi" w:cstheme="minorBidi" w:eastAsiaTheme="minorHAnsi" w:hAnsiTheme="minorHAnsi"/>
+        </w:rPr>
+      </w:pPr>
+      <w:r>
+        <w:rPr>
+          <w:rFonts w:cs="Courier New" w:ascii="Cambria" w:hAnsi="Cambria"/>
+          <w:sz w:val="18"/>
+        </w:rPr>
+        <w:t xml:space="preserve">      </w:t>
+      </w:r>
+      <w:r>
+        <w:rPr>
+          <w:rFonts w:cs="Courier New" w:ascii="Cambria" w:hAnsi="Cambria"/>
+          <w:sz w:val="18"/>
+        </w:rPr>
+        <w:t>Enquanto (cont &lt;= 5) faca</w:t>
+      </w:r>
+    </w:p>
+    <w:p>
+      <w:pPr>
+        <w:pStyle w:val="Normal"/>
+        <w:spacing w:before="0" w:after="0"/>
+        <w:jc w:val="both"/>
+        <w:rPr>
+          <w:rFonts w:asciiTheme="minorHAnsi" w:cstheme="minorBidi" w:eastAsiaTheme="minorHAnsi" w:hAnsiTheme="minorHAnsi"/>
+        </w:rPr>
+      </w:pPr>
+      <w:r>
+        <w:rPr>
+          <w:rFonts w:cs="Courier New" w:ascii="Cambria" w:hAnsi="Cambria"/>
+          <w:sz w:val="18"/>
+        </w:rPr>
+        <w:t xml:space="preserve">               </w:t>
+      </w:r>
+      <w:r>
+        <w:rPr>
+          <w:rFonts w:cs="Courier New" w:ascii="Cambria" w:hAnsi="Cambria"/>
+          <w:sz w:val="18"/>
+        </w:rPr>
+        <w:t>escreva("Digite o ", cont, "o. valor: ")</w:t>
+      </w:r>
+    </w:p>
+    <w:p>
+      <w:pPr>
+        <w:pStyle w:val="Normal"/>
+        <w:spacing w:before="0" w:after="0"/>
+        <w:jc w:val="both"/>
+        <w:rPr>
+          <w:rFonts w:asciiTheme="minorHAnsi" w:cstheme="minorBidi" w:eastAsiaTheme="minorHAnsi" w:hAnsiTheme="minorHAnsi"/>
+        </w:rPr>
+      </w:pPr>
+      <w:r>
+        <w:rPr>
+          <w:rFonts w:cs="Courier New" w:ascii="Cambria" w:hAnsi="Cambria"/>
+          <w:sz w:val="18"/>
+        </w:rPr>
+        <w:t xml:space="preserve">               </w:t>
+      </w:r>
+      <w:r>
+        <w:rPr>
+          <w:rFonts w:cs="Courier New" w:ascii="Cambria" w:hAnsi="Cambria"/>
+          <w:sz w:val="18"/>
+        </w:rPr>
+        <w:t>leia (N)</w:t>
+      </w:r>
+    </w:p>
+    <w:p>
+      <w:pPr>
+        <w:pStyle w:val="Normal"/>
+        <w:spacing w:before="0" w:after="0"/>
+        <w:jc w:val="both"/>
+        <w:rPr>
+          <w:rFonts w:asciiTheme="minorHAnsi" w:cstheme="minorBidi" w:eastAsiaTheme="minorHAnsi" w:hAnsiTheme="minorHAnsi"/>
+        </w:rPr>
+      </w:pPr>
+      <w:r>
+        <w:rPr>
+          <w:rFonts w:cs="Courier New" w:ascii="Cambria" w:hAnsi="Cambria"/>
+          <w:sz w:val="18"/>
+        </w:rPr>
+        <w:t xml:space="preserve">               </w:t>
+      </w:r>
+      <w:r>
+        <w:rPr>
+          <w:rFonts w:cs="Courier New" w:ascii="Cambria" w:hAnsi="Cambria"/>
+          <w:sz w:val="18"/>
+        </w:rPr>
+        <w:t>S &lt;- S + N</w:t>
+      </w:r>
+    </w:p>
+    <w:p>
+      <w:pPr>
+        <w:pStyle w:val="Normal"/>
+        <w:spacing w:before="0" w:after="0"/>
+        <w:jc w:val="both"/>
+        <w:rPr>
+          <w:rFonts w:asciiTheme="minorHAnsi" w:cstheme="minorBidi" w:eastAsiaTheme="minorHAnsi" w:hAnsiTheme="minorHAnsi"/>
+        </w:rPr>
+      </w:pPr>
+      <w:r>
+        <w:rPr>
+          <w:rFonts w:cs="Courier New" w:ascii="Cambria" w:hAnsi="Cambria"/>
+          <w:sz w:val="18"/>
+        </w:rPr>
+        <w:t xml:space="preserve">               </w:t>
+      </w:r>
+      <w:r>
+        <w:rPr>
+          <w:rFonts w:cs="Courier New" w:ascii="Cambria" w:hAnsi="Cambria"/>
+          <w:sz w:val="18"/>
+        </w:rPr>
+        <w:t>cont &lt;- cont + 1</w:t>
+      </w:r>
+    </w:p>
+    <w:p>
+      <w:pPr>
+        <w:pStyle w:val="Normal"/>
+        <w:spacing w:before="0" w:after="0"/>
+        <w:jc w:val="both"/>
+        <w:rPr>
+          <w:rFonts w:asciiTheme="minorHAnsi" w:cstheme="minorBidi" w:eastAsiaTheme="minorHAnsi" w:hAnsiTheme="minorHAnsi"/>
+        </w:rPr>
+      </w:pPr>
+      <w:r>
+        <w:rPr>
+          <w:rFonts w:cs="Courier New" w:ascii="Cambria" w:hAnsi="Cambria"/>
+          <w:sz w:val="18"/>
+        </w:rPr>
+        <w:t xml:space="preserve">      </w:t>
+      </w:r>
+      <w:r>
+        <w:rPr>
+          <w:rFonts w:cs="Courier New" w:ascii="Cambria" w:hAnsi="Cambria"/>
+          <w:sz w:val="18"/>
+        </w:rPr>
+        <w:t>FimEnquanto</w:t>
+      </w:r>
+    </w:p>
+    <w:p>
+      <w:pPr>
+        <w:pStyle w:val="Normal"/>
+        <w:spacing w:before="0" w:after="0"/>
+        <w:jc w:val="both"/>
+        <w:rPr>
+          <w:rFonts w:asciiTheme="minorHAnsi" w:cstheme="minorBidi" w:eastAsiaTheme="minorHAnsi" w:hAnsiTheme="minorHAnsi"/>
+        </w:rPr>
+      </w:pPr>
+      <w:r>
+        <w:rPr>
+          <w:rFonts w:cs="Courier New" w:ascii="Cambria" w:hAnsi="Cambria"/>
+          <w:sz w:val="18"/>
+        </w:rPr>
+        <w:t xml:space="preserve">      </w:t>
+      </w:r>
+      <w:r>
+        <w:rPr>
+          <w:rFonts w:cs="Courier New" w:ascii="Cambria" w:hAnsi="Cambria"/>
+          <w:sz w:val="18"/>
+        </w:rPr>
+        <w:t>escreval("A soma de todos os valores foi ", S)</w:t>
+      </w:r>
+    </w:p>
+    <w:p>
+      <w:pPr>
+        <w:pStyle w:val="Normal"/>
+        <w:spacing w:before="0" w:after="0"/>
+        <w:jc w:val="both"/>
+        <w:rPr>
+          <w:rFonts w:asciiTheme="minorHAnsi" w:cstheme="minorBidi" w:eastAsiaTheme="minorHAnsi" w:hAnsiTheme="minorHAnsi"/>
+        </w:rPr>
+      </w:pPr>
+      <w:r>
+        <w:rPr>
+          <w:rFonts w:cs="Courier New" w:ascii="Cambria" w:hAnsi="Cambria"/>
+          <w:sz w:val="18"/>
+        </w:rPr>
+        <w:t xml:space="preserve">      </w:t>
+      </w:r>
+      <w:r>
+        <w:rPr>
+          <w:rFonts w:cs="Courier New" w:ascii="Cambria" w:hAnsi="Cambria"/>
+          <w:sz w:val="18"/>
+        </w:rPr>
+        <w:t>fimalgoritmo</w:t>
+      </w:r>
+    </w:p>
+    <w:p>
+      <w:pPr>
+        <w:pStyle w:val="Normal"/>
+        <w:spacing w:before="0" w:after="0"/>
+        <w:jc w:val="both"/>
+        <w:rPr>
+          <w:rFonts w:ascii="Cambria" w:hAnsi="Cambria" w:cs="Courier New"/>
+          <w:sz w:val="18"/>
+        </w:rPr>
+      </w:pPr>
+      <w:r>
+        <w:rPr>
+          <w:rFonts w:cs="Courier New" w:ascii="Cambria" w:hAnsi="Cambria"/>
+          <w:sz w:val="18"/>
+        </w:rPr>
+      </w:r>
+    </w:p>
+    <w:p>
+      <w:pPr>
+        <w:pStyle w:val="Normal"/>
+        <w:jc w:val="both"/>
+        <w:rPr>
           <w:rFonts w:ascii="Courier New" w:hAnsi="Courier New" w:cs="Courier New"/>
           <w:b/>
           <w:b/>
@@ -23909,24 +24213,26 @@
         <w:rPr>
           <w:rFonts w:cs="Courier New" w:ascii="Courier New" w:hAnsi="Courier New"/>
           <w:b/>
-        </w:rPr>
-        <w:t>Prática_04:</w:t>
-      </w:r>
-    </w:p>
-    <w:p>
-      <w:pPr>
-        <w:pStyle w:val="Normal"/>
-        <w:spacing w:before="0" w:after="0"/>
-        <w:jc w:val="both"/>
-        <w:rPr>
-          <w:rFonts w:ascii="Cambria" w:hAnsi="Cambria" w:cs="Courier New"/>
-          <w:sz w:val="18"/>
-        </w:rPr>
-      </w:pPr>
-      <w:r>
-        <w:rPr>
-          <w:rFonts w:cs="Courier New" w:ascii="Cambria" w:hAnsi="Cambria"/>
-          <w:sz w:val="18"/>
+          <w:highlight w:val="red"/>
+        </w:rPr>
+        <w:t>Maior e menor valor.</w:t>
+      </w:r>
+    </w:p>
+    <w:p>
+      <w:pPr>
+        <w:pStyle w:val="Normal"/>
+        <w:spacing w:before="0" w:after="0"/>
+        <w:jc w:val="both"/>
+        <w:rPr>
+          <w:rFonts w:ascii="Cambria" w:hAnsi="Cambria" w:cs="Courier New"/>
+          <w:sz w:val="18"/>
+        </w:rPr>
+      </w:pPr>
+      <w:r>
+        <w:rPr>
+          <w:rFonts w:cs="Courier New" w:ascii="Cambria" w:hAnsi="Cambria"/>
+          <w:sz w:val="18"/>
+          <w:highlight w:val="red"/>
         </w:rPr>
         <w:t>algoritmo "SOMADOR_NUMERICO"</w:t>
       </w:r>
@@ -23945,6 +24251,7 @@
         <w:rPr>
           <w:rFonts w:cs="Courier New" w:ascii="Cambria" w:hAnsi="Cambria"/>
           <w:sz w:val="18"/>
+          <w:highlight w:val="red"/>
         </w:rPr>
         <w:t>var</w:t>
       </w:r>
@@ -23963,6 +24270,7 @@
         <w:rPr>
           <w:rFonts w:cs="Courier New" w:ascii="Cambria" w:hAnsi="Cambria"/>
           <w:sz w:val="18"/>
+          <w:highlight w:val="red"/>
         </w:rPr>
         <w:t xml:space="preserve">   </w:t>
       </w:r>
@@ -23970,24 +24278,26 @@
         <w:rPr>
           <w:rFonts w:cs="Courier New" w:ascii="Cambria" w:hAnsi="Cambria"/>
           <w:sz w:val="18"/>
-        </w:rPr>
-        <w:t>cont, N, S: inteiro</w:t>
-      </w:r>
-    </w:p>
-    <w:p>
-      <w:pPr>
-        <w:pStyle w:val="Normal"/>
-        <w:spacing w:before="0" w:after="0"/>
-        <w:jc w:val="both"/>
-        <w:rPr>
-          <w:rFonts w:ascii="Cambria" w:hAnsi="Cambria" w:cs="Courier New"/>
-          <w:sz w:val="18"/>
-        </w:rPr>
-      </w:pPr>
-      <w:r>
-        <w:rPr>
-          <w:rFonts w:cs="Courier New" w:ascii="Cambria" w:hAnsi="Cambria"/>
-          <w:sz w:val="18"/>
+          <w:highlight w:val="red"/>
+        </w:rPr>
+        <w:t>cont, N, S, maior, menor: inteiro</w:t>
+      </w:r>
+    </w:p>
+    <w:p>
+      <w:pPr>
+        <w:pStyle w:val="Normal"/>
+        <w:spacing w:before="0" w:after="0"/>
+        <w:jc w:val="both"/>
+        <w:rPr>
+          <w:rFonts w:ascii="Cambria" w:hAnsi="Cambria" w:cs="Courier New"/>
+          <w:sz w:val="18"/>
+        </w:rPr>
+      </w:pPr>
+      <w:r>
+        <w:rPr>
+          <w:rFonts w:cs="Courier New" w:ascii="Cambria" w:hAnsi="Cambria"/>
+          <w:sz w:val="18"/>
+          <w:highlight w:val="red"/>
         </w:rPr>
         <w:t>inicio</w:t>
       </w:r>
@@ -24006,13 +24316,15 @@
         <w:rPr>
           <w:rFonts w:cs="Courier New" w:ascii="Cambria" w:hAnsi="Cambria"/>
           <w:sz w:val="18"/>
-        </w:rPr>
-        <w:t xml:space="preserve">      </w:t>
-      </w:r>
-      <w:r>
-        <w:rPr>
-          <w:rFonts w:cs="Courier New" w:ascii="Cambria" w:hAnsi="Cambria"/>
-          <w:sz w:val="18"/>
+          <w:highlight w:val="red"/>
+        </w:rPr>
+        <w:t xml:space="preserve">      </w:t>
+      </w:r>
+      <w:r>
+        <w:rPr>
+          <w:rFonts w:cs="Courier New" w:ascii="Cambria" w:hAnsi="Cambria"/>
+          <w:sz w:val="18"/>
+          <w:highlight w:val="red"/>
         </w:rPr>
         <w:t>cont &lt;- 1</w:t>
       </w:r>
@@ -24031,13 +24343,15 @@
         <w:rPr>
           <w:rFonts w:cs="Courier New" w:ascii="Cambria" w:hAnsi="Cambria"/>
           <w:sz w:val="18"/>
-        </w:rPr>
-        <w:t xml:space="preserve">      </w:t>
-      </w:r>
-      <w:r>
-        <w:rPr>
-          <w:rFonts w:cs="Courier New" w:ascii="Cambria" w:hAnsi="Cambria"/>
-          <w:sz w:val="18"/>
+          <w:highlight w:val="red"/>
+        </w:rPr>
+        <w:t xml:space="preserve">      </w:t>
+      </w:r>
+      <w:r>
+        <w:rPr>
+          <w:rFonts w:cs="Courier New" w:ascii="Cambria" w:hAnsi="Cambria"/>
+          <w:sz w:val="18"/>
+          <w:highlight w:val="red"/>
         </w:rPr>
         <w:t>S &lt;- 0</w:t>
       </w:r>
@@ -24056,13 +24370,15 @@
         <w:rPr>
           <w:rFonts w:cs="Courier New" w:ascii="Cambria" w:hAnsi="Cambria"/>
           <w:sz w:val="18"/>
-        </w:rPr>
-        <w:t xml:space="preserve">      </w:t>
-      </w:r>
-      <w:r>
-        <w:rPr>
-          <w:rFonts w:cs="Courier New" w:ascii="Cambria" w:hAnsi="Cambria"/>
-          <w:sz w:val="18"/>
+          <w:highlight w:val="red"/>
+        </w:rPr>
+        <w:t xml:space="preserve">      </w:t>
+      </w:r>
+      <w:r>
+        <w:rPr>
+          <w:rFonts w:cs="Courier New" w:ascii="Cambria" w:hAnsi="Cambria"/>
+          <w:sz w:val="18"/>
+          <w:highlight w:val="red"/>
         </w:rPr>
         <w:t>Enquanto (cont &lt;= 5) faca</w:t>
       </w:r>
@@ -24081,6 +24397,7 @@
         <w:rPr>
           <w:rFonts w:cs="Courier New" w:ascii="Cambria" w:hAnsi="Cambria"/>
           <w:sz w:val="18"/>
+          <w:highlight w:val="red"/>
         </w:rPr>
         <w:t xml:space="preserve">               </w:t>
       </w:r>
@@ -24088,6 +24405,7 @@
         <w:rPr>
           <w:rFonts w:cs="Courier New" w:ascii="Cambria" w:hAnsi="Cambria"/>
           <w:sz w:val="18"/>
+          <w:highlight w:val="red"/>
         </w:rPr>
         <w:t>escreva("Digite o ", cont, "o. valor: ")</w:t>
       </w:r>
@@ -24106,6 +24424,7 @@
         <w:rPr>
           <w:rFonts w:cs="Courier New" w:ascii="Cambria" w:hAnsi="Cambria"/>
           <w:sz w:val="18"/>
+          <w:highlight w:val="red"/>
         </w:rPr>
         <w:t xml:space="preserve">               </w:t>
       </w:r>
@@ -24113,6 +24432,7 @@
         <w:rPr>
           <w:rFonts w:cs="Courier New" w:ascii="Cambria" w:hAnsi="Cambria"/>
           <w:sz w:val="18"/>
+          <w:highlight w:val="red"/>
         </w:rPr>
         <w:t>leia (N)</w:t>
       </w:r>
@@ -24131,6 +24451,7 @@
         <w:rPr>
           <w:rFonts w:cs="Courier New" w:ascii="Cambria" w:hAnsi="Cambria"/>
           <w:sz w:val="18"/>
+          <w:highlight w:val="red"/>
         </w:rPr>
         <w:t xml:space="preserve">               </w:t>
       </w:r>
@@ -24138,370 +24459,7 @@
         <w:rPr>
           <w:rFonts w:cs="Courier New" w:ascii="Cambria" w:hAnsi="Cambria"/>
           <w:sz w:val="18"/>
-        </w:rPr>
-        <w:t>S &lt;- S + N</w:t>
-      </w:r>
-    </w:p>
-    <w:p>
-      <w:pPr>
-        <w:pStyle w:val="Normal"/>
-        <w:spacing w:before="0" w:after="0"/>
-        <w:jc w:val="both"/>
-        <w:rPr>
-          <w:rFonts w:ascii="Cambria" w:hAnsi="Cambria" w:cs="Courier New"/>
-          <w:sz w:val="18"/>
-        </w:rPr>
-      </w:pPr>
-      <w:r>
-        <w:rPr>
-          <w:rFonts w:cs="Courier New" w:ascii="Cambria" w:hAnsi="Cambria"/>
-          <w:sz w:val="18"/>
-        </w:rPr>
-        <w:t xml:space="preserve">               </w:t>
-      </w:r>
-      <w:r>
-        <w:rPr>
-          <w:rFonts w:cs="Courier New" w:ascii="Cambria" w:hAnsi="Cambria"/>
-          <w:sz w:val="18"/>
-        </w:rPr>
-        <w:t>cont &lt;- cont + 1</w:t>
-      </w:r>
-    </w:p>
-    <w:p>
-      <w:pPr>
-        <w:pStyle w:val="Normal"/>
-        <w:spacing w:before="0" w:after="0"/>
-        <w:jc w:val="both"/>
-        <w:rPr>
-          <w:rFonts w:ascii="Cambria" w:hAnsi="Cambria" w:cs="Courier New"/>
-          <w:sz w:val="18"/>
-        </w:rPr>
-      </w:pPr>
-      <w:r>
-        <w:rPr>
-          <w:rFonts w:cs="Courier New" w:ascii="Cambria" w:hAnsi="Cambria"/>
-          <w:sz w:val="18"/>
-        </w:rPr>
-        <w:t xml:space="preserve">      </w:t>
-      </w:r>
-      <w:r>
-        <w:rPr>
-          <w:rFonts w:cs="Courier New" w:ascii="Cambria" w:hAnsi="Cambria"/>
-          <w:sz w:val="18"/>
-        </w:rPr>
-        <w:t>FimEnquanto</w:t>
-      </w:r>
-    </w:p>
-    <w:p>
-      <w:pPr>
-        <w:pStyle w:val="Normal"/>
-        <w:spacing w:before="0" w:after="0"/>
-        <w:jc w:val="both"/>
-        <w:rPr>
-          <w:rFonts w:ascii="Cambria" w:hAnsi="Cambria" w:cs="Courier New"/>
-          <w:sz w:val="18"/>
-        </w:rPr>
-      </w:pPr>
-      <w:r>
-        <w:rPr>
-          <w:rFonts w:cs="Courier New" w:ascii="Cambria" w:hAnsi="Cambria"/>
-          <w:sz w:val="18"/>
-        </w:rPr>
-        <w:t xml:space="preserve">      </w:t>
-      </w:r>
-      <w:r>
-        <w:rPr>
-          <w:rFonts w:cs="Courier New" w:ascii="Cambria" w:hAnsi="Cambria"/>
-          <w:sz w:val="18"/>
-        </w:rPr>
-        <w:t>escreval("A soma de todos os valores foi ", S)</w:t>
-      </w:r>
-    </w:p>
-    <w:p>
-      <w:pPr>
-        <w:pStyle w:val="Normal"/>
-        <w:spacing w:before="0" w:after="0"/>
-        <w:jc w:val="both"/>
-        <w:rPr>
-          <w:rFonts w:ascii="Cambria" w:hAnsi="Cambria" w:cs="Courier New"/>
-          <w:sz w:val="18"/>
-        </w:rPr>
-      </w:pPr>
-      <w:r>
-        <w:rPr>
-          <w:rFonts w:cs="Courier New" w:ascii="Cambria" w:hAnsi="Cambria"/>
-          <w:sz w:val="18"/>
-        </w:rPr>
-        <w:t xml:space="preserve">      </w:t>
-      </w:r>
-      <w:r>
-        <w:rPr>
-          <w:rFonts w:cs="Courier New" w:ascii="Cambria" w:hAnsi="Cambria"/>
-          <w:sz w:val="18"/>
-        </w:rPr>
-        <w:t>fimalgoritmo</w:t>
-      </w:r>
-    </w:p>
-    <w:p>
-      <w:pPr>
-        <w:pStyle w:val="Normal"/>
-        <w:spacing w:before="0" w:after="0"/>
-        <w:jc w:val="both"/>
-        <w:rPr>
-          <w:rFonts w:ascii="Cambria" w:hAnsi="Cambria" w:cs="Courier New"/>
-          <w:sz w:val="18"/>
-        </w:rPr>
-      </w:pPr>
-      <w:r>
-        <w:rPr>
-          <w:rFonts w:cs="Courier New" w:ascii="Cambria" w:hAnsi="Cambria"/>
-          <w:sz w:val="18"/>
-        </w:rPr>
-      </w:r>
-    </w:p>
-    <w:p>
-      <w:pPr>
-        <w:pStyle w:val="Normal"/>
-        <w:jc w:val="both"/>
-        <w:rPr>
-          <w:rFonts w:ascii="Courier New" w:hAnsi="Courier New" w:cs="Courier New"/>
-          <w:b/>
-          <w:b/>
-        </w:rPr>
-      </w:pPr>
-      <w:r>
-        <w:rPr>
-          <w:rFonts w:cs="Courier New" w:ascii="Courier New" w:hAnsi="Courier New"/>
-          <w:b/>
-        </w:rPr>
-        <w:t>Maior e menor valor.</w:t>
-      </w:r>
-    </w:p>
-    <w:p>
-      <w:pPr>
-        <w:pStyle w:val="Normal"/>
-        <w:spacing w:before="0" w:after="0"/>
-        <w:jc w:val="both"/>
-        <w:rPr>
-          <w:rFonts w:ascii="Cambria" w:hAnsi="Cambria" w:cs="Courier New"/>
-          <w:sz w:val="18"/>
-        </w:rPr>
-      </w:pPr>
-      <w:r>
-        <w:rPr>
-          <w:rFonts w:cs="Courier New" w:ascii="Cambria" w:hAnsi="Cambria"/>
-          <w:sz w:val="18"/>
-        </w:rPr>
-        <w:t>algoritmo "SOMADOR_NUMERICO"</w:t>
-      </w:r>
-    </w:p>
-    <w:p>
-      <w:pPr>
-        <w:pStyle w:val="Normal"/>
-        <w:spacing w:before="0" w:after="0"/>
-        <w:jc w:val="both"/>
-        <w:rPr>
-          <w:rFonts w:ascii="Cambria" w:hAnsi="Cambria" w:cs="Courier New"/>
-          <w:sz w:val="18"/>
-        </w:rPr>
-      </w:pPr>
-      <w:r>
-        <w:rPr>
-          <w:rFonts w:cs="Courier New" w:ascii="Cambria" w:hAnsi="Cambria"/>
-          <w:sz w:val="18"/>
-        </w:rPr>
-        <w:t>var</w:t>
-      </w:r>
-    </w:p>
-    <w:p>
-      <w:pPr>
-        <w:pStyle w:val="Normal"/>
-        <w:spacing w:before="0" w:after="0"/>
-        <w:jc w:val="both"/>
-        <w:rPr>
-          <w:rFonts w:ascii="Cambria" w:hAnsi="Cambria" w:cs="Courier New"/>
-          <w:sz w:val="18"/>
-        </w:rPr>
-      </w:pPr>
-      <w:r>
-        <w:rPr>
-          <w:rFonts w:cs="Courier New" w:ascii="Cambria" w:hAnsi="Cambria"/>
-          <w:sz w:val="18"/>
-        </w:rPr>
-        <w:t xml:space="preserve">   </w:t>
-      </w:r>
-      <w:r>
-        <w:rPr>
-          <w:rFonts w:cs="Courier New" w:ascii="Cambria" w:hAnsi="Cambria"/>
-          <w:sz w:val="18"/>
-        </w:rPr>
-        <w:t>cont, N, S, maior, menor: inteiro</w:t>
-      </w:r>
-    </w:p>
-    <w:p>
-      <w:pPr>
-        <w:pStyle w:val="Normal"/>
-        <w:spacing w:before="0" w:after="0"/>
-        <w:jc w:val="both"/>
-        <w:rPr>
-          <w:rFonts w:ascii="Cambria" w:hAnsi="Cambria" w:cs="Courier New"/>
-          <w:sz w:val="18"/>
-        </w:rPr>
-      </w:pPr>
-      <w:r>
-        <w:rPr>
-          <w:rFonts w:cs="Courier New" w:ascii="Cambria" w:hAnsi="Cambria"/>
-          <w:sz w:val="18"/>
-        </w:rPr>
-        <w:t>inicio</w:t>
-      </w:r>
-    </w:p>
-    <w:p>
-      <w:pPr>
-        <w:pStyle w:val="Normal"/>
-        <w:spacing w:before="0" w:after="0"/>
-        <w:jc w:val="both"/>
-        <w:rPr>
-          <w:rFonts w:ascii="Cambria" w:hAnsi="Cambria" w:cs="Courier New"/>
-          <w:sz w:val="18"/>
-        </w:rPr>
-      </w:pPr>
-      <w:r>
-        <w:rPr>
-          <w:rFonts w:cs="Courier New" w:ascii="Cambria" w:hAnsi="Cambria"/>
-          <w:sz w:val="18"/>
-        </w:rPr>
-        <w:t xml:space="preserve">      </w:t>
-      </w:r>
-      <w:r>
-        <w:rPr>
-          <w:rFonts w:cs="Courier New" w:ascii="Cambria" w:hAnsi="Cambria"/>
-          <w:sz w:val="18"/>
-        </w:rPr>
-        <w:t>cont &lt;- 1</w:t>
-      </w:r>
-    </w:p>
-    <w:p>
-      <w:pPr>
-        <w:pStyle w:val="Normal"/>
-        <w:spacing w:before="0" w:after="0"/>
-        <w:jc w:val="both"/>
-        <w:rPr>
-          <w:rFonts w:ascii="Cambria" w:hAnsi="Cambria" w:cs="Courier New"/>
-          <w:sz w:val="18"/>
-        </w:rPr>
-      </w:pPr>
-      <w:r>
-        <w:rPr>
-          <w:rFonts w:cs="Courier New" w:ascii="Cambria" w:hAnsi="Cambria"/>
-          <w:sz w:val="18"/>
-        </w:rPr>
-        <w:t xml:space="preserve">      </w:t>
-      </w:r>
-      <w:r>
-        <w:rPr>
-          <w:rFonts w:cs="Courier New" w:ascii="Cambria" w:hAnsi="Cambria"/>
-          <w:sz w:val="18"/>
-        </w:rPr>
-        <w:t>S &lt;- 0</w:t>
-      </w:r>
-    </w:p>
-    <w:p>
-      <w:pPr>
-        <w:pStyle w:val="Normal"/>
-        <w:spacing w:before="0" w:after="0"/>
-        <w:jc w:val="both"/>
-        <w:rPr>
-          <w:rFonts w:ascii="Cambria" w:hAnsi="Cambria" w:cs="Courier New"/>
-          <w:sz w:val="18"/>
-        </w:rPr>
-      </w:pPr>
-      <w:r>
-        <w:rPr>
-          <w:rFonts w:cs="Courier New" w:ascii="Cambria" w:hAnsi="Cambria"/>
-          <w:sz w:val="18"/>
-        </w:rPr>
-        <w:t xml:space="preserve">      </w:t>
-      </w:r>
-      <w:r>
-        <w:rPr>
-          <w:rFonts w:cs="Courier New" w:ascii="Cambria" w:hAnsi="Cambria"/>
-          <w:sz w:val="18"/>
-        </w:rPr>
-        <w:t>Enquanto (cont &lt;= 5) faca</w:t>
-      </w:r>
-    </w:p>
-    <w:p>
-      <w:pPr>
-        <w:pStyle w:val="Normal"/>
-        <w:spacing w:before="0" w:after="0"/>
-        <w:jc w:val="both"/>
-        <w:rPr>
-          <w:rFonts w:ascii="Cambria" w:hAnsi="Cambria" w:cs="Courier New"/>
-          <w:sz w:val="18"/>
-        </w:rPr>
-      </w:pPr>
-      <w:r>
-        <w:rPr>
-          <w:rFonts w:cs="Courier New" w:ascii="Cambria" w:hAnsi="Cambria"/>
-          <w:sz w:val="18"/>
-        </w:rPr>
-        <w:t xml:space="preserve">               </w:t>
-      </w:r>
-      <w:r>
-        <w:rPr>
-          <w:rFonts w:cs="Courier New" w:ascii="Cambria" w:hAnsi="Cambria"/>
-          <w:sz w:val="18"/>
-        </w:rPr>
-        <w:t>escreva("Digite o ", cont, "o. valor: ")</w:t>
-      </w:r>
-    </w:p>
-    <w:p>
-      <w:pPr>
-        <w:pStyle w:val="Normal"/>
-        <w:spacing w:before="0" w:after="0"/>
-        <w:jc w:val="both"/>
-        <w:rPr>
-          <w:rFonts w:ascii="Cambria" w:hAnsi="Cambria" w:cs="Courier New"/>
-          <w:sz w:val="18"/>
-        </w:rPr>
-      </w:pPr>
-      <w:r>
-        <w:rPr>
-          <w:rFonts w:cs="Courier New" w:ascii="Cambria" w:hAnsi="Cambria"/>
-          <w:sz w:val="18"/>
-        </w:rPr>
-        <w:t xml:space="preserve">               </w:t>
-      </w:r>
-      <w:r>
-        <w:rPr>
-          <w:rFonts w:cs="Courier New" w:ascii="Cambria" w:hAnsi="Cambria"/>
-          <w:sz w:val="18"/>
-        </w:rPr>
-        <w:t>leia (N)</w:t>
-      </w:r>
-    </w:p>
-    <w:p>
-      <w:pPr>
-        <w:pStyle w:val="Normal"/>
-        <w:spacing w:before="0" w:after="0"/>
-        <w:jc w:val="both"/>
-        <w:rPr>
-          <w:rFonts w:ascii="Cambria" w:hAnsi="Cambria" w:cs="Courier New"/>
-          <w:sz w:val="18"/>
-        </w:rPr>
-      </w:pPr>
-      <w:r>
-        <w:rPr>
-          <w:rFonts w:cs="Courier New" w:ascii="Cambria" w:hAnsi="Cambria"/>
-          <w:sz w:val="18"/>
-        </w:rPr>
-        <w:t xml:space="preserve">               </w:t>
-      </w:r>
-      <w:r>
-        <w:rPr>
-          <w:rFonts w:cs="Courier New" w:ascii="Cambria" w:hAnsi="Cambria"/>
-          <w:sz w:val="18"/>
+          <w:highlight w:val="red"/>
         </w:rPr>
         <w:t>se (N &gt; maior) entao</w:t>
       </w:r>
@@ -24520,6 +24478,7 @@
         <w:rPr>
           <w:rFonts w:cs="Courier New" w:ascii="Cambria" w:hAnsi="Cambria"/>
           <w:sz w:val="18"/>
+          <w:highlight w:val="red"/>
         </w:rPr>
         <w:t xml:space="preserve">                  </w:t>
       </w:r>
@@ -24527,6 +24486,7 @@
         <w:rPr>
           <w:rFonts w:cs="Courier New" w:ascii="Cambria" w:hAnsi="Cambria"/>
           <w:sz w:val="18"/>
+          <w:highlight w:val="red"/>
         </w:rPr>
         <w:t>maior &lt;- N</w:t>
       </w:r>
@@ -54415,6 +54375,102 @@
       <w:rFonts w:cs="Wingdings"/>
     </w:rPr>
   </w:style>
+  <w:style w:type="character" w:styleId="ListLabel92">
+    <w:name w:val="ListLabel 92"/>
+    <w:qFormat/>
+    <w:rPr>
+      <w:rFonts w:ascii="Courier New" w:hAnsi="Courier New"/>
+      <w:b/>
+    </w:rPr>
+  </w:style>
+  <w:style w:type="character" w:styleId="ListLabel93">
+    <w:name w:val="ListLabel 93"/>
+    <w:qFormat/>
+    <w:rPr>
+      <w:rFonts w:ascii="Courier New" w:hAnsi="Courier New"/>
+      <w:b/>
+    </w:rPr>
+  </w:style>
+  <w:style w:type="character" w:styleId="ListLabel94">
+    <w:name w:val="ListLabel 94"/>
+    <w:qFormat/>
+    <w:rPr>
+      <w:rFonts w:ascii="Courier New" w:hAnsi="Courier New"/>
+      <w:b/>
+    </w:rPr>
+  </w:style>
+  <w:style w:type="character" w:styleId="ListLabel95">
+    <w:name w:val="ListLabel 95"/>
+    <w:qFormat/>
+    <w:rPr>
+      <w:rFonts w:ascii="Courier New" w:hAnsi="Courier New"/>
+      <w:b/>
+    </w:rPr>
+  </w:style>
+  <w:style w:type="character" w:styleId="ListLabel96">
+    <w:name w:val="ListLabel 96"/>
+    <w:qFormat/>
+    <w:rPr>
+      <w:rFonts w:ascii="Courier New" w:hAnsi="Courier New" w:cs="Symbol"/>
+      <w:b/>
+    </w:rPr>
+  </w:style>
+  <w:style w:type="character" w:styleId="ListLabel97">
+    <w:name w:val="ListLabel 97"/>
+    <w:qFormat/>
+    <w:rPr>
+      <w:rFonts w:cs="Courier New"/>
+    </w:rPr>
+  </w:style>
+  <w:style w:type="character" w:styleId="ListLabel98">
+    <w:name w:val="ListLabel 98"/>
+    <w:qFormat/>
+    <w:rPr>
+      <w:rFonts w:cs="Wingdings"/>
+    </w:rPr>
+  </w:style>
+  <w:style w:type="character" w:styleId="ListLabel99">
+    <w:name w:val="ListLabel 99"/>
+    <w:qFormat/>
+    <w:rPr>
+      <w:rFonts w:cs="Symbol"/>
+    </w:rPr>
+  </w:style>
+  <w:style w:type="character" w:styleId="ListLabel100">
+    <w:name w:val="ListLabel 100"/>
+    <w:qFormat/>
+    <w:rPr>
+      <w:rFonts w:cs="Courier New"/>
+    </w:rPr>
+  </w:style>
+  <w:style w:type="character" w:styleId="ListLabel101">
+    <w:name w:val="ListLabel 101"/>
+    <w:qFormat/>
+    <w:rPr>
+      <w:rFonts w:cs="Wingdings"/>
+    </w:rPr>
+  </w:style>
+  <w:style w:type="character" w:styleId="ListLabel102">
+    <w:name w:val="ListLabel 102"/>
+    <w:qFormat/>
+    <w:rPr>
+      <w:rFonts w:cs="Symbol"/>
+    </w:rPr>
+  </w:style>
+  <w:style w:type="character" w:styleId="ListLabel103">
+    <w:name w:val="ListLabel 103"/>
+    <w:qFormat/>
+    <w:rPr>
+      <w:rFonts w:cs="Courier New"/>
+    </w:rPr>
+  </w:style>
+  <w:style w:type="character" w:styleId="ListLabel104">
+    <w:name w:val="ListLabel 104"/>
+    <w:qFormat/>
+    <w:rPr>
+      <w:rFonts w:cs="Wingdings"/>
+    </w:rPr>
+  </w:style>
   <w:style w:type="paragraph" w:styleId="Ttulo">
     <w:name w:val="Título"/>
     <w:basedOn w:val="Normal"/>

</xml_diff>

<commit_message>
LogicaAlgoritmoJavaScript ex026 and ex027
</commit_message>
<xml_diff>
--- a/logica_algoritmo_javaScript/CURSO DE ALGORITMOS_1.docx
+++ b/logica_algoritmo_javaScript/CURSO DE ALGORITMOS_1.docx
@@ -24847,7 +24847,6 @@
         <w:rPr>
           <w:rFonts w:cs="Courier New" w:ascii="Cambria" w:hAnsi="Cambria"/>
           <w:sz w:val="18"/>
-          <w:highlight w:val="red"/>
         </w:rPr>
         <w:t>Algoritmo "CONVERSAO_MOEDA_4_VEZES"</w:t>
       </w:r>
@@ -24860,32 +24859,29 @@
         <w:rPr>
           <w:rFonts w:ascii="Cambria" w:hAnsi="Cambria" w:cs="Courier New"/>
           <w:sz w:val="18"/>
-          <w:highlight w:val="red"/>
-        </w:rPr>
-      </w:pPr>
-      <w:r>
-        <w:rPr>
-          <w:rFonts w:cs="Courier New" w:ascii="Cambria" w:hAnsi="Cambria"/>
-          <w:sz w:val="18"/>
-          <w:highlight w:val="red"/>
-        </w:rPr>
-      </w:r>
-    </w:p>
-    <w:p>
-      <w:pPr>
-        <w:pStyle w:val="Normal"/>
-        <w:spacing w:before="0" w:after="0"/>
-        <w:jc w:val="both"/>
-        <w:rPr>
-          <w:rFonts w:ascii="Cambria" w:hAnsi="Cambria" w:cs="Courier New"/>
-          <w:sz w:val="18"/>
-        </w:rPr>
-      </w:pPr>
-      <w:r>
-        <w:rPr>
-          <w:rFonts w:cs="Courier New" w:ascii="Cambria" w:hAnsi="Cambria"/>
-          <w:sz w:val="18"/>
-          <w:highlight w:val="red"/>
+        </w:rPr>
+      </w:pPr>
+      <w:r>
+        <w:rPr>
+          <w:rFonts w:cs="Courier New" w:ascii="Cambria" w:hAnsi="Cambria"/>
+          <w:sz w:val="18"/>
+        </w:rPr>
+      </w:r>
+    </w:p>
+    <w:p>
+      <w:pPr>
+        <w:pStyle w:val="Normal"/>
+        <w:spacing w:before="0" w:after="0"/>
+        <w:jc w:val="both"/>
+        <w:rPr>
+          <w:rFonts w:ascii="Cambria" w:hAnsi="Cambria" w:cs="Courier New"/>
+          <w:sz w:val="18"/>
+        </w:rPr>
+      </w:pPr>
+      <w:r>
+        <w:rPr>
+          <w:rFonts w:cs="Courier New" w:ascii="Cambria" w:hAnsi="Cambria"/>
+          <w:sz w:val="18"/>
         </w:rPr>
         <w:t>Var</w:t>
       </w:r>
@@ -24904,7 +24900,6 @@
         <w:rPr>
           <w:rFonts w:cs="Courier New" w:ascii="Cambria" w:hAnsi="Cambria"/>
           <w:sz w:val="18"/>
-          <w:highlight w:val="red"/>
         </w:rPr>
         <w:t xml:space="preserve">   </w:t>
       </w:r>
@@ -24912,7 +24907,6 @@
         <w:rPr>
           <w:rFonts w:cs="Courier New" w:ascii="Cambria" w:hAnsi="Cambria"/>
           <w:sz w:val="18"/>
-          <w:highlight w:val="red"/>
         </w:rPr>
         <w:t>reais, dolares, cont: real</w:t>
       </w:r>
@@ -24931,7 +24925,6 @@
         <w:rPr>
           <w:rFonts w:cs="Courier New" w:ascii="Cambria" w:hAnsi="Cambria"/>
           <w:sz w:val="18"/>
-          <w:highlight w:val="red"/>
         </w:rPr>
         <w:t>Inicio</w:t>
       </w:r>
@@ -24950,15 +24943,13 @@
         <w:rPr>
           <w:rFonts w:cs="Courier New" w:ascii="Cambria" w:hAnsi="Cambria"/>
           <w:sz w:val="18"/>
-          <w:highlight w:val="red"/>
-        </w:rPr>
-        <w:t xml:space="preserve">      </w:t>
-      </w:r>
-      <w:r>
-        <w:rPr>
-          <w:rFonts w:cs="Courier New" w:ascii="Cambria" w:hAnsi="Cambria"/>
-          <w:sz w:val="18"/>
-          <w:highlight w:val="red"/>
+        </w:rPr>
+        <w:t xml:space="preserve">      </w:t>
+      </w:r>
+      <w:r>
+        <w:rPr>
+          <w:rFonts w:cs="Courier New" w:ascii="Cambria" w:hAnsi="Cambria"/>
+          <w:sz w:val="18"/>
         </w:rPr>
         <w:t>cont &lt;- 1</w:t>
       </w:r>
@@ -24977,15 +24968,13 @@
         <w:rPr>
           <w:rFonts w:cs="Courier New" w:ascii="Cambria" w:hAnsi="Cambria"/>
           <w:sz w:val="18"/>
-          <w:highlight w:val="red"/>
-        </w:rPr>
-        <w:t xml:space="preserve">      </w:t>
-      </w:r>
-      <w:r>
-        <w:rPr>
-          <w:rFonts w:cs="Courier New" w:ascii="Cambria" w:hAnsi="Cambria"/>
-          <w:sz w:val="18"/>
-          <w:highlight w:val="red"/>
+        </w:rPr>
+        <w:t xml:space="preserve">      </w:t>
+      </w:r>
+      <w:r>
+        <w:rPr>
+          <w:rFonts w:cs="Courier New" w:ascii="Cambria" w:hAnsi="Cambria"/>
+          <w:sz w:val="18"/>
         </w:rPr>
         <w:t>enquanto (cont &lt;= 4) faca</w:t>
       </w:r>
@@ -25004,7 +24993,6 @@
         <w:rPr>
           <w:rFonts w:cs="Courier New" w:ascii="Cambria" w:hAnsi="Cambria"/>
           <w:sz w:val="18"/>
-          <w:highlight w:val="red"/>
         </w:rPr>
         <w:t xml:space="preserve">               </w:t>
       </w:r>
@@ -25012,7 +25000,6 @@
         <w:rPr>
           <w:rFonts w:cs="Courier New" w:ascii="Cambria" w:hAnsi="Cambria"/>
           <w:sz w:val="18"/>
-          <w:highlight w:val="red"/>
         </w:rPr>
         <w:t>escreva ("Quantos reais eu tenho? R$")</w:t>
       </w:r>
@@ -25031,7 +25018,6 @@
         <w:rPr>
           <w:rFonts w:cs="Courier New" w:ascii="Cambria" w:hAnsi="Cambria"/>
           <w:sz w:val="18"/>
-          <w:highlight w:val="red"/>
         </w:rPr>
         <w:t xml:space="preserve">               </w:t>
       </w:r>
@@ -25039,7 +25025,6 @@
         <w:rPr>
           <w:rFonts w:cs="Courier New" w:ascii="Cambria" w:hAnsi="Cambria"/>
           <w:sz w:val="18"/>
-          <w:highlight w:val="red"/>
         </w:rPr>
         <w:t>leia(reais)</w:t>
       </w:r>
@@ -25058,7 +25043,6 @@
         <w:rPr>
           <w:rFonts w:cs="Courier New" w:ascii="Cambria" w:hAnsi="Cambria"/>
           <w:sz w:val="18"/>
-          <w:highlight w:val="red"/>
         </w:rPr>
         <w:t xml:space="preserve">               </w:t>
       </w:r>
@@ -25066,7 +25050,6 @@
         <w:rPr>
           <w:rFonts w:cs="Courier New" w:ascii="Cambria" w:hAnsi="Cambria"/>
           <w:sz w:val="18"/>
-          <w:highlight w:val="red"/>
         </w:rPr>
         <w:t>dolares &lt;- (reais / 5.28)</w:t>
       </w:r>
@@ -25085,7 +25068,6 @@
         <w:rPr>
           <w:rFonts w:cs="Courier New" w:ascii="Cambria" w:hAnsi="Cambria"/>
           <w:sz w:val="18"/>
-          <w:highlight w:val="red"/>
         </w:rPr>
         <w:t xml:space="preserve">               </w:t>
       </w:r>
@@ -25093,7 +25075,6 @@
         <w:rPr>
           <w:rFonts w:cs="Courier New" w:ascii="Cambria" w:hAnsi="Cambria"/>
           <w:sz w:val="18"/>
-          <w:highlight w:val="red"/>
         </w:rPr>
         <w:t>escreval ("Eu tenho ", dolares:5:2, " dólares")</w:t>
       </w:r>
@@ -25112,7 +25093,6 @@
         <w:rPr>
           <w:rFonts w:cs="Courier New" w:ascii="Cambria" w:hAnsi="Cambria"/>
           <w:sz w:val="18"/>
-          <w:highlight w:val="red"/>
         </w:rPr>
         <w:t xml:space="preserve">               </w:t>
       </w:r>
@@ -25120,7 +25100,6 @@
         <w:rPr>
           <w:rFonts w:cs="Courier New" w:ascii="Cambria" w:hAnsi="Cambria"/>
           <w:sz w:val="18"/>
-          <w:highlight w:val="red"/>
         </w:rPr>
         <w:t>cont &lt;- cont + 1</w:t>
       </w:r>
@@ -25139,15 +25118,13 @@
         <w:rPr>
           <w:rFonts w:cs="Courier New" w:ascii="Cambria" w:hAnsi="Cambria"/>
           <w:sz w:val="18"/>
-          <w:highlight w:val="red"/>
-        </w:rPr>
-        <w:t xml:space="preserve">      </w:t>
-      </w:r>
-      <w:r>
-        <w:rPr>
-          <w:rFonts w:cs="Courier New" w:ascii="Cambria" w:hAnsi="Cambria"/>
-          <w:sz w:val="18"/>
-          <w:highlight w:val="red"/>
+        </w:rPr>
+        <w:t xml:space="preserve">      </w:t>
+      </w:r>
+      <w:r>
+        <w:rPr>
+          <w:rFonts w:cs="Courier New" w:ascii="Cambria" w:hAnsi="Cambria"/>
+          <w:sz w:val="18"/>
         </w:rPr>
         <w:t>FimEnquanto</w:t>
       </w:r>
@@ -25166,7 +25143,6 @@
         <w:rPr>
           <w:rFonts w:cs="Courier New" w:ascii="Cambria" w:hAnsi="Cambria"/>
           <w:sz w:val="18"/>
-          <w:highlight w:val="red"/>
         </w:rPr>
         <w:t>Fimalgoritmo</w:t>
       </w:r>
@@ -26396,6 +26372,7 @@
         <w:rPr>
           <w:rFonts w:cs="Courier New" w:ascii="Cambria" w:hAnsi="Cambria"/>
           <w:sz w:val="18"/>
+          <w:highlight w:val="red"/>
         </w:rPr>
         <w:t>algoritmo "MELHOR_ALUNO"</w:t>
       </w:r>
@@ -26414,6 +26391,7 @@
         <w:rPr>
           <w:rFonts w:cs="Courier New" w:ascii="Cambria" w:hAnsi="Cambria"/>
           <w:sz w:val="18"/>
+          <w:highlight w:val="red"/>
         </w:rPr>
         <w:t>var</w:t>
       </w:r>
@@ -26432,6 +26410,7 @@
         <w:rPr>
           <w:rFonts w:cs="Courier New" w:ascii="Cambria" w:hAnsi="Cambria"/>
           <w:sz w:val="18"/>
+          <w:highlight w:val="red"/>
         </w:rPr>
         <w:t xml:space="preserve">   </w:t>
       </w:r>
@@ -26439,6 +26418,7 @@
         <w:rPr>
           <w:rFonts w:cs="Courier New" w:ascii="Cambria" w:hAnsi="Cambria"/>
           <w:sz w:val="18"/>
+          <w:highlight w:val="red"/>
         </w:rPr>
         <w:t>Q_alunos, contador: inteiro</w:t>
       </w:r>
@@ -26457,6 +26437,7 @@
         <w:rPr>
           <w:rFonts w:cs="Courier New" w:ascii="Cambria" w:hAnsi="Cambria"/>
           <w:sz w:val="18"/>
+          <w:highlight w:val="red"/>
         </w:rPr>
         <w:t xml:space="preserve">   </w:t>
       </w:r>
@@ -26464,6 +26445,7 @@
         <w:rPr>
           <w:rFonts w:cs="Courier New" w:ascii="Cambria" w:hAnsi="Cambria"/>
           <w:sz w:val="18"/>
+          <w:highlight w:val="red"/>
         </w:rPr>
         <w:t>Nota, M_N: real</w:t>
       </w:r>
@@ -26482,6 +26464,7 @@
         <w:rPr>
           <w:rFonts w:cs="Courier New" w:ascii="Cambria" w:hAnsi="Cambria"/>
           <w:sz w:val="18"/>
+          <w:highlight w:val="red"/>
         </w:rPr>
         <w:t xml:space="preserve">   </w:t>
       </w:r>
@@ -26489,6 +26472,7 @@
         <w:rPr>
           <w:rFonts w:cs="Courier New" w:ascii="Cambria" w:hAnsi="Cambria"/>
           <w:sz w:val="18"/>
+          <w:highlight w:val="red"/>
         </w:rPr>
         <w:t>N_aluno, MELHOR_ALUNO: caractere</w:t>
       </w:r>
@@ -26507,6 +26491,7 @@
         <w:rPr>
           <w:rFonts w:cs="Courier New" w:ascii="Cambria" w:hAnsi="Cambria"/>
           <w:sz w:val="18"/>
+          <w:highlight w:val="red"/>
         </w:rPr>
         <w:t>inicio</w:t>
       </w:r>
@@ -54571,6 +54556,102 @@
       <w:rFonts w:cs="Wingdings"/>
     </w:rPr>
   </w:style>
+  <w:style w:type="character" w:styleId="ListLabel118">
+    <w:name w:val="ListLabel 118"/>
+    <w:qFormat/>
+    <w:rPr>
+      <w:rFonts w:ascii="Courier New" w:hAnsi="Courier New"/>
+      <w:b/>
+    </w:rPr>
+  </w:style>
+  <w:style w:type="character" w:styleId="ListLabel119">
+    <w:name w:val="ListLabel 119"/>
+    <w:qFormat/>
+    <w:rPr>
+      <w:rFonts w:ascii="Courier New" w:hAnsi="Courier New"/>
+      <w:b/>
+    </w:rPr>
+  </w:style>
+  <w:style w:type="character" w:styleId="ListLabel120">
+    <w:name w:val="ListLabel 120"/>
+    <w:qFormat/>
+    <w:rPr>
+      <w:rFonts w:ascii="Courier New" w:hAnsi="Courier New"/>
+      <w:b/>
+    </w:rPr>
+  </w:style>
+  <w:style w:type="character" w:styleId="ListLabel121">
+    <w:name w:val="ListLabel 121"/>
+    <w:qFormat/>
+    <w:rPr>
+      <w:rFonts w:ascii="Courier New" w:hAnsi="Courier New"/>
+      <w:b/>
+    </w:rPr>
+  </w:style>
+  <w:style w:type="character" w:styleId="ListLabel122">
+    <w:name w:val="ListLabel 122"/>
+    <w:qFormat/>
+    <w:rPr>
+      <w:rFonts w:ascii="Courier New" w:hAnsi="Courier New" w:cs="Symbol"/>
+      <w:b/>
+    </w:rPr>
+  </w:style>
+  <w:style w:type="character" w:styleId="ListLabel123">
+    <w:name w:val="ListLabel 123"/>
+    <w:qFormat/>
+    <w:rPr>
+      <w:rFonts w:cs="Courier New"/>
+    </w:rPr>
+  </w:style>
+  <w:style w:type="character" w:styleId="ListLabel124">
+    <w:name w:val="ListLabel 124"/>
+    <w:qFormat/>
+    <w:rPr>
+      <w:rFonts w:cs="Wingdings"/>
+    </w:rPr>
+  </w:style>
+  <w:style w:type="character" w:styleId="ListLabel125">
+    <w:name w:val="ListLabel 125"/>
+    <w:qFormat/>
+    <w:rPr>
+      <w:rFonts w:cs="Symbol"/>
+    </w:rPr>
+  </w:style>
+  <w:style w:type="character" w:styleId="ListLabel126">
+    <w:name w:val="ListLabel 126"/>
+    <w:qFormat/>
+    <w:rPr>
+      <w:rFonts w:cs="Courier New"/>
+    </w:rPr>
+  </w:style>
+  <w:style w:type="character" w:styleId="ListLabel127">
+    <w:name w:val="ListLabel 127"/>
+    <w:qFormat/>
+    <w:rPr>
+      <w:rFonts w:cs="Wingdings"/>
+    </w:rPr>
+  </w:style>
+  <w:style w:type="character" w:styleId="ListLabel128">
+    <w:name w:val="ListLabel 128"/>
+    <w:qFormat/>
+    <w:rPr>
+      <w:rFonts w:cs="Symbol"/>
+    </w:rPr>
+  </w:style>
+  <w:style w:type="character" w:styleId="ListLabel129">
+    <w:name w:val="ListLabel 129"/>
+    <w:qFormat/>
+    <w:rPr>
+      <w:rFonts w:cs="Courier New"/>
+    </w:rPr>
+  </w:style>
+  <w:style w:type="character" w:styleId="ListLabel130">
+    <w:name w:val="ListLabel 130"/>
+    <w:qFormat/>
+    <w:rPr>
+      <w:rFonts w:cs="Wingdings"/>
+    </w:rPr>
+  </w:style>
   <w:style w:type="paragraph" w:styleId="Ttulo">
     <w:name w:val="Título"/>
     <w:basedOn w:val="Normal"/>

</xml_diff>

<commit_message>
LogicaAlgoritmoJavaScript from  ex027 to ex031
</commit_message>
<xml_diff>
--- a/logica_algoritmo_javaScript/CURSO DE ALGORITMOS_1.docx
+++ b/logica_algoritmo_javaScript/CURSO DE ALGORITMOS_1.docx
@@ -26372,26 +26372,24 @@
         <w:rPr>
           <w:rFonts w:cs="Courier New" w:ascii="Cambria" w:hAnsi="Cambria"/>
           <w:sz w:val="18"/>
-          <w:highlight w:val="red"/>
-        </w:rPr>
-        <w:t>algoritmo "MELHOR_ALUNO"</w:t>
-      </w:r>
-    </w:p>
-    <w:p>
-      <w:pPr>
-        <w:pStyle w:val="Normal"/>
-        <w:spacing w:before="0" w:after="0"/>
-        <w:jc w:val="both"/>
-        <w:rPr>
-          <w:rFonts w:ascii="Cambria" w:hAnsi="Cambria" w:cs="Courier New"/>
-          <w:sz w:val="18"/>
-        </w:rPr>
-      </w:pPr>
-      <w:r>
-        <w:rPr>
-          <w:rFonts w:cs="Courier New" w:ascii="Cambria" w:hAnsi="Cambria"/>
-          <w:sz w:val="18"/>
-          <w:highlight w:val="red"/>
+        </w:rPr>
+        <w:t>ex028 - algoritmo "MELHOR_ALUNO"</w:t>
+      </w:r>
+    </w:p>
+    <w:p>
+      <w:pPr>
+        <w:pStyle w:val="Normal"/>
+        <w:spacing w:before="0" w:after="0"/>
+        <w:jc w:val="both"/>
+        <w:rPr>
+          <w:rFonts w:ascii="Cambria" w:hAnsi="Cambria" w:cs="Courier New"/>
+          <w:sz w:val="18"/>
+        </w:rPr>
+      </w:pPr>
+      <w:r>
+        <w:rPr>
+          <w:rFonts w:cs="Courier New" w:ascii="Cambria" w:hAnsi="Cambria"/>
+          <w:sz w:val="18"/>
         </w:rPr>
         <w:t>var</w:t>
       </w:r>
@@ -26410,7 +26408,6 @@
         <w:rPr>
           <w:rFonts w:cs="Courier New" w:ascii="Cambria" w:hAnsi="Cambria"/>
           <w:sz w:val="18"/>
-          <w:highlight w:val="red"/>
         </w:rPr>
         <w:t xml:space="preserve">   </w:t>
       </w:r>
@@ -26418,7 +26415,6 @@
         <w:rPr>
           <w:rFonts w:cs="Courier New" w:ascii="Cambria" w:hAnsi="Cambria"/>
           <w:sz w:val="18"/>
-          <w:highlight w:val="red"/>
         </w:rPr>
         <w:t>Q_alunos, contador: inteiro</w:t>
       </w:r>
@@ -26437,7 +26433,6 @@
         <w:rPr>
           <w:rFonts w:cs="Courier New" w:ascii="Cambria" w:hAnsi="Cambria"/>
           <w:sz w:val="18"/>
-          <w:highlight w:val="red"/>
         </w:rPr>
         <w:t xml:space="preserve">   </w:t>
       </w:r>
@@ -26445,7 +26440,6 @@
         <w:rPr>
           <w:rFonts w:cs="Courier New" w:ascii="Cambria" w:hAnsi="Cambria"/>
           <w:sz w:val="18"/>
-          <w:highlight w:val="red"/>
         </w:rPr>
         <w:t>Nota, M_N: real</w:t>
       </w:r>
@@ -26464,7 +26458,6 @@
         <w:rPr>
           <w:rFonts w:cs="Courier New" w:ascii="Cambria" w:hAnsi="Cambria"/>
           <w:sz w:val="18"/>
-          <w:highlight w:val="red"/>
         </w:rPr>
         <w:t xml:space="preserve">   </w:t>
       </w:r>
@@ -26472,7 +26465,6 @@
         <w:rPr>
           <w:rFonts w:cs="Courier New" w:ascii="Cambria" w:hAnsi="Cambria"/>
           <w:sz w:val="18"/>
-          <w:highlight w:val="red"/>
         </w:rPr>
         <w:t>N_aluno, MELHOR_ALUNO: caractere</w:t>
       </w:r>
@@ -26491,7 +26483,6 @@
         <w:rPr>
           <w:rFonts w:cs="Courier New" w:ascii="Cambria" w:hAnsi="Cambria"/>
           <w:sz w:val="18"/>
-          <w:highlight w:val="red"/>
         </w:rPr>
         <w:t>inicio</w:t>
       </w:r>
@@ -27406,7 +27397,7 @@
           <w:rFonts w:cs="Courier New" w:ascii="Cambria" w:hAnsi="Cambria"/>
           <w:sz w:val="18"/>
         </w:rPr>
-        <w:t>algoritmo "MINHA_TABUADA"</w:t>
+        <w:t>ex029 - algoritmo "MINHA_TABUADA"</w:t>
       </w:r>
     </w:p>
     <w:p>
@@ -27847,7 +27838,7 @@
           <w:rFonts w:cs="Courier New" w:ascii="Cambria" w:hAnsi="Cambria"/>
           <w:sz w:val="18"/>
         </w:rPr>
-        <w:t>algoritmo "CONTA_NEGATIVOS"</w:t>
+        <w:t>ex030 - algoritmo "CONTA_NEGATIVOS"</w:t>
       </w:r>
     </w:p>
     <w:p>
@@ -28246,11 +28237,22 @@
         <w:pStyle w:val="Normal"/>
         <w:spacing w:before="0" w:after="0"/>
         <w:jc w:val="both"/>
-        <w:rPr>
-          <w:rFonts w:ascii="Cambria" w:hAnsi="Cambria" w:cs="Courier New"/>
-          <w:sz w:val="18"/>
-        </w:rPr>
-      </w:pPr>
+        <w:rPr/>
+      </w:pPr>
+      <w:r>
+        <w:rPr>
+          <w:rFonts w:cs="Courier New" w:ascii="Cambria" w:hAnsi="Cambria"/>
+          <w:sz w:val="18"/>
+        </w:rPr>
+        <w:t>ex03</w:t>
+      </w:r>
+      <w:r>
+        <w:rPr>
+          <w:rFonts w:cs="Courier New" w:ascii="Cambria" w:hAnsi="Cambria"/>
+          <w:sz w:val="18"/>
+        </w:rPr>
+        <w:t xml:space="preserve">1 - </w:t>
+      </w:r>
       <w:r>
         <w:rPr>
           <w:rFonts w:cs="Courier New" w:ascii="Cambria" w:hAnsi="Cambria"/>
@@ -28684,7 +28686,7 @@
           <w:rFonts w:cs="Courier New" w:ascii="Cambria" w:hAnsi="Cambria"/>
           <w:sz w:val="18"/>
         </w:rPr>
-        <w:t>algoritmo "FATORIAL_REPETICAO"</w:t>
+        <w:t>ex032 - algoritmo "FATORIAL_REPETICAO"</w:t>
       </w:r>
     </w:p>
     <w:p>
@@ -29243,7 +29245,7 @@
           <w:rFonts w:cs="Courier New" w:ascii="Cambria" w:hAnsi="Cambria"/>
           <w:sz w:val="18"/>
         </w:rPr>
-        <w:t>algoritmo "NUMERO_PRIMO"</w:t>
+        <w:t>ex033 - algoritmo "NUMERO_PRIMO"</w:t>
       </w:r>
     </w:p>
     <w:p>
@@ -29751,17 +29753,28 @@
       <w:pPr>
         <w:pStyle w:val="Normal"/>
         <w:spacing w:before="0" w:after="0"/>
-        <w:rPr>
-          <w:rFonts w:ascii="Cambria" w:hAnsi="Cambria" w:cs="Courier New"/>
-          <w:sz w:val="18"/>
-        </w:rPr>
-      </w:pPr>
-      <w:r>
-        <w:rPr>
-          <w:rFonts w:cs="Courier New" w:ascii="Cambria" w:hAnsi="Cambria"/>
-          <w:sz w:val="18"/>
-        </w:rPr>
-        <w:t>algoritmo "SUPER_CONTADOR"</w:t>
+        <w:rPr/>
+      </w:pPr>
+      <w:r>
+        <w:rPr>
+          <w:rFonts w:cs="Courier New" w:ascii="Cambria" w:hAnsi="Cambria"/>
+          <w:sz w:val="18"/>
+        </w:rPr>
+        <w:t>ex03</w:t>
+      </w:r>
+      <w:r>
+        <w:rPr>
+          <w:rFonts w:cs="Courier New" w:ascii="Cambria" w:hAnsi="Cambria"/>
+          <w:sz w:val="18"/>
+        </w:rPr>
+        <w:t>4</w:t>
+      </w:r>
+      <w:r>
+        <w:rPr>
+          <w:rFonts w:cs="Courier New" w:ascii="Cambria" w:hAnsi="Cambria"/>
+          <w:sz w:val="18"/>
+        </w:rPr>
+        <w:t xml:space="preserve"> - algoritmo "SUPER_CONTADOR"</w:t>
       </w:r>
     </w:p>
     <w:p>
@@ -30559,7 +30572,7 @@
           <w:rFonts w:cs="Courier New" w:ascii="Cambria" w:hAnsi="Cambria"/>
           <w:sz w:val="18"/>
         </w:rPr>
-        <w:t>algoritmo "ESCOLHENDO_PESSOAS"</w:t>
+        <w:t>ex035 - algoritmo "ESCOLHENDO_PESSOAS"</w:t>
       </w:r>
     </w:p>
     <w:p>
@@ -54652,6 +54665,301 @@
       <w:rFonts w:cs="Wingdings"/>
     </w:rPr>
   </w:style>
+  <w:style w:type="character" w:styleId="ListLabel131">
+    <w:name w:val="ListLabel 131"/>
+    <w:qFormat/>
+    <w:rPr>
+      <w:rFonts w:ascii="Courier New" w:hAnsi="Courier New"/>
+      <w:b/>
+    </w:rPr>
+  </w:style>
+  <w:style w:type="character" w:styleId="ListLabel132">
+    <w:name w:val="ListLabel 132"/>
+    <w:qFormat/>
+    <w:rPr>
+      <w:rFonts w:ascii="Courier New" w:hAnsi="Courier New"/>
+      <w:b/>
+    </w:rPr>
+  </w:style>
+  <w:style w:type="character" w:styleId="ListLabel133">
+    <w:name w:val="ListLabel 133"/>
+    <w:qFormat/>
+    <w:rPr>
+      <w:rFonts w:ascii="Courier New" w:hAnsi="Courier New"/>
+      <w:b/>
+    </w:rPr>
+  </w:style>
+  <w:style w:type="character" w:styleId="ListLabel134">
+    <w:name w:val="ListLabel 134"/>
+    <w:qFormat/>
+    <w:rPr>
+      <w:rFonts w:ascii="Courier New" w:hAnsi="Courier New"/>
+      <w:b/>
+    </w:rPr>
+  </w:style>
+  <w:style w:type="character" w:styleId="ListLabel135">
+    <w:name w:val="ListLabel 135"/>
+    <w:qFormat/>
+    <w:rPr>
+      <w:rFonts w:ascii="Courier New" w:hAnsi="Courier New" w:cs="Symbol"/>
+      <w:b/>
+    </w:rPr>
+  </w:style>
+  <w:style w:type="character" w:styleId="ListLabel136">
+    <w:name w:val="ListLabel 136"/>
+    <w:qFormat/>
+    <w:rPr>
+      <w:rFonts w:cs="Courier New"/>
+    </w:rPr>
+  </w:style>
+  <w:style w:type="character" w:styleId="ListLabel137">
+    <w:name w:val="ListLabel 137"/>
+    <w:qFormat/>
+    <w:rPr>
+      <w:rFonts w:cs="Wingdings"/>
+    </w:rPr>
+  </w:style>
+  <w:style w:type="character" w:styleId="ListLabel138">
+    <w:name w:val="ListLabel 138"/>
+    <w:qFormat/>
+    <w:rPr>
+      <w:rFonts w:cs="Symbol"/>
+    </w:rPr>
+  </w:style>
+  <w:style w:type="character" w:styleId="ListLabel139">
+    <w:name w:val="ListLabel 139"/>
+    <w:qFormat/>
+    <w:rPr>
+      <w:rFonts w:cs="Courier New"/>
+    </w:rPr>
+  </w:style>
+  <w:style w:type="character" w:styleId="ListLabel140">
+    <w:name w:val="ListLabel 140"/>
+    <w:qFormat/>
+    <w:rPr>
+      <w:rFonts w:cs="Wingdings"/>
+    </w:rPr>
+  </w:style>
+  <w:style w:type="character" w:styleId="ListLabel141">
+    <w:name w:val="ListLabel 141"/>
+    <w:qFormat/>
+    <w:rPr>
+      <w:rFonts w:cs="Symbol"/>
+    </w:rPr>
+  </w:style>
+  <w:style w:type="character" w:styleId="ListLabel142">
+    <w:name w:val="ListLabel 142"/>
+    <w:qFormat/>
+    <w:rPr>
+      <w:rFonts w:cs="Courier New"/>
+    </w:rPr>
+  </w:style>
+  <w:style w:type="character" w:styleId="ListLabel143">
+    <w:name w:val="ListLabel 143"/>
+    <w:qFormat/>
+    <w:rPr>
+      <w:rFonts w:cs="Wingdings"/>
+    </w:rPr>
+  </w:style>
+  <w:style w:type="character" w:styleId="ListLabel144">
+    <w:name w:val="ListLabel 144"/>
+    <w:qFormat/>
+    <w:rPr>
+      <w:rFonts w:ascii="Courier New" w:hAnsi="Courier New"/>
+      <w:b/>
+    </w:rPr>
+  </w:style>
+  <w:style w:type="character" w:styleId="ListLabel145">
+    <w:name w:val="ListLabel 145"/>
+    <w:qFormat/>
+    <w:rPr>
+      <w:rFonts w:ascii="Courier New" w:hAnsi="Courier New"/>
+      <w:b/>
+    </w:rPr>
+  </w:style>
+  <w:style w:type="character" w:styleId="ListLabel146">
+    <w:name w:val="ListLabel 146"/>
+    <w:qFormat/>
+    <w:rPr>
+      <w:rFonts w:ascii="Courier New" w:hAnsi="Courier New"/>
+      <w:b/>
+    </w:rPr>
+  </w:style>
+  <w:style w:type="character" w:styleId="ListLabel147">
+    <w:name w:val="ListLabel 147"/>
+    <w:qFormat/>
+    <w:rPr>
+      <w:rFonts w:ascii="Courier New" w:hAnsi="Courier New"/>
+      <w:b/>
+    </w:rPr>
+  </w:style>
+  <w:style w:type="character" w:styleId="ListLabel148">
+    <w:name w:val="ListLabel 148"/>
+    <w:qFormat/>
+    <w:rPr>
+      <w:rFonts w:ascii="Courier New" w:hAnsi="Courier New" w:cs="Symbol"/>
+      <w:b/>
+    </w:rPr>
+  </w:style>
+  <w:style w:type="character" w:styleId="ListLabel149">
+    <w:name w:val="ListLabel 149"/>
+    <w:qFormat/>
+    <w:rPr>
+      <w:rFonts w:cs="Courier New"/>
+    </w:rPr>
+  </w:style>
+  <w:style w:type="character" w:styleId="ListLabel150">
+    <w:name w:val="ListLabel 150"/>
+    <w:qFormat/>
+    <w:rPr>
+      <w:rFonts w:cs="Wingdings"/>
+    </w:rPr>
+  </w:style>
+  <w:style w:type="character" w:styleId="ListLabel151">
+    <w:name w:val="ListLabel 151"/>
+    <w:qFormat/>
+    <w:rPr>
+      <w:rFonts w:cs="Symbol"/>
+    </w:rPr>
+  </w:style>
+  <w:style w:type="character" w:styleId="ListLabel152">
+    <w:name w:val="ListLabel 152"/>
+    <w:qFormat/>
+    <w:rPr>
+      <w:rFonts w:cs="Courier New"/>
+    </w:rPr>
+  </w:style>
+  <w:style w:type="character" w:styleId="ListLabel153">
+    <w:name w:val="ListLabel 153"/>
+    <w:qFormat/>
+    <w:rPr>
+      <w:rFonts w:cs="Wingdings"/>
+    </w:rPr>
+  </w:style>
+  <w:style w:type="character" w:styleId="ListLabel154">
+    <w:name w:val="ListLabel 154"/>
+    <w:qFormat/>
+    <w:rPr>
+      <w:rFonts w:cs="Symbol"/>
+    </w:rPr>
+  </w:style>
+  <w:style w:type="character" w:styleId="ListLabel155">
+    <w:name w:val="ListLabel 155"/>
+    <w:qFormat/>
+    <w:rPr>
+      <w:rFonts w:cs="Courier New"/>
+    </w:rPr>
+  </w:style>
+  <w:style w:type="character" w:styleId="ListLabel156">
+    <w:name w:val="ListLabel 156"/>
+    <w:qFormat/>
+    <w:rPr>
+      <w:rFonts w:cs="Wingdings"/>
+    </w:rPr>
+  </w:style>
+  <w:style w:type="character" w:styleId="ListLabel157">
+    <w:name w:val="ListLabel 157"/>
+    <w:qFormat/>
+    <w:rPr>
+      <w:rFonts w:ascii="Courier New" w:hAnsi="Courier New"/>
+      <w:b/>
+    </w:rPr>
+  </w:style>
+  <w:style w:type="character" w:styleId="ListLabel158">
+    <w:name w:val="ListLabel 158"/>
+    <w:qFormat/>
+    <w:rPr>
+      <w:rFonts w:ascii="Courier New" w:hAnsi="Courier New"/>
+      <w:b/>
+    </w:rPr>
+  </w:style>
+  <w:style w:type="character" w:styleId="ListLabel159">
+    <w:name w:val="ListLabel 159"/>
+    <w:qFormat/>
+    <w:rPr>
+      <w:rFonts w:ascii="Courier New" w:hAnsi="Courier New"/>
+      <w:b/>
+    </w:rPr>
+  </w:style>
+  <w:style w:type="character" w:styleId="ListLabel160">
+    <w:name w:val="ListLabel 160"/>
+    <w:qFormat/>
+    <w:rPr>
+      <w:rFonts w:ascii="Courier New" w:hAnsi="Courier New"/>
+      <w:b/>
+    </w:rPr>
+  </w:style>
+  <w:style w:type="character" w:styleId="ListLabel161">
+    <w:name w:val="ListLabel 161"/>
+    <w:qFormat/>
+    <w:rPr>
+      <w:rFonts w:ascii="Courier New" w:hAnsi="Courier New" w:cs="Symbol"/>
+      <w:b/>
+    </w:rPr>
+  </w:style>
+  <w:style w:type="character" w:styleId="ListLabel162">
+    <w:name w:val="ListLabel 162"/>
+    <w:qFormat/>
+    <w:rPr>
+      <w:rFonts w:cs="Courier New"/>
+    </w:rPr>
+  </w:style>
+  <w:style w:type="character" w:styleId="ListLabel163">
+    <w:name w:val="ListLabel 163"/>
+    <w:qFormat/>
+    <w:rPr>
+      <w:rFonts w:cs="Wingdings"/>
+    </w:rPr>
+  </w:style>
+  <w:style w:type="character" w:styleId="ListLabel164">
+    <w:name w:val="ListLabel 164"/>
+    <w:qFormat/>
+    <w:rPr>
+      <w:rFonts w:cs="Symbol"/>
+    </w:rPr>
+  </w:style>
+  <w:style w:type="character" w:styleId="ListLabel165">
+    <w:name w:val="ListLabel 165"/>
+    <w:qFormat/>
+    <w:rPr>
+      <w:rFonts w:cs="Courier New"/>
+    </w:rPr>
+  </w:style>
+  <w:style w:type="character" w:styleId="ListLabel166">
+    <w:name w:val="ListLabel 166"/>
+    <w:qFormat/>
+    <w:rPr>
+      <w:rFonts w:cs="Wingdings"/>
+    </w:rPr>
+  </w:style>
+  <w:style w:type="character" w:styleId="ListLabel167">
+    <w:name w:val="ListLabel 167"/>
+    <w:qFormat/>
+    <w:rPr>
+      <w:rFonts w:cs="Symbol"/>
+    </w:rPr>
+  </w:style>
+  <w:style w:type="character" w:styleId="ListLabel168">
+    <w:name w:val="ListLabel 168"/>
+    <w:qFormat/>
+    <w:rPr>
+      <w:rFonts w:cs="Courier New"/>
+    </w:rPr>
+  </w:style>
+  <w:style w:type="character" w:styleId="ListLabel169">
+    <w:name w:val="ListLabel 169"/>
+    <w:qFormat/>
+    <w:rPr>
+      <w:rFonts w:cs="Wingdings"/>
+    </w:rPr>
+  </w:style>
+  <w:style w:type="character" w:styleId="Marcas">
+    <w:name w:val="Marcas"/>
+    <w:qFormat/>
+    <w:rPr>
+      <w:rFonts w:ascii="OpenSymbol" w:hAnsi="OpenSymbol" w:eastAsia="OpenSymbol" w:cs="OpenSymbol"/>
+    </w:rPr>
+  </w:style>
   <w:style w:type="paragraph" w:styleId="Ttulo">
     <w:name w:val="Título"/>
     <w:basedOn w:val="Normal"/>

</xml_diff>

<commit_message>
LogicaAlgoritmoJavaScript from ex036 to ex042
</commit_message>
<xml_diff>
--- a/logica_algoritmo_javaScript/CURSO DE ALGORITMOS_1.docx
+++ b/logica_algoritmo_javaScript/CURSO DE ALGORITMOS_1.docx
@@ -1483,9 +1483,7 @@
       <w:pPr>
         <w:pStyle w:val="Normal"/>
         <w:jc w:val="both"/>
-        <w:rPr>
-          <w:rFonts w:ascii="Courier New" w:hAnsi="Courier New" w:cs="Courier New"/>
-        </w:rPr>
+        <w:rPr/>
       </w:pPr>
       <w:r>
         <w:rPr>
@@ -1663,6 +1661,15 @@
       <w:r>
         <w:rPr>
           <w:rFonts w:cs="Courier New" w:ascii="Courier New" w:hAnsi="Courier New"/>
+          <w:b/>
+          <w:bCs/>
+          <w:highlight w:val="yellow"/>
+        </w:rPr>
+        <w:t xml:space="preserve">ex001 → MENSAGEM: </w:t>
+      </w:r>
+      <w:r>
+        <w:rPr>
+          <w:rFonts w:cs="Courier New" w:ascii="Courier New" w:hAnsi="Courier New"/>
         </w:rPr>
         <w:t>Exemplo 2:</w:t>
       </w:r>
@@ -1854,8 +1861,17 @@
       <w:r>
         <w:rPr>
           <w:rFonts w:cs="Courier New" w:ascii="Courier New" w:hAnsi="Courier New"/>
-        </w:rPr>
-        <w:t>Prática 01:</w:t>
+          <w:b/>
+          <w:bCs/>
+          <w:highlight w:val="yellow"/>
+        </w:rPr>
+        <w:t>ex002 → SOMA:</w:t>
+      </w:r>
+      <w:r>
+        <w:rPr>
+          <w:rFonts w:cs="Courier New" w:ascii="Courier New" w:hAnsi="Courier New"/>
+        </w:rPr>
+        <w:t xml:space="preserve"> Prática 01:</w:t>
       </w:r>
     </w:p>
     <w:p>
@@ -4228,8 +4244,17 @@
       <w:r>
         <w:rPr>
           <w:rFonts w:cs="Courier New" w:ascii="Courier New" w:hAnsi="Courier New"/>
-        </w:rPr>
-        <w:t>Prática 02:</w:t>
+          <w:b/>
+          <w:bCs/>
+          <w:highlight w:val="yellow"/>
+        </w:rPr>
+        <w:t>ex003 → MEDIA:</w:t>
+      </w:r>
+      <w:r>
+        <w:rPr>
+          <w:rFonts w:cs="Courier New" w:ascii="Courier New" w:hAnsi="Courier New"/>
+        </w:rPr>
+        <w:t xml:space="preserve"> Prática 02:</w:t>
       </w:r>
     </w:p>
     <w:p>
@@ -11476,6 +11501,29 @@
         <w:pStyle w:val="Normal"/>
         <w:spacing w:before="0" w:after="0"/>
         <w:rPr>
+          <w:rFonts w:asciiTheme="minorHAnsi" w:cstheme="minorBidi" w:eastAsiaTheme="minorHAnsi" w:hAnsiTheme="minorHAnsi"/>
+          <w:b/>
+          <w:b/>
+          <w:bCs/>
+          <w:highlight w:val="yellow"/>
+        </w:rPr>
+      </w:pPr>
+      <w:r>
+        <w:rPr>
+          <w:rFonts w:cs="Courier New" w:ascii="Cambria" w:hAnsi="Cambria"/>
+          <w:b/>
+          <w:bCs/>
+          <w:sz w:val="18"/>
+          <w:highlight w:val="yellow"/>
+        </w:rPr>
+        <w:t>ex004 → TESTE DOS TRIANGULOS:</w:t>
+      </w:r>
+    </w:p>
+    <w:p>
+      <w:pPr>
+        <w:pStyle w:val="Normal"/>
+        <w:spacing w:before="0" w:after="0"/>
+        <w:rPr>
           <w:rFonts w:ascii="Cambria" w:hAnsi="Cambria" w:cs="Courier New"/>
           <w:sz w:val="18"/>
         </w:rPr>
@@ -11963,9 +12011,30 @@
         <w:spacing w:before="0" w:after="0"/>
         <w:jc w:val="both"/>
         <w:rPr>
-          <w:rFonts w:ascii="Cambria" w:hAnsi="Cambria" w:cs="Courier New"/>
-          <w:sz w:val="18"/>
-        </w:rPr>
+          <w:rFonts w:asciiTheme="minorHAnsi" w:cstheme="minorBidi" w:eastAsiaTheme="minorHAnsi" w:hAnsiTheme="minorHAnsi"/>
+          <w:b/>
+          <w:b/>
+          <w:bCs/>
+          <w:highlight w:val="yellow"/>
+        </w:rPr>
+      </w:pPr>
+      <w:r>
+        <w:rPr>
+          <w:rFonts w:cs="Courier New" w:ascii="Cambria" w:hAnsi="Cambria"/>
+          <w:b/>
+          <w:bCs/>
+          <w:sz w:val="18"/>
+          <w:highlight w:val="yellow"/>
+        </w:rPr>
+        <w:t>ex005 → IDADE DE CREUZA:</w:t>
+      </w:r>
+    </w:p>
+    <w:p>
+      <w:pPr>
+        <w:pStyle w:val="Normal"/>
+        <w:spacing w:before="0" w:after="0"/>
+        <w:jc w:val="both"/>
+        <w:rPr/>
       </w:pPr>
       <w:r>
         <w:rPr>
@@ -12257,6 +12326,30 @@
         <w:spacing w:before="0" w:after="0"/>
         <w:jc w:val="both"/>
         <w:rPr>
+          <w:rFonts w:asciiTheme="minorHAnsi" w:cstheme="minorBidi" w:eastAsiaTheme="minorHAnsi" w:hAnsiTheme="minorHAnsi"/>
+          <w:b/>
+          <w:b/>
+          <w:bCs/>
+          <w:highlight w:val="yellow"/>
+        </w:rPr>
+      </w:pPr>
+      <w:r>
+        <w:rPr>
+          <w:rFonts w:cs="Courier New" w:ascii="Cambria" w:hAnsi="Cambria"/>
+          <w:b/>
+          <w:bCs/>
+          <w:sz w:val="18"/>
+          <w:highlight w:val="yellow"/>
+        </w:rPr>
+        <w:t>ex006 → DÓLARES DA CREUZA:</w:t>
+      </w:r>
+    </w:p>
+    <w:p>
+      <w:pPr>
+        <w:pStyle w:val="Normal"/>
+        <w:spacing w:before="0" w:after="0"/>
+        <w:jc w:val="both"/>
+        <w:rPr>
           <w:rFonts w:ascii="Cambria" w:hAnsi="Cambria" w:cs="Courier New"/>
           <w:sz w:val="18"/>
         </w:rPr>
@@ -12501,6 +12594,30 @@
         <w:spacing w:before="0" w:after="0"/>
         <w:jc w:val="both"/>
         <w:rPr>
+          <w:rFonts w:asciiTheme="minorHAnsi" w:cstheme="minorBidi" w:eastAsiaTheme="minorHAnsi" w:hAnsiTheme="minorHAnsi"/>
+          <w:b/>
+          <w:b/>
+          <w:bCs/>
+          <w:highlight w:val="yellow"/>
+        </w:rPr>
+      </w:pPr>
+      <w:r>
+        <w:rPr>
+          <w:rFonts w:cs="Courier New" w:ascii="Cambria" w:hAnsi="Cambria"/>
+          <w:b/>
+          <w:bCs/>
+          <w:sz w:val="18"/>
+          <w:highlight w:val="yellow"/>
+        </w:rPr>
+        <w:t>ex007 → TEMPERATURA DA CREUZA:</w:t>
+      </w:r>
+    </w:p>
+    <w:p>
+      <w:pPr>
+        <w:pStyle w:val="Normal"/>
+        <w:spacing w:before="0" w:after="0"/>
+        <w:jc w:val="both"/>
+        <w:rPr>
           <w:rFonts w:ascii="Cambria" w:hAnsi="Cambria" w:cs="Courier New"/>
           <w:sz w:val="18"/>
         </w:rPr>
@@ -12724,6 +12841,30 @@
         <w:spacing w:before="0" w:after="0"/>
         <w:jc w:val="both"/>
         <w:rPr>
+          <w:rFonts w:asciiTheme="minorHAnsi" w:cstheme="minorBidi" w:eastAsiaTheme="minorHAnsi" w:hAnsiTheme="minorHAnsi"/>
+          <w:b/>
+          <w:b/>
+          <w:bCs/>
+          <w:highlight w:val="yellow"/>
+        </w:rPr>
+      </w:pPr>
+      <w:r>
+        <w:rPr>
+          <w:rFonts w:cs="Courier New" w:ascii="Cambria" w:hAnsi="Cambria"/>
+          <w:b/>
+          <w:bCs/>
+          <w:sz w:val="18"/>
+          <w:highlight w:val="yellow"/>
+        </w:rPr>
+        <w:t xml:space="preserve">Ex008 → IMPOSTO DA CREUZA: </w:t>
+      </w:r>
+    </w:p>
+    <w:p>
+      <w:pPr>
+        <w:pStyle w:val="Normal"/>
+        <w:spacing w:before="0" w:after="0"/>
+        <w:jc w:val="both"/>
+        <w:rPr>
           <w:rFonts w:ascii="Cambria" w:hAnsi="Cambria" w:cs="Courier New"/>
           <w:sz w:val="18"/>
         </w:rPr>
@@ -12985,6 +13126,30 @@
         <w:spacing w:before="0" w:after="0"/>
         <w:jc w:val="both"/>
         <w:rPr>
+          <w:rFonts w:asciiTheme="minorHAnsi" w:cstheme="minorBidi" w:eastAsiaTheme="minorHAnsi" w:hAnsiTheme="minorHAnsi"/>
+          <w:b/>
+          <w:b/>
+          <w:bCs/>
+          <w:highlight w:val="yellow"/>
+        </w:rPr>
+      </w:pPr>
+      <w:r>
+        <w:rPr>
+          <w:rFonts w:cs="Courier New" w:ascii="Cambria" w:hAnsi="Cambria"/>
+          <w:b/>
+          <w:bCs/>
+          <w:sz w:val="18"/>
+          <w:highlight w:val="yellow"/>
+        </w:rPr>
+        <w:t>ex009 → EMPRÉSTIMO DA CREUZA</w:t>
+      </w:r>
+    </w:p>
+    <w:p>
+      <w:pPr>
+        <w:pStyle w:val="Normal"/>
+        <w:spacing w:before="0" w:after="0"/>
+        <w:jc w:val="both"/>
+        <w:rPr>
           <w:rFonts w:ascii="Cambria" w:hAnsi="Cambria" w:cs="Courier New"/>
           <w:sz w:val="18"/>
         </w:rPr>
@@ -13286,7 +13451,23 @@
           <w:rFonts w:cs="Courier New" w:ascii="Courier New" w:hAnsi="Courier New"/>
           <w:b/>
         </w:rPr>
-        <w:t>Aula #07 – ESTRUTURAS CONDICIONAIS – PARTE 01</w:t>
+        <w:t xml:space="preserve">Aula #07 – </w:t>
+      </w:r>
+      <w:bookmarkStart w:id="1" w:name="__DdeLink__4320_1753506481"/>
+      <w:r>
+        <w:rPr>
+          <w:rFonts w:cs="Courier New" w:ascii="Courier New" w:hAnsi="Courier New"/>
+          <w:b/>
+        </w:rPr>
+        <w:t>ESTRUTURAS CONDICIONAIS</w:t>
+      </w:r>
+      <w:bookmarkEnd w:id="1"/>
+      <w:r>
+        <w:rPr>
+          <w:rFonts w:cs="Courier New" w:ascii="Courier New" w:hAnsi="Courier New"/>
+          <w:b/>
+        </w:rPr>
+        <w:t xml:space="preserve"> – PARTE 01</w:t>
       </w:r>
     </w:p>
     <w:p>
@@ -19045,7 +19226,7 @@
         </w:rPr>
         <w:t xml:space="preserve">   </w:t>
       </w:r>
-      <w:bookmarkStart w:id="1" w:name="__DdeLink__4103_3749646445"/>
+      <w:bookmarkStart w:id="2" w:name="__DdeLink__4103_3749646445"/>
       <w:r>
         <w:rPr>
           <w:rFonts w:cs="Courier New" w:ascii="Cambria" w:hAnsi="Cambria"/>
@@ -19764,7 +19945,7 @@
         </w:rPr>
         <w:t xml:space="preserve">      </w:t>
       </w:r>
-      <w:bookmarkStart w:id="2" w:name="__DdeLink__4105_3749646445"/>
+      <w:bookmarkStart w:id="3" w:name="__DdeLink__4105_3749646445"/>
       <w:r>
         <w:rPr>
           <w:rFonts w:cs="Courier New" w:ascii="Cambria" w:hAnsi="Cambria"/>
@@ -19772,8 +19953,8 @@
         </w:rPr>
         <w:t>escreval ("---------------------------")</w:t>
       </w:r>
-      <w:bookmarkEnd w:id="1"/>
       <w:bookmarkEnd w:id="2"/>
+      <w:bookmarkEnd w:id="3"/>
     </w:p>
     <w:p>
       <w:pPr>
@@ -32918,14 +33099,7 @@
           <w:rFonts w:cs="Courier New" w:ascii="Cambria" w:hAnsi="Cambria"/>
           <w:sz w:val="18"/>
         </w:rPr>
-        <w:t xml:space="preserve"> - </w:t>
-      </w:r>
-      <w:r>
-        <w:rPr>
-          <w:rFonts w:cs="Courier New" w:ascii="Cambria" w:hAnsi="Cambria"/>
-          <w:sz w:val="18"/>
-        </w:rPr>
-        <w:t>algoritmo "SOMA_VALORES_PARA"</w:t>
+        <w:t xml:space="preserve"> - algoritmo "SOMA_VALORES_PARA"</w:t>
       </w:r>
     </w:p>
     <w:p>
@@ -33211,14 +33385,7 @@
           <w:rFonts w:cs="Courier New" w:ascii="Cambria" w:hAnsi="Cambria"/>
           <w:sz w:val="18"/>
         </w:rPr>
-        <w:t xml:space="preserve"> - </w:t>
-      </w:r>
-      <w:r>
-        <w:rPr>
-          <w:rFonts w:cs="Courier New" w:ascii="Cambria" w:hAnsi="Cambria"/>
-          <w:sz w:val="18"/>
-        </w:rPr>
-        <w:t>algoritmo "VALORES_PARES"</w:t>
+        <w:t xml:space="preserve"> - algoritmo "VALORES_PARES"</w:t>
       </w:r>
     </w:p>
     <w:p>
@@ -34122,14 +34289,7 @@
           <w:rFonts w:cs="Courier New" w:ascii="Cambria" w:hAnsi="Cambria"/>
           <w:sz w:val="18"/>
         </w:rPr>
-        <w:t xml:space="preserve"> </w:t>
-      </w:r>
-      <w:r>
-        <w:rPr>
-          <w:rFonts w:cs="Courier New" w:ascii="Cambria" w:hAnsi="Cambria"/>
-          <w:sz w:val="18"/>
-        </w:rPr>
-        <w:t>algoritmo "COMBINACOES"</w:t>
+        <w:t xml:space="preserve"> algoritmo "COMBINACOES"</w:t>
       </w:r>
     </w:p>
     <w:p>
@@ -34736,14 +34896,7 @@
           <w:rFonts w:cs="Courier New" w:ascii="Cambria" w:hAnsi="Cambria"/>
           <w:sz w:val="18"/>
         </w:rPr>
-        <w:t xml:space="preserve"> - </w:t>
-      </w:r>
-      <w:r>
-        <w:rPr>
-          <w:rFonts w:cs="Courier New" w:ascii="Cambria" w:hAnsi="Cambria"/>
-          <w:sz w:val="18"/>
-        </w:rPr>
-        <w:t>algoritmo "SEQUENCIA_DE_FIBONACCI"</w:t>
+        <w:t xml:space="preserve"> - algoritmo "SEQUENCIA_DE_FIBONACCI"</w:t>
       </w:r>
     </w:p>
     <w:p>
@@ -35091,17 +35244,7 @@
           <w:sz w:val="18"/>
           <w:highlight w:val="yellow"/>
         </w:rPr>
-        <w:t>ex04</w:t>
-      </w:r>
-      <w:r>
-        <w:rPr>
-          <w:rFonts w:cs="Courier New" w:ascii="Cambria" w:hAnsi="Cambria"/>
-          <w:b/>
-          <w:bCs/>
-          <w:sz w:val="18"/>
-          <w:highlight w:val="yellow"/>
-        </w:rPr>
-        <w:t>2</w:t>
+        <w:t>ex042</w:t>
       </w:r>
       <w:r>
         <w:rPr>
@@ -35110,7 +35253,7 @@
         </w:rPr>
         <w:t xml:space="preserve"> - algoritmo "</w:t>
       </w:r>
-      <w:bookmarkStart w:id="3" w:name="__DdeLink__4227_2231905769"/>
+      <w:bookmarkStart w:id="4" w:name="__DdeLink__4227_2231905769"/>
       <w:r>
         <w:rPr>
           <w:rFonts w:cs="Courier New" w:ascii="Cambria" w:hAnsi="Cambria"/>
@@ -35118,7 +35261,7 @@
         </w:rPr>
         <w:t>ANALISADOR_DE_VALORES</w:t>
       </w:r>
-      <w:bookmarkEnd w:id="3"/>
+      <w:bookmarkEnd w:id="4"/>
       <w:r>
         <w:rPr>
           <w:rFonts w:cs="Courier New" w:ascii="Cambria" w:hAnsi="Cambria"/>
@@ -55269,6 +55412,102 @@
       <w:rFonts w:cs="Wingdings"/>
     </w:rPr>
   </w:style>
+  <w:style w:type="character" w:styleId="ListLabel196">
+    <w:name w:val="ListLabel 196"/>
+    <w:qFormat/>
+    <w:rPr>
+      <w:rFonts w:ascii="Courier New" w:hAnsi="Courier New"/>
+      <w:b/>
+    </w:rPr>
+  </w:style>
+  <w:style w:type="character" w:styleId="ListLabel197">
+    <w:name w:val="ListLabel 197"/>
+    <w:qFormat/>
+    <w:rPr>
+      <w:rFonts w:ascii="Courier New" w:hAnsi="Courier New"/>
+      <w:b/>
+    </w:rPr>
+  </w:style>
+  <w:style w:type="character" w:styleId="ListLabel198">
+    <w:name w:val="ListLabel 198"/>
+    <w:qFormat/>
+    <w:rPr>
+      <w:rFonts w:ascii="Courier New" w:hAnsi="Courier New"/>
+      <w:b/>
+    </w:rPr>
+  </w:style>
+  <w:style w:type="character" w:styleId="ListLabel199">
+    <w:name w:val="ListLabel 199"/>
+    <w:qFormat/>
+    <w:rPr>
+      <w:rFonts w:ascii="Courier New" w:hAnsi="Courier New"/>
+      <w:b/>
+    </w:rPr>
+  </w:style>
+  <w:style w:type="character" w:styleId="ListLabel200">
+    <w:name w:val="ListLabel 200"/>
+    <w:qFormat/>
+    <w:rPr>
+      <w:rFonts w:ascii="Courier New" w:hAnsi="Courier New" w:cs="Symbol"/>
+      <w:b/>
+    </w:rPr>
+  </w:style>
+  <w:style w:type="character" w:styleId="ListLabel201">
+    <w:name w:val="ListLabel 201"/>
+    <w:qFormat/>
+    <w:rPr>
+      <w:rFonts w:cs="Courier New"/>
+    </w:rPr>
+  </w:style>
+  <w:style w:type="character" w:styleId="ListLabel202">
+    <w:name w:val="ListLabel 202"/>
+    <w:qFormat/>
+    <w:rPr>
+      <w:rFonts w:cs="Wingdings"/>
+    </w:rPr>
+  </w:style>
+  <w:style w:type="character" w:styleId="ListLabel203">
+    <w:name w:val="ListLabel 203"/>
+    <w:qFormat/>
+    <w:rPr>
+      <w:rFonts w:cs="Symbol"/>
+    </w:rPr>
+  </w:style>
+  <w:style w:type="character" w:styleId="ListLabel204">
+    <w:name w:val="ListLabel 204"/>
+    <w:qFormat/>
+    <w:rPr>
+      <w:rFonts w:cs="Courier New"/>
+    </w:rPr>
+  </w:style>
+  <w:style w:type="character" w:styleId="ListLabel205">
+    <w:name w:val="ListLabel 205"/>
+    <w:qFormat/>
+    <w:rPr>
+      <w:rFonts w:cs="Wingdings"/>
+    </w:rPr>
+  </w:style>
+  <w:style w:type="character" w:styleId="ListLabel206">
+    <w:name w:val="ListLabel 206"/>
+    <w:qFormat/>
+    <w:rPr>
+      <w:rFonts w:cs="Symbol"/>
+    </w:rPr>
+  </w:style>
+  <w:style w:type="character" w:styleId="ListLabel207">
+    <w:name w:val="ListLabel 207"/>
+    <w:qFormat/>
+    <w:rPr>
+      <w:rFonts w:cs="Courier New"/>
+    </w:rPr>
+  </w:style>
+  <w:style w:type="character" w:styleId="ListLabel208">
+    <w:name w:val="ListLabel 208"/>
+    <w:qFormat/>
+    <w:rPr>
+      <w:rFonts w:cs="Wingdings"/>
+    </w:rPr>
+  </w:style>
   <w:style w:type="paragraph" w:styleId="Ttulo">
     <w:name w:val="Título"/>
     <w:basedOn w:val="Normal"/>

</xml_diff>

<commit_message>
LogicaAlgoritmoJavaScript from ex043 to ex046
</commit_message>
<xml_diff>
--- a/logica_algoritmo_javaScript/CURSO DE ALGORITMOS_1.docx
+++ b/logica_algoritmo_javaScript/CURSO DE ALGORITMOS_1.docx
@@ -11501,7 +11501,7 @@
         <w:pStyle w:val="Normal"/>
         <w:spacing w:before="0" w:after="0"/>
         <w:rPr>
-          <w:rFonts w:asciiTheme="minorHAnsi" w:cstheme="minorBidi" w:eastAsiaTheme="minorHAnsi" w:hAnsiTheme="minorHAnsi"/>
+          <w:rFonts w:ascii="Calibri" w:hAnsi="Calibri" w:eastAsia="Calibri" w:cs="" w:asciiTheme="minorHAnsi" w:cstheme="minorBidi" w:eastAsiaTheme="minorHAnsi" w:hAnsiTheme="minorHAnsi"/>
           <w:b/>
           <w:b/>
           <w:bCs/>
@@ -12011,7 +12011,7 @@
         <w:spacing w:before="0" w:after="0"/>
         <w:jc w:val="both"/>
         <w:rPr>
-          <w:rFonts w:asciiTheme="minorHAnsi" w:cstheme="minorBidi" w:eastAsiaTheme="minorHAnsi" w:hAnsiTheme="minorHAnsi"/>
+          <w:rFonts w:ascii="Calibri" w:hAnsi="Calibri" w:eastAsia="Calibri" w:cs="" w:asciiTheme="minorHAnsi" w:cstheme="minorBidi" w:eastAsiaTheme="minorHAnsi" w:hAnsiTheme="minorHAnsi"/>
           <w:b/>
           <w:b/>
           <w:bCs/>
@@ -12326,7 +12326,7 @@
         <w:spacing w:before="0" w:after="0"/>
         <w:jc w:val="both"/>
         <w:rPr>
-          <w:rFonts w:asciiTheme="minorHAnsi" w:cstheme="minorBidi" w:eastAsiaTheme="minorHAnsi" w:hAnsiTheme="minorHAnsi"/>
+          <w:rFonts w:ascii="Calibri" w:hAnsi="Calibri" w:eastAsia="Calibri" w:cs="" w:asciiTheme="minorHAnsi" w:cstheme="minorBidi" w:eastAsiaTheme="minorHAnsi" w:hAnsiTheme="minorHAnsi"/>
           <w:b/>
           <w:b/>
           <w:bCs/>
@@ -12594,7 +12594,7 @@
         <w:spacing w:before="0" w:after="0"/>
         <w:jc w:val="both"/>
         <w:rPr>
-          <w:rFonts w:asciiTheme="minorHAnsi" w:cstheme="minorBidi" w:eastAsiaTheme="minorHAnsi" w:hAnsiTheme="minorHAnsi"/>
+          <w:rFonts w:ascii="Calibri" w:hAnsi="Calibri" w:eastAsia="Calibri" w:cs="" w:asciiTheme="minorHAnsi" w:cstheme="minorBidi" w:eastAsiaTheme="minorHAnsi" w:hAnsiTheme="minorHAnsi"/>
           <w:b/>
           <w:b/>
           <w:bCs/>
@@ -12841,7 +12841,7 @@
         <w:spacing w:before="0" w:after="0"/>
         <w:jc w:val="both"/>
         <w:rPr>
-          <w:rFonts w:asciiTheme="minorHAnsi" w:cstheme="minorBidi" w:eastAsiaTheme="minorHAnsi" w:hAnsiTheme="minorHAnsi"/>
+          <w:rFonts w:ascii="Calibri" w:hAnsi="Calibri" w:eastAsia="Calibri" w:cs="" w:asciiTheme="minorHAnsi" w:cstheme="minorBidi" w:eastAsiaTheme="minorHAnsi" w:hAnsiTheme="minorHAnsi"/>
           <w:b/>
           <w:b/>
           <w:bCs/>
@@ -13126,7 +13126,7 @@
         <w:spacing w:before="0" w:after="0"/>
         <w:jc w:val="both"/>
         <w:rPr>
-          <w:rFonts w:asciiTheme="minorHAnsi" w:cstheme="minorBidi" w:eastAsiaTheme="minorHAnsi" w:hAnsiTheme="minorHAnsi"/>
+          <w:rFonts w:ascii="Calibri" w:hAnsi="Calibri" w:eastAsia="Calibri" w:cs="" w:asciiTheme="minorHAnsi" w:cstheme="minorBidi" w:eastAsiaTheme="minorHAnsi" w:hAnsiTheme="minorHAnsi"/>
           <w:b/>
           <w:b/>
           <w:bCs/>
@@ -35936,7 +35936,6 @@
         <w:rPr>
           <w:rFonts w:cs="Courier New" w:ascii="Courier New" w:hAnsi="Courier New"/>
           <w:b/>
-          <w:highlight w:val="red"/>
         </w:rPr>
         <w:t>Aula #12 – PROCEDIMENTOS</w:t>
       </w:r>
@@ -35965,6 +35964,32 @@
         <w:pStyle w:val="Normal"/>
         <w:spacing w:before="0" w:after="0"/>
         <w:rPr>
+          <w:rFonts w:asciiTheme="minorHAnsi" w:cstheme="minorBidi" w:eastAsiaTheme="minorHAnsi" w:hAnsiTheme="minorHAnsi"/>
+          <w:b/>
+          <w:b/>
+          <w:bCs/>
+          <w:sz w:val="20"/>
+          <w:szCs w:val="20"/>
+          <w:highlight w:val="yellow"/>
+        </w:rPr>
+      </w:pPr>
+      <w:r>
+        <w:rPr>
+          <w:rFonts w:cs="Courier New" w:ascii="Cambria" w:hAnsi="Cambria"/>
+          <w:b/>
+          <w:bCs/>
+          <w:sz w:val="20"/>
+          <w:szCs w:val="20"/>
+          <w:highlight w:val="yellow"/>
+        </w:rPr>
+        <w:t>ex041 → DETECTOR PESADO</w:t>
+      </w:r>
+    </w:p>
+    <w:p>
+      <w:pPr>
+        <w:pStyle w:val="Normal"/>
+        <w:spacing w:before="0" w:after="0"/>
+        <w:rPr>
           <w:rFonts w:ascii="Cambria" w:hAnsi="Cambria" w:cs="Courier New"/>
           <w:sz w:val="18"/>
         </w:rPr>
@@ -36865,6 +36890,54 @@
         <w:pStyle w:val="Normal"/>
         <w:spacing w:before="0" w:after="0"/>
         <w:rPr>
+          <w:rFonts w:asciiTheme="minorHAnsi" w:cstheme="minorBidi" w:eastAsiaTheme="minorHAnsi" w:hAnsiTheme="minorHAnsi"/>
+          <w:b/>
+          <w:b/>
+          <w:bCs/>
+          <w:sz w:val="20"/>
+          <w:szCs w:val="20"/>
+          <w:highlight w:val="yellow"/>
+        </w:rPr>
+      </w:pPr>
+      <w:r>
+        <w:rPr>
+          <w:rFonts w:cs="Courier New" w:ascii="Cambria" w:hAnsi="Cambria"/>
+          <w:b/>
+          <w:bCs/>
+          <w:sz w:val="20"/>
+          <w:szCs w:val="20"/>
+          <w:highlight w:val="yellow"/>
+        </w:rPr>
+        <w:t>ex0</w:t>
+      </w:r>
+      <w:r>
+        <w:rPr>
+          <w:rFonts w:cs="Courier New" w:ascii="Cambria" w:hAnsi="Cambria"/>
+          <w:b/>
+          <w:bCs/>
+          <w:sz w:val="20"/>
+          <w:szCs w:val="20"/>
+          <w:highlight w:val="yellow"/>
+        </w:rPr>
+        <w:t>42</w:t>
+      </w:r>
+      <w:r>
+        <w:rPr>
+          <w:rFonts w:cs="Courier New" w:ascii="Cambria" w:hAnsi="Cambria"/>
+          <w:b/>
+          <w:bCs/>
+          <w:sz w:val="20"/>
+          <w:szCs w:val="20"/>
+          <w:highlight w:val="yellow"/>
+        </w:rPr>
+        <w:t xml:space="preserve"> → FAZ SOMA PROCEDIMENTO:</w:t>
+      </w:r>
+    </w:p>
+    <w:p>
+      <w:pPr>
+        <w:pStyle w:val="Normal"/>
+        <w:spacing w:before="0" w:after="0"/>
+        <w:rPr>
           <w:rFonts w:ascii="Cambria" w:hAnsi="Cambria" w:cs="Courier New"/>
           <w:sz w:val="18"/>
         </w:rPr>
@@ -37176,6 +37249,32 @@
           <w:rFonts w:cs="Courier New" w:ascii="Cambria" w:hAnsi="Cambria"/>
           <w:sz w:val="18"/>
         </w:rPr>
+      </w:r>
+    </w:p>
+    <w:p>
+      <w:pPr>
+        <w:pStyle w:val="Normal"/>
+        <w:spacing w:before="0" w:after="0"/>
+        <w:rPr>
+          <w:rFonts w:asciiTheme="minorHAnsi" w:cstheme="minorBidi" w:eastAsiaTheme="minorHAnsi" w:hAnsiTheme="minorHAnsi"/>
+          <w:b/>
+          <w:b/>
+          <w:bCs/>
+          <w:sz w:val="20"/>
+          <w:szCs w:val="20"/>
+          <w:highlight w:val="yellow"/>
+        </w:rPr>
+      </w:pPr>
+      <w:r>
+        <w:rPr>
+          <w:rFonts w:cs="Courier New" w:ascii="Cambria" w:hAnsi="Cambria"/>
+          <w:b/>
+          <w:bCs/>
+          <w:sz w:val="20"/>
+          <w:szCs w:val="20"/>
+          <w:highlight w:val="yellow"/>
+        </w:rPr>
+        <w:t>ex043 → PAR OU IMPAR PROCEDIMENTO:</w:t>
       </w:r>
     </w:p>
     <w:p>
@@ -37759,6 +37858,32 @@
         <w:pStyle w:val="Normal"/>
         <w:spacing w:before="0" w:after="0"/>
         <w:rPr>
+          <w:rFonts w:asciiTheme="minorHAnsi" w:cstheme="minorBidi" w:eastAsiaTheme="minorHAnsi" w:hAnsiTheme="minorHAnsi"/>
+          <w:b/>
+          <w:b/>
+          <w:bCs/>
+          <w:sz w:val="20"/>
+          <w:szCs w:val="20"/>
+          <w:highlight w:val="yellow"/>
+        </w:rPr>
+      </w:pPr>
+      <w:r>
+        <w:rPr>
+          <w:rFonts w:cs="Courier New" w:ascii="Cambria" w:hAnsi="Cambria"/>
+          <w:b/>
+          <w:bCs/>
+          <w:sz w:val="20"/>
+          <w:szCs w:val="20"/>
+          <w:highlight w:val="yellow"/>
+        </w:rPr>
+        <w:t>ex044 → SEQUÊNCIA DE FIBONACCI REFERENCIA:</w:t>
+      </w:r>
+    </w:p>
+    <w:p>
+      <w:pPr>
+        <w:pStyle w:val="Normal"/>
+        <w:spacing w:before="0" w:after="0"/>
+        <w:rPr>
           <w:rFonts w:ascii="Cambria" w:hAnsi="Cambria" w:cs="Courier New"/>
           <w:sz w:val="18"/>
         </w:rPr>
@@ -38202,6 +38327,32 @@
         <w:pStyle w:val="Normal"/>
         <w:spacing w:before="0" w:after="0"/>
         <w:rPr>
+          <w:rFonts w:asciiTheme="minorHAnsi" w:cstheme="minorBidi" w:eastAsiaTheme="minorHAnsi" w:hAnsiTheme="minorHAnsi"/>
+          <w:b/>
+          <w:b/>
+          <w:bCs/>
+          <w:sz w:val="20"/>
+          <w:szCs w:val="20"/>
+          <w:highlight w:val="yellow"/>
+        </w:rPr>
+      </w:pPr>
+      <w:r>
+        <w:rPr>
+          <w:rFonts w:cs="Courier New" w:ascii="Cambria" w:hAnsi="Cambria"/>
+          <w:b/>
+          <w:bCs/>
+          <w:sz w:val="20"/>
+          <w:szCs w:val="20"/>
+          <w:highlight w:val="yellow"/>
+        </w:rPr>
+        <w:t>ex045 → SOMA FUNÇÃO:</w:t>
+      </w:r>
+    </w:p>
+    <w:p>
+      <w:pPr>
+        <w:pStyle w:val="Normal"/>
+        <w:spacing w:before="0" w:after="0"/>
+        <w:rPr>
           <w:rFonts w:ascii="Cambria" w:hAnsi="Cambria" w:cs="Courier New"/>
           <w:sz w:val="18"/>
         </w:rPr>
@@ -38538,6 +38689,32 @@
           <w:rFonts w:cs="Courier New" w:ascii="Cambria" w:hAnsi="Cambria"/>
           <w:sz w:val="18"/>
         </w:rPr>
+      </w:r>
+    </w:p>
+    <w:p>
+      <w:pPr>
+        <w:pStyle w:val="Normal"/>
+        <w:spacing w:before="0" w:after="0"/>
+        <w:rPr>
+          <w:rFonts w:asciiTheme="minorHAnsi" w:cstheme="minorBidi" w:eastAsiaTheme="minorHAnsi" w:hAnsiTheme="minorHAnsi"/>
+          <w:b/>
+          <w:b/>
+          <w:bCs/>
+          <w:sz w:val="20"/>
+          <w:szCs w:val="20"/>
+          <w:highlight w:val="yellow"/>
+        </w:rPr>
+      </w:pPr>
+      <w:r>
+        <w:rPr>
+          <w:rFonts w:cs="Courier New" w:ascii="Cambria" w:hAnsi="Cambria"/>
+          <w:b/>
+          <w:bCs/>
+          <w:sz w:val="20"/>
+          <w:szCs w:val="20"/>
+          <w:highlight w:val="yellow"/>
+        </w:rPr>
+        <w:t>ex046 → PAR IMPAR FUNÇÃO:</w:t>
       </w:r>
     </w:p>
     <w:p>
@@ -55508,6 +55685,102 @@
       <w:rFonts w:cs="Wingdings"/>
     </w:rPr>
   </w:style>
+  <w:style w:type="character" w:styleId="ListLabel209">
+    <w:name w:val="ListLabel 209"/>
+    <w:qFormat/>
+    <w:rPr>
+      <w:rFonts w:ascii="Courier New" w:hAnsi="Courier New"/>
+      <w:b/>
+    </w:rPr>
+  </w:style>
+  <w:style w:type="character" w:styleId="ListLabel210">
+    <w:name w:val="ListLabel 210"/>
+    <w:qFormat/>
+    <w:rPr>
+      <w:rFonts w:ascii="Courier New" w:hAnsi="Courier New"/>
+      <w:b/>
+    </w:rPr>
+  </w:style>
+  <w:style w:type="character" w:styleId="ListLabel211">
+    <w:name w:val="ListLabel 211"/>
+    <w:qFormat/>
+    <w:rPr>
+      <w:rFonts w:ascii="Courier New" w:hAnsi="Courier New"/>
+      <w:b/>
+    </w:rPr>
+  </w:style>
+  <w:style w:type="character" w:styleId="ListLabel212">
+    <w:name w:val="ListLabel 212"/>
+    <w:qFormat/>
+    <w:rPr>
+      <w:rFonts w:ascii="Courier New" w:hAnsi="Courier New"/>
+      <w:b/>
+    </w:rPr>
+  </w:style>
+  <w:style w:type="character" w:styleId="ListLabel213">
+    <w:name w:val="ListLabel 213"/>
+    <w:qFormat/>
+    <w:rPr>
+      <w:rFonts w:ascii="Courier New" w:hAnsi="Courier New" w:cs="Symbol"/>
+      <w:b/>
+    </w:rPr>
+  </w:style>
+  <w:style w:type="character" w:styleId="ListLabel214">
+    <w:name w:val="ListLabel 214"/>
+    <w:qFormat/>
+    <w:rPr>
+      <w:rFonts w:cs="Courier New"/>
+    </w:rPr>
+  </w:style>
+  <w:style w:type="character" w:styleId="ListLabel215">
+    <w:name w:val="ListLabel 215"/>
+    <w:qFormat/>
+    <w:rPr>
+      <w:rFonts w:cs="Wingdings"/>
+    </w:rPr>
+  </w:style>
+  <w:style w:type="character" w:styleId="ListLabel216">
+    <w:name w:val="ListLabel 216"/>
+    <w:qFormat/>
+    <w:rPr>
+      <w:rFonts w:cs="Symbol"/>
+    </w:rPr>
+  </w:style>
+  <w:style w:type="character" w:styleId="ListLabel217">
+    <w:name w:val="ListLabel 217"/>
+    <w:qFormat/>
+    <w:rPr>
+      <w:rFonts w:cs="Courier New"/>
+    </w:rPr>
+  </w:style>
+  <w:style w:type="character" w:styleId="ListLabel218">
+    <w:name w:val="ListLabel 218"/>
+    <w:qFormat/>
+    <w:rPr>
+      <w:rFonts w:cs="Wingdings"/>
+    </w:rPr>
+  </w:style>
+  <w:style w:type="character" w:styleId="ListLabel219">
+    <w:name w:val="ListLabel 219"/>
+    <w:qFormat/>
+    <w:rPr>
+      <w:rFonts w:cs="Symbol"/>
+    </w:rPr>
+  </w:style>
+  <w:style w:type="character" w:styleId="ListLabel220">
+    <w:name w:val="ListLabel 220"/>
+    <w:qFormat/>
+    <w:rPr>
+      <w:rFonts w:cs="Courier New"/>
+    </w:rPr>
+  </w:style>
+  <w:style w:type="character" w:styleId="ListLabel221">
+    <w:name w:val="ListLabel 221"/>
+    <w:qFormat/>
+    <w:rPr>
+      <w:rFonts w:cs="Wingdings"/>
+    </w:rPr>
+  </w:style>
   <w:style w:type="paragraph" w:styleId="Ttulo">
     <w:name w:val="Título"/>
     <w:basedOn w:val="Normal"/>

</xml_diff>

<commit_message>
modified from ex017.html to ex020.html
</commit_message>
<xml_diff>
--- a/logica_algoritmo_javaScript/CURSO DE ALGORITMOS_1.docx
+++ b/logica_algoritmo_javaScript/CURSO DE ALGORITMOS_1.docx
@@ -11501,7 +11501,7 @@
         <w:pStyle w:val="Normal"/>
         <w:spacing w:before="0" w:after="0"/>
         <w:rPr>
-          <w:rFonts w:asciiTheme="minorHAnsi" w:cstheme="minorBidi" w:eastAsiaTheme="minorHAnsi" w:hAnsiTheme="minorHAnsi"/>
+          <w:rFonts w:ascii="Calibri" w:hAnsi="Calibri" w:eastAsia="Calibri" w:cs="" w:asciiTheme="minorHAnsi" w:cstheme="minorBidi" w:eastAsiaTheme="minorHAnsi" w:hAnsiTheme="minorHAnsi"/>
           <w:b/>
           <w:b/>
           <w:bCs/>
@@ -12011,7 +12011,7 @@
         <w:spacing w:before="0" w:after="0"/>
         <w:jc w:val="both"/>
         <w:rPr>
-          <w:rFonts w:asciiTheme="minorHAnsi" w:cstheme="minorBidi" w:eastAsiaTheme="minorHAnsi" w:hAnsiTheme="minorHAnsi"/>
+          <w:rFonts w:ascii="Calibri" w:hAnsi="Calibri" w:eastAsia="Calibri" w:cs="" w:asciiTheme="minorHAnsi" w:cstheme="minorBidi" w:eastAsiaTheme="minorHAnsi" w:hAnsiTheme="minorHAnsi"/>
           <w:b/>
           <w:b/>
           <w:bCs/>
@@ -12326,7 +12326,7 @@
         <w:spacing w:before="0" w:after="0"/>
         <w:jc w:val="both"/>
         <w:rPr>
-          <w:rFonts w:asciiTheme="minorHAnsi" w:cstheme="minorBidi" w:eastAsiaTheme="minorHAnsi" w:hAnsiTheme="minorHAnsi"/>
+          <w:rFonts w:ascii="Calibri" w:hAnsi="Calibri" w:eastAsia="Calibri" w:cs="" w:asciiTheme="minorHAnsi" w:cstheme="minorBidi" w:eastAsiaTheme="minorHAnsi" w:hAnsiTheme="minorHAnsi"/>
           <w:b/>
           <w:b/>
           <w:bCs/>
@@ -12594,7 +12594,7 @@
         <w:spacing w:before="0" w:after="0"/>
         <w:jc w:val="both"/>
         <w:rPr>
-          <w:rFonts w:asciiTheme="minorHAnsi" w:cstheme="minorBidi" w:eastAsiaTheme="minorHAnsi" w:hAnsiTheme="minorHAnsi"/>
+          <w:rFonts w:ascii="Calibri" w:hAnsi="Calibri" w:eastAsia="Calibri" w:cs="" w:asciiTheme="minorHAnsi" w:cstheme="minorBidi" w:eastAsiaTheme="minorHAnsi" w:hAnsiTheme="minorHAnsi"/>
           <w:b/>
           <w:b/>
           <w:bCs/>
@@ -12841,7 +12841,7 @@
         <w:spacing w:before="0" w:after="0"/>
         <w:jc w:val="both"/>
         <w:rPr>
-          <w:rFonts w:asciiTheme="minorHAnsi" w:cstheme="minorBidi" w:eastAsiaTheme="minorHAnsi" w:hAnsiTheme="minorHAnsi"/>
+          <w:rFonts w:ascii="Calibri" w:hAnsi="Calibri" w:eastAsia="Calibri" w:cs="" w:asciiTheme="minorHAnsi" w:cstheme="minorBidi" w:eastAsiaTheme="minorHAnsi" w:hAnsiTheme="minorHAnsi"/>
           <w:b/>
           <w:b/>
           <w:bCs/>
@@ -13126,7 +13126,7 @@
         <w:spacing w:before="0" w:after="0"/>
         <w:jc w:val="both"/>
         <w:rPr>
-          <w:rFonts w:asciiTheme="minorHAnsi" w:cstheme="minorBidi" w:eastAsiaTheme="minorHAnsi" w:hAnsiTheme="minorHAnsi"/>
+          <w:rFonts w:ascii="Calibri" w:hAnsi="Calibri" w:eastAsia="Calibri" w:cs="" w:asciiTheme="minorHAnsi" w:cstheme="minorBidi" w:eastAsiaTheme="minorHAnsi" w:hAnsiTheme="minorHAnsi"/>
           <w:b/>
           <w:b/>
           <w:bCs/>
@@ -13932,6 +13932,33 @@
         <w:spacing w:before="0" w:after="0"/>
         <w:jc w:val="both"/>
         <w:rPr>
+          <w:rFonts w:ascii="Calibri" w:hAnsi="Calibri" w:eastAsia="Calibri" w:cs="" w:asciiTheme="minorHAnsi" w:cstheme="minorBidi" w:eastAsiaTheme="minorHAnsi" w:hAnsiTheme="minorHAnsi"/>
+          <w:b/>
+          <w:b/>
+          <w:bCs/>
+          <w:sz w:val="20"/>
+          <w:szCs w:val="20"/>
+          <w:highlight w:val="yellow"/>
+        </w:rPr>
+      </w:pPr>
+      <w:r>
+        <w:rPr>
+          <w:rFonts w:cs="Courier New" w:ascii="Cambria" w:hAnsi="Cambria"/>
+          <w:b/>
+          <w:bCs/>
+          <w:sz w:val="20"/>
+          <w:szCs w:val="20"/>
+          <w:highlight w:val="yellow"/>
+        </w:rPr>
+        <w:t>ex010 → CÁLCULO IDADE:</w:t>
+      </w:r>
+    </w:p>
+    <w:p>
+      <w:pPr>
+        <w:pStyle w:val="Normal"/>
+        <w:spacing w:before="0" w:after="0"/>
+        <w:jc w:val="both"/>
+        <w:rPr>
           <w:rFonts w:ascii="Cambria" w:hAnsi="Cambria" w:cs="Courier New"/>
           <w:sz w:val="18"/>
         </w:rPr>
@@ -14135,10 +14162,7 @@
         <w:pStyle w:val="Normal"/>
         <w:spacing w:before="0" w:after="0"/>
         <w:jc w:val="both"/>
-        <w:rPr>
-          <w:rFonts w:ascii="Cambria" w:hAnsi="Cambria" w:cs="Courier New"/>
-          <w:sz w:val="18"/>
-        </w:rPr>
+        <w:rPr/>
       </w:pPr>
       <w:r>
         <w:rPr>
@@ -14160,10 +14184,7 @@
         <w:pStyle w:val="Normal"/>
         <w:spacing w:before="0" w:after="0"/>
         <w:jc w:val="both"/>
-        <w:rPr>
-          <w:rFonts w:ascii="Cambria" w:hAnsi="Cambria" w:cs="Courier New"/>
-          <w:sz w:val="18"/>
-        </w:rPr>
+        <w:rPr/>
       </w:pPr>
       <w:r>
         <w:rPr>
@@ -14185,10 +14206,7 @@
         <w:pStyle w:val="Normal"/>
         <w:spacing w:before="0" w:after="0"/>
         <w:jc w:val="both"/>
-        <w:rPr>
-          <w:rFonts w:ascii="Cambria" w:hAnsi="Cambria" w:cs="Courier New"/>
-          <w:sz w:val="18"/>
-        </w:rPr>
+        <w:rPr/>
       </w:pPr>
       <w:r>
         <w:rPr>
@@ -14687,6 +14705,33 @@
         <w:spacing w:before="0" w:after="0"/>
         <w:jc w:val="both"/>
         <w:rPr>
+          <w:rFonts w:ascii="Calibri" w:hAnsi="Calibri" w:eastAsia="Calibri" w:cs="" w:asciiTheme="minorHAnsi" w:cstheme="minorBidi" w:eastAsiaTheme="minorHAnsi" w:hAnsiTheme="minorHAnsi"/>
+          <w:b/>
+          <w:b/>
+          <w:bCs/>
+          <w:sz w:val="20"/>
+          <w:szCs w:val="20"/>
+          <w:highlight w:val="yellow"/>
+        </w:rPr>
+      </w:pPr>
+      <w:r>
+        <w:rPr>
+          <w:rFonts w:cs="Courier New" w:ascii="Cambria" w:hAnsi="Cambria"/>
+          <w:b/>
+          <w:bCs/>
+          <w:sz w:val="20"/>
+          <w:szCs w:val="20"/>
+          <w:highlight w:val="yellow"/>
+        </w:rPr>
+        <w:t>ex011 → PAR OU IMPAR:</w:t>
+      </w:r>
+    </w:p>
+    <w:p>
+      <w:pPr>
+        <w:pStyle w:val="Normal"/>
+        <w:spacing w:before="0" w:after="0"/>
+        <w:jc w:val="both"/>
+        <w:rPr>
           <w:rFonts w:ascii="Cambria" w:hAnsi="Cambria" w:cs="Courier New"/>
           <w:sz w:val="18"/>
         </w:rPr>
@@ -15012,6 +15057,33 @@
         <w:spacing w:before="0" w:after="0"/>
         <w:jc w:val="both"/>
         <w:rPr>
+          <w:rFonts w:ascii="Calibri" w:hAnsi="Calibri" w:eastAsia="Calibri" w:cs="" w:asciiTheme="minorHAnsi" w:cstheme="minorBidi" w:eastAsiaTheme="minorHAnsi" w:hAnsiTheme="minorHAnsi"/>
+          <w:b/>
+          <w:b/>
+          <w:bCs/>
+          <w:sz w:val="20"/>
+          <w:szCs w:val="20"/>
+          <w:highlight w:val="yellow"/>
+        </w:rPr>
+      </w:pPr>
+      <w:r>
+        <w:rPr>
+          <w:rFonts w:cs="Courier New" w:ascii="Cambria" w:hAnsi="Cambria"/>
+          <w:b/>
+          <w:bCs/>
+          <w:sz w:val="20"/>
+          <w:szCs w:val="20"/>
+          <w:highlight w:val="yellow"/>
+        </w:rPr>
+        <w:t xml:space="preserve">ex012 → IMC: </w:t>
+      </w:r>
+    </w:p>
+    <w:p>
+      <w:pPr>
+        <w:pStyle w:val="Normal"/>
+        <w:spacing w:before="0" w:after="0"/>
+        <w:jc w:val="both"/>
+        <w:rPr>
           <w:rFonts w:ascii="Cambria" w:hAnsi="Cambria" w:cs="Courier New"/>
           <w:sz w:val="18"/>
         </w:rPr>
@@ -15435,6 +15507,33 @@
         <w:spacing w:before="0" w:after="0"/>
         <w:jc w:val="both"/>
         <w:rPr>
+          <w:rFonts w:ascii="Calibri" w:hAnsi="Calibri" w:eastAsia="Calibri" w:cs="" w:asciiTheme="minorHAnsi" w:cstheme="minorBidi" w:eastAsiaTheme="minorHAnsi" w:hAnsiTheme="minorHAnsi"/>
+          <w:b/>
+          <w:b/>
+          <w:bCs/>
+          <w:sz w:val="20"/>
+          <w:szCs w:val="20"/>
+          <w:highlight w:val="yellow"/>
+        </w:rPr>
+      </w:pPr>
+      <w:r>
+        <w:rPr>
+          <w:rFonts w:cs="Courier New" w:ascii="Cambria" w:hAnsi="Cambria"/>
+          <w:b/>
+          <w:bCs/>
+          <w:sz w:val="20"/>
+          <w:szCs w:val="20"/>
+          <w:highlight w:val="yellow"/>
+        </w:rPr>
+        <w:t>ex013 → APTO CARTEIRA:</w:t>
+      </w:r>
+    </w:p>
+    <w:p>
+      <w:pPr>
+        <w:pStyle w:val="Normal"/>
+        <w:spacing w:before="0" w:after="0"/>
+        <w:jc w:val="both"/>
+        <w:rPr>
           <w:rFonts w:ascii="Cambria" w:hAnsi="Cambria" w:cs="Courier New"/>
           <w:sz w:val="18"/>
         </w:rPr>
@@ -15975,6 +16074,33 @@
           <w:rFonts w:cs="Courier New" w:ascii="Cambria" w:hAnsi="Cambria"/>
           <w:sz w:val="18"/>
         </w:rPr>
+      </w:r>
+    </w:p>
+    <w:p>
+      <w:pPr>
+        <w:pStyle w:val="Normal"/>
+        <w:spacing w:before="0" w:after="0"/>
+        <w:jc w:val="both"/>
+        <w:rPr>
+          <w:rFonts w:ascii="Calibri" w:hAnsi="Calibri" w:eastAsia="Calibri" w:cs="" w:asciiTheme="minorHAnsi" w:cstheme="minorBidi" w:eastAsiaTheme="minorHAnsi" w:hAnsiTheme="minorHAnsi"/>
+          <w:b/>
+          <w:b/>
+          <w:bCs/>
+          <w:sz w:val="20"/>
+          <w:szCs w:val="20"/>
+          <w:highlight w:val="yellow"/>
+        </w:rPr>
+      </w:pPr>
+      <w:r>
+        <w:rPr>
+          <w:rFonts w:cs="Courier New" w:ascii="Cambria" w:hAnsi="Cambria"/>
+          <w:b/>
+          <w:bCs/>
+          <w:sz w:val="20"/>
+          <w:szCs w:val="20"/>
+          <w:highlight w:val="yellow"/>
+        </w:rPr>
+        <w:t>ex014 → ALUNO APROVADO REPROVADO:</w:t>
       </w:r>
     </w:p>
     <w:p>
@@ -17309,6 +17435,33 @@
         <w:spacing w:before="0" w:after="0"/>
         <w:jc w:val="both"/>
         <w:rPr>
+          <w:rFonts w:ascii="Calibri" w:hAnsi="Calibri" w:eastAsia="Calibri" w:cs="" w:asciiTheme="minorHAnsi" w:cstheme="minorBidi" w:eastAsiaTheme="minorHAnsi" w:hAnsiTheme="minorHAnsi"/>
+          <w:b/>
+          <w:b/>
+          <w:bCs/>
+          <w:sz w:val="20"/>
+          <w:szCs w:val="20"/>
+          <w:highlight w:val="yellow"/>
+        </w:rPr>
+      </w:pPr>
+      <w:r>
+        <w:rPr>
+          <w:rFonts w:cs="Courier New" w:ascii="Cambria" w:hAnsi="Cambria"/>
+          <w:b/>
+          <w:bCs/>
+          <w:sz w:val="20"/>
+          <w:szCs w:val="20"/>
+          <w:highlight w:val="yellow"/>
+        </w:rPr>
+        <w:t xml:space="preserve">ex015 → ALUNO APROVADO REPROVADO 02: </w:t>
+      </w:r>
+    </w:p>
+    <w:p>
+      <w:pPr>
+        <w:pStyle w:val="Normal"/>
+        <w:spacing w:before="0" w:after="0"/>
+        <w:jc w:val="both"/>
+        <w:rPr>
           <w:rFonts w:ascii="Cambria" w:hAnsi="Cambria" w:cs="Courier New"/>
           <w:sz w:val="18"/>
         </w:rPr>
@@ -17933,6 +18086,33 @@
           <w:b/>
         </w:rPr>
         <w:t>Prática_05:</w:t>
+      </w:r>
+    </w:p>
+    <w:p>
+      <w:pPr>
+        <w:pStyle w:val="Normal"/>
+        <w:spacing w:before="0" w:after="0"/>
+        <w:jc w:val="both"/>
+        <w:rPr>
+          <w:rFonts w:asciiTheme="minorHAnsi" w:cstheme="minorBidi" w:eastAsiaTheme="minorHAnsi" w:hAnsiTheme="minorHAnsi"/>
+          <w:b/>
+          <w:b/>
+          <w:bCs/>
+          <w:sz w:val="20"/>
+          <w:szCs w:val="20"/>
+          <w:highlight w:val="yellow"/>
+        </w:rPr>
+      </w:pPr>
+      <w:r>
+        <w:rPr>
+          <w:rFonts w:cs="Courier New" w:ascii="Cambria" w:hAnsi="Cambria"/>
+          <w:b/>
+          <w:bCs/>
+          <w:sz w:val="20"/>
+          <w:szCs w:val="20"/>
+          <w:highlight w:val="yellow"/>
+        </w:rPr>
+        <w:t>ex016 → IMC 02:</w:t>
       </w:r>
     </w:p>
     <w:p>
@@ -19179,6 +19359,33 @@
         <w:spacing w:before="0" w:after="0"/>
         <w:jc w:val="both"/>
         <w:rPr>
+          <w:rFonts w:asciiTheme="minorHAnsi" w:cstheme="minorBidi" w:eastAsiaTheme="minorHAnsi" w:hAnsiTheme="minorHAnsi"/>
+          <w:b/>
+          <w:b/>
+          <w:bCs/>
+          <w:sz w:val="20"/>
+          <w:szCs w:val="20"/>
+          <w:highlight w:val="yellow"/>
+        </w:rPr>
+      </w:pPr>
+      <w:r>
+        <w:rPr>
+          <w:rFonts w:cs="Courier New" w:ascii="Cambria" w:hAnsi="Cambria"/>
+          <w:b/>
+          <w:bCs/>
+          <w:sz w:val="20"/>
+          <w:szCs w:val="20"/>
+          <w:highlight w:val="yellow"/>
+        </w:rPr>
+        <w:t>ex020 → CRIANÇA ESPERANÇA:</w:t>
+      </w:r>
+    </w:p>
+    <w:p>
+      <w:pPr>
+        <w:pStyle w:val="Normal"/>
+        <w:spacing w:before="0" w:after="0"/>
+        <w:jc w:val="both"/>
+        <w:rPr>
           <w:rFonts w:ascii="Cambria" w:hAnsi="Cambria" w:cs="Courier New"/>
           <w:sz w:val="18"/>
         </w:rPr>
@@ -20033,6 +20240,33 @@
         <w:spacing w:before="0" w:after="0"/>
         <w:jc w:val="both"/>
         <w:rPr>
+          <w:rFonts w:asciiTheme="minorHAnsi" w:cstheme="minorBidi" w:eastAsiaTheme="minorHAnsi" w:hAnsiTheme="minorHAnsi"/>
+          <w:b/>
+          <w:b/>
+          <w:bCs/>
+          <w:sz w:val="20"/>
+          <w:szCs w:val="20"/>
+          <w:highlight w:val="yellow"/>
+        </w:rPr>
+      </w:pPr>
+      <w:r>
+        <w:rPr>
+          <w:rFonts w:cs="Courier New" w:ascii="Cambria" w:hAnsi="Cambria"/>
+          <w:b/>
+          <w:bCs/>
+          <w:sz w:val="20"/>
+          <w:szCs w:val="20"/>
+          <w:highlight w:val="yellow"/>
+        </w:rPr>
+        <w:t>ex017 → DEPENDENTES FUNCIONARIO:</w:t>
+      </w:r>
+    </w:p>
+    <w:p>
+      <w:pPr>
+        <w:pStyle w:val="Normal"/>
+        <w:spacing w:before="0" w:after="0"/>
+        <w:jc w:val="both"/>
+        <w:rPr>
           <w:rFonts w:ascii="Cambria" w:hAnsi="Cambria" w:cs="Courier New"/>
           <w:sz w:val="18"/>
         </w:rPr>
@@ -20658,6 +20892,33 @@
         <w:spacing w:before="0" w:after="0"/>
         <w:jc w:val="both"/>
         <w:rPr>
+          <w:rFonts w:asciiTheme="minorHAnsi" w:cstheme="minorBidi" w:eastAsiaTheme="minorHAnsi" w:hAnsiTheme="minorHAnsi"/>
+          <w:b/>
+          <w:b/>
+          <w:bCs/>
+          <w:sz w:val="20"/>
+          <w:szCs w:val="20"/>
+          <w:highlight w:val="yellow"/>
+        </w:rPr>
+      </w:pPr>
+      <w:r>
+        <w:rPr>
+          <w:rFonts w:cs="Courier New" w:ascii="Cambria" w:hAnsi="Cambria"/>
+          <w:b/>
+          <w:bCs/>
+          <w:sz w:val="20"/>
+          <w:szCs w:val="20"/>
+          <w:highlight w:val="yellow"/>
+        </w:rPr>
+        <w:t>ex018 → APROVEITAMENTO DE UM ALUNO:</w:t>
+      </w:r>
+    </w:p>
+    <w:p>
+      <w:pPr>
+        <w:pStyle w:val="Normal"/>
+        <w:spacing w:before="0" w:after="0"/>
+        <w:jc w:val="both"/>
+        <w:rPr>
           <w:rFonts w:ascii="Cambria" w:hAnsi="Cambria" w:cs="Courier New"/>
           <w:sz w:val="18"/>
         </w:rPr>
@@ -21608,6 +21869,33 @@
         <w:spacing w:before="0" w:after="0"/>
         <w:jc w:val="both"/>
         <w:rPr>
+          <w:rFonts w:asciiTheme="minorHAnsi" w:cstheme="minorBidi" w:eastAsiaTheme="minorHAnsi" w:hAnsiTheme="minorHAnsi"/>
+          <w:b/>
+          <w:b/>
+          <w:bCs/>
+          <w:sz w:val="20"/>
+          <w:szCs w:val="20"/>
+          <w:highlight w:val="yellow"/>
+        </w:rPr>
+      </w:pPr>
+      <w:r>
+        <w:rPr>
+          <w:rFonts w:asciiTheme="minorHAnsi" w:cstheme="minorBidi" w:eastAsiaTheme="minorHAnsi" w:hAnsiTheme="minorHAnsi"/>
+          <w:b/>
+          <w:bCs/>
+          <w:sz w:val="20"/>
+          <w:szCs w:val="20"/>
+          <w:highlight w:val="yellow"/>
+        </w:rPr>
+        <w:t>ex019 → BANGU x MADUREIRA:</w:t>
+      </w:r>
+    </w:p>
+    <w:p>
+      <w:pPr>
+        <w:pStyle w:val="Normal"/>
+        <w:spacing w:before="0" w:after="0"/>
+        <w:jc w:val="both"/>
+        <w:rPr>
           <w:rFonts w:ascii="Cambria" w:hAnsi="Cambria" w:cs="Courier New"/>
           <w:sz w:val="18"/>
         </w:rPr>
@@ -23158,6 +23446,33 @@
         <w:spacing w:before="0" w:after="0"/>
         <w:jc w:val="both"/>
         <w:rPr>
+          <w:rFonts w:asciiTheme="minorHAnsi" w:cstheme="minorBidi" w:eastAsiaTheme="minorHAnsi" w:hAnsiTheme="minorHAnsi"/>
+          <w:b/>
+          <w:b/>
+          <w:bCs/>
+          <w:sz w:val="20"/>
+          <w:szCs w:val="20"/>
+          <w:highlight w:val="yellow"/>
+        </w:rPr>
+      </w:pPr>
+      <w:r>
+        <w:rPr>
+          <w:rFonts w:cs="Courier New" w:ascii="Cambria" w:hAnsi="Cambria"/>
+          <w:b/>
+          <w:bCs/>
+          <w:sz w:val="20"/>
+          <w:szCs w:val="20"/>
+          <w:highlight w:val="yellow"/>
+        </w:rPr>
+        <w:t>ex021 → CONTE ATÉ 10:</w:t>
+      </w:r>
+    </w:p>
+    <w:p>
+      <w:pPr>
+        <w:pStyle w:val="Normal"/>
+        <w:spacing w:before="0" w:after="0"/>
+        <w:jc w:val="both"/>
+        <w:rPr>
           <w:rFonts w:ascii="Cambria" w:hAnsi="Cambria" w:cs="Courier New"/>
           <w:sz w:val="18"/>
         </w:rPr>
@@ -23424,6 +23739,33 @@
         <w:spacing w:before="0" w:after="0"/>
         <w:jc w:val="both"/>
         <w:rPr>
+          <w:rFonts w:asciiTheme="minorHAnsi" w:cstheme="minorBidi" w:eastAsiaTheme="minorHAnsi" w:hAnsiTheme="minorHAnsi"/>
+          <w:b/>
+          <w:b/>
+          <w:bCs/>
+          <w:sz w:val="20"/>
+          <w:szCs w:val="20"/>
+          <w:highlight w:val="yellow"/>
+        </w:rPr>
+      </w:pPr>
+      <w:r>
+        <w:rPr>
+          <w:rFonts w:cs="Courier New" w:ascii="Cambria" w:hAnsi="Cambria"/>
+          <w:b/>
+          <w:bCs/>
+          <w:sz w:val="20"/>
+          <w:szCs w:val="20"/>
+          <w:highlight w:val="yellow"/>
+        </w:rPr>
+        <w:t>ex022 → CONTE DE 10 ATÉ 0:</w:t>
+      </w:r>
+    </w:p>
+    <w:p>
+      <w:pPr>
+        <w:pStyle w:val="Normal"/>
+        <w:spacing w:before="0" w:after="0"/>
+        <w:jc w:val="both"/>
+        <w:rPr>
           <w:rFonts w:ascii="Cambria" w:hAnsi="Cambria" w:cs="Courier New"/>
           <w:sz w:val="18"/>
         </w:rPr>
@@ -23690,6 +24032,33 @@
         <w:spacing w:before="0" w:after="0"/>
         <w:jc w:val="both"/>
         <w:rPr>
+          <w:rFonts w:asciiTheme="minorHAnsi" w:cstheme="minorBidi" w:eastAsiaTheme="minorHAnsi" w:hAnsiTheme="minorHAnsi"/>
+          <w:b/>
+          <w:b/>
+          <w:bCs/>
+          <w:sz w:val="20"/>
+          <w:szCs w:val="20"/>
+          <w:highlight w:val="yellow"/>
+        </w:rPr>
+      </w:pPr>
+      <w:r>
+        <w:rPr>
+          <w:rFonts w:cs="Courier New" w:ascii="Cambria" w:hAnsi="Cambria"/>
+          <w:b/>
+          <w:bCs/>
+          <w:sz w:val="20"/>
+          <w:szCs w:val="20"/>
+          <w:highlight w:val="yellow"/>
+        </w:rPr>
+        <w:t>ex023 → CONTE DE 0 ATÉ ONDE QUISER:</w:t>
+      </w:r>
+    </w:p>
+    <w:p>
+      <w:pPr>
+        <w:pStyle w:val="Normal"/>
+        <w:spacing w:before="0" w:after="0"/>
+        <w:jc w:val="both"/>
+        <w:rPr>
           <w:rFonts w:ascii="Cambria" w:hAnsi="Cambria" w:cs="Courier New"/>
           <w:sz w:val="18"/>
         </w:rPr>
@@ -24046,6 +24415,33 @@
           <w:b/>
         </w:rPr>
         <w:t>Prática_04:</w:t>
+      </w:r>
+    </w:p>
+    <w:p>
+      <w:pPr>
+        <w:pStyle w:val="Normal"/>
+        <w:spacing w:before="0" w:after="0"/>
+        <w:jc w:val="both"/>
+        <w:rPr>
+          <w:rFonts w:asciiTheme="minorHAnsi" w:cstheme="minorBidi" w:eastAsiaTheme="minorHAnsi" w:hAnsiTheme="minorHAnsi"/>
+          <w:b/>
+          <w:b/>
+          <w:bCs/>
+          <w:sz w:val="20"/>
+          <w:szCs w:val="20"/>
+          <w:highlight w:val="yellow"/>
+        </w:rPr>
+      </w:pPr>
+      <w:r>
+        <w:rPr>
+          <w:rFonts w:cs="Courier New" w:ascii="Cambria" w:hAnsi="Cambria"/>
+          <w:b/>
+          <w:bCs/>
+          <w:sz w:val="20"/>
+          <w:szCs w:val="20"/>
+          <w:highlight w:val="yellow"/>
+        </w:rPr>
+        <w:t>ex024 → SOMADOR NUMÉRICO:</w:t>
       </w:r>
     </w:p>
     <w:p>
@@ -24404,6 +24800,33 @@
         <w:spacing w:before="0" w:after="0"/>
         <w:jc w:val="both"/>
         <w:rPr>
+          <w:rFonts w:asciiTheme="minorHAnsi" w:cstheme="minorBidi" w:eastAsiaTheme="minorHAnsi" w:hAnsiTheme="minorHAnsi"/>
+          <w:b/>
+          <w:b/>
+          <w:bCs/>
+          <w:sz w:val="20"/>
+          <w:szCs w:val="20"/>
+          <w:highlight w:val="yellow"/>
+        </w:rPr>
+      </w:pPr>
+      <w:r>
+        <w:rPr>
+          <w:rFonts w:cs="Courier New" w:ascii="Cambria" w:hAnsi="Cambria"/>
+          <w:b/>
+          <w:bCs/>
+          <w:sz w:val="20"/>
+          <w:szCs w:val="20"/>
+          <w:highlight w:val="yellow"/>
+        </w:rPr>
+        <w:t>ex025 → SOMADOR MAIOR MENOR:</w:t>
+      </w:r>
+    </w:p>
+    <w:p>
+      <w:pPr>
+        <w:pStyle w:val="Normal"/>
+        <w:spacing w:before="0" w:after="0"/>
+        <w:jc w:val="both"/>
+        <w:rPr>
           <w:rFonts w:ascii="Cambria" w:hAnsi="Cambria" w:cs="Courier New"/>
           <w:sz w:val="18"/>
         </w:rPr>
@@ -25021,6 +25444,26 @@
         <w:jc w:val="both"/>
         <w:rPr>
           <w:rFonts w:ascii="Cambria" w:hAnsi="Cambria" w:cs="Courier New"/>
+        </w:rPr>
+      </w:pPr>
+      <w:r>
+        <w:rPr>
+          <w:rFonts w:asciiTheme="minorHAnsi" w:cstheme="minorBidi" w:eastAsiaTheme="minorHAnsi" w:hAnsiTheme="minorHAnsi"/>
+          <w:b/>
+          <w:bCs/>
+          <w:sz w:val="20"/>
+          <w:szCs w:val="20"/>
+          <w:highlight w:val="yellow"/>
+        </w:rPr>
+      </w:r>
+    </w:p>
+    <w:p>
+      <w:pPr>
+        <w:pStyle w:val="Normal"/>
+        <w:spacing w:before="0" w:after="0"/>
+        <w:jc w:val="both"/>
+        <w:rPr>
+          <w:rFonts w:ascii="Cambria" w:hAnsi="Cambria" w:cs="Courier New"/>
           <w:sz w:val="18"/>
         </w:rPr>
       </w:pPr>
@@ -25373,14 +25816,24 @@
         <w:jc w:val="both"/>
         <w:rPr>
           <w:rFonts w:ascii="Cambria" w:hAnsi="Cambria" w:cs="Courier New"/>
-          <w:sz w:val="18"/>
-        </w:rPr>
-      </w:pPr>
-      <w:r>
-        <w:rPr>
-          <w:rFonts w:cs="Courier New" w:ascii="Cambria" w:hAnsi="Cambria"/>
-          <w:sz w:val="18"/>
-        </w:rPr>
+          <w:b/>
+          <w:b/>
+          <w:bCs/>
+          <w:sz w:val="20"/>
+          <w:szCs w:val="20"/>
+          <w:highlight w:val="yellow"/>
+        </w:rPr>
+      </w:pPr>
+      <w:r>
+        <w:rPr>
+          <w:rFonts w:cs="Courier New" w:ascii="Cambria" w:hAnsi="Cambria"/>
+          <w:b/>
+          <w:bCs/>
+          <w:sz w:val="20"/>
+          <w:szCs w:val="20"/>
+          <w:highlight w:val="yellow"/>
+        </w:rPr>
+        <w:t>ex026 → CONVERSÃO MOEDA N VEZES:</w:t>
       </w:r>
     </w:p>
     <w:p>
@@ -25804,6 +26257,33 @@
         <w:spacing w:before="0" w:after="0"/>
         <w:jc w:val="both"/>
         <w:rPr>
+          <w:rFonts w:asciiTheme="minorHAnsi" w:cstheme="minorBidi" w:eastAsiaTheme="minorHAnsi" w:hAnsiTheme="minorHAnsi"/>
+          <w:b/>
+          <w:b/>
+          <w:bCs/>
+          <w:sz w:val="20"/>
+          <w:szCs w:val="20"/>
+          <w:highlight w:val="yellow"/>
+        </w:rPr>
+      </w:pPr>
+      <w:r>
+        <w:rPr>
+          <w:rFonts w:cs="Courier New" w:ascii="Cambria" w:hAnsi="Cambria"/>
+          <w:b/>
+          <w:bCs/>
+          <w:sz w:val="20"/>
+          <w:szCs w:val="20"/>
+          <w:highlight w:val="yellow"/>
+        </w:rPr>
+        <w:t>ex027 → CONTADOR INTELIGENTE:</w:t>
+      </w:r>
+    </w:p>
+    <w:p>
+      <w:pPr>
+        <w:pStyle w:val="Normal"/>
+        <w:spacing w:before="0" w:after="0"/>
+        <w:jc w:val="both"/>
+        <w:rPr>
           <w:rFonts w:ascii="Cambria" w:hAnsi="Cambria" w:cs="Courier New"/>
           <w:sz w:val="18"/>
         </w:rPr>
@@ -26545,6 +27025,33 @@
         <w:spacing w:before="0" w:after="0"/>
         <w:jc w:val="both"/>
         <w:rPr>
+          <w:rFonts w:asciiTheme="minorHAnsi" w:cstheme="minorBidi" w:eastAsiaTheme="minorHAnsi" w:hAnsiTheme="minorHAnsi"/>
+          <w:b/>
+          <w:b/>
+          <w:bCs/>
+          <w:sz w:val="20"/>
+          <w:szCs w:val="20"/>
+          <w:highlight w:val="yellow"/>
+        </w:rPr>
+      </w:pPr>
+      <w:r>
+        <w:rPr>
+          <w:rFonts w:cs="Courier New" w:ascii="Cambria" w:hAnsi="Cambria"/>
+          <w:b/>
+          <w:bCs/>
+          <w:sz w:val="20"/>
+          <w:szCs w:val="20"/>
+          <w:highlight w:val="yellow"/>
+        </w:rPr>
+        <w:t>ex028 → MELHOR ALUNO:</w:t>
+      </w:r>
+    </w:p>
+    <w:p>
+      <w:pPr>
+        <w:pStyle w:val="Normal"/>
+        <w:spacing w:before="0" w:after="0"/>
+        <w:jc w:val="both"/>
+        <w:rPr>
           <w:rFonts w:ascii="Cambria" w:hAnsi="Cambria" w:cs="Courier New"/>
           <w:sz w:val="18"/>
         </w:rPr>
@@ -27569,16 +28076,47 @@
         <w:spacing w:before="0" w:after="0"/>
         <w:jc w:val="both"/>
         <w:rPr>
-          <w:rFonts w:ascii="Cambria" w:hAnsi="Cambria" w:cs="Courier New"/>
-          <w:sz w:val="18"/>
-        </w:rPr>
-      </w:pPr>
-      <w:r>
-        <w:rPr>
-          <w:rFonts w:cs="Courier New" w:ascii="Cambria" w:hAnsi="Cambria"/>
-          <w:sz w:val="18"/>
-        </w:rPr>
-        <w:t>ex029 - algoritmo "MINHA_TABUADA"</w:t>
+          <w:rFonts w:asciiTheme="minorHAnsi" w:cstheme="minorBidi" w:eastAsiaTheme="minorHAnsi" w:hAnsiTheme="minorHAnsi"/>
+          <w:b/>
+          <w:b/>
+          <w:bCs/>
+          <w:sz w:val="20"/>
+          <w:szCs w:val="20"/>
+          <w:highlight w:val="yellow"/>
+        </w:rPr>
+      </w:pPr>
+      <w:r>
+        <w:rPr>
+          <w:rFonts w:cs="Courier New" w:ascii="Cambria" w:hAnsi="Cambria"/>
+          <w:b/>
+          <w:bCs/>
+          <w:sz w:val="20"/>
+          <w:szCs w:val="20"/>
+          <w:highlight w:val="yellow"/>
+        </w:rPr>
+        <w:t>ex029 → MINHA TABUADA:</w:t>
+      </w:r>
+    </w:p>
+    <w:p>
+      <w:pPr>
+        <w:pStyle w:val="Normal"/>
+        <w:spacing w:before="0" w:after="0"/>
+        <w:jc w:val="both"/>
+        <w:rPr/>
+      </w:pPr>
+      <w:r>
+        <w:rPr>
+          <w:rFonts w:cs="Courier New" w:ascii="Cambria" w:hAnsi="Cambria"/>
+          <w:sz w:val="18"/>
+        </w:rPr>
+        <w:t>A</w:t>
+      </w:r>
+      <w:r>
+        <w:rPr>
+          <w:rFonts w:cs="Courier New" w:ascii="Cambria" w:hAnsi="Cambria"/>
+          <w:sz w:val="18"/>
+        </w:rPr>
+        <w:t>lgoritmo "MINHA_TABUADA"</w:t>
       </w:r>
     </w:p>
     <w:p>
@@ -28010,16 +28548,47 @@
         <w:spacing w:before="0" w:after="0"/>
         <w:jc w:val="both"/>
         <w:rPr>
-          <w:rFonts w:ascii="Cambria" w:hAnsi="Cambria" w:cs="Courier New"/>
-          <w:sz w:val="18"/>
-        </w:rPr>
-      </w:pPr>
-      <w:r>
-        <w:rPr>
-          <w:rFonts w:cs="Courier New" w:ascii="Cambria" w:hAnsi="Cambria"/>
-          <w:sz w:val="18"/>
-        </w:rPr>
-        <w:t>ex030 - algoritmo "CONTA_NEGATIVOS"</w:t>
+          <w:rFonts w:asciiTheme="minorHAnsi" w:cstheme="minorBidi" w:eastAsiaTheme="minorHAnsi" w:hAnsiTheme="minorHAnsi"/>
+          <w:b/>
+          <w:b/>
+          <w:bCs/>
+          <w:sz w:val="20"/>
+          <w:szCs w:val="20"/>
+          <w:highlight w:val="yellow"/>
+        </w:rPr>
+      </w:pPr>
+      <w:r>
+        <w:rPr>
+          <w:rFonts w:cs="Courier New" w:ascii="Cambria" w:hAnsi="Cambria"/>
+          <w:b/>
+          <w:bCs/>
+          <w:sz w:val="20"/>
+          <w:szCs w:val="20"/>
+          <w:highlight w:val="yellow"/>
+        </w:rPr>
+        <w:t>ex030 → CONTA NEGATIVOS:</w:t>
+      </w:r>
+    </w:p>
+    <w:p>
+      <w:pPr>
+        <w:pStyle w:val="Normal"/>
+        <w:spacing w:before="0" w:after="0"/>
+        <w:jc w:val="both"/>
+        <w:rPr/>
+      </w:pPr>
+      <w:r>
+        <w:rPr>
+          <w:rFonts w:cs="Courier New" w:ascii="Cambria" w:hAnsi="Cambria"/>
+          <w:sz w:val="18"/>
+        </w:rPr>
+        <w:t>A</w:t>
+      </w:r>
+      <w:r>
+        <w:rPr>
+          <w:rFonts w:cs="Courier New" w:ascii="Cambria" w:hAnsi="Cambria"/>
+          <w:sz w:val="18"/>
+        </w:rPr>
+        <w:t>lgoritmo "CONTA_NEGATIVOS"</w:t>
       </w:r>
     </w:p>
     <w:p>
@@ -28418,6 +28987,33 @@
         <w:pStyle w:val="Normal"/>
         <w:spacing w:before="0" w:after="0"/>
         <w:jc w:val="both"/>
+        <w:rPr>
+          <w:rFonts w:asciiTheme="minorHAnsi" w:cstheme="minorBidi" w:eastAsiaTheme="minorHAnsi" w:hAnsiTheme="minorHAnsi"/>
+          <w:b/>
+          <w:b/>
+          <w:bCs/>
+          <w:sz w:val="20"/>
+          <w:szCs w:val="20"/>
+          <w:highlight w:val="yellow"/>
+        </w:rPr>
+      </w:pPr>
+      <w:r>
+        <w:rPr>
+          <w:rFonts w:cs="Courier New" w:ascii="Cambria" w:hAnsi="Cambria"/>
+          <w:b/>
+          <w:bCs/>
+          <w:sz w:val="20"/>
+          <w:szCs w:val="20"/>
+          <w:highlight w:val="yellow"/>
+        </w:rPr>
+        <w:t>ex031 → FATORIAL:</w:t>
+      </w:r>
+    </w:p>
+    <w:p>
+      <w:pPr>
+        <w:pStyle w:val="Normal"/>
+        <w:spacing w:before="0" w:after="0"/>
+        <w:jc w:val="both"/>
         <w:rPr/>
       </w:pPr>
       <w:r>
@@ -28425,7 +29021,14 @@
           <w:rFonts w:cs="Courier New" w:ascii="Cambria" w:hAnsi="Cambria"/>
           <w:sz w:val="18"/>
         </w:rPr>
-        <w:t>ex031 - algoritmo "FATORIAL"</w:t>
+        <w:t>A</w:t>
+      </w:r>
+      <w:r>
+        <w:rPr>
+          <w:rFonts w:cs="Courier New" w:ascii="Cambria" w:hAnsi="Cambria"/>
+          <w:sz w:val="18"/>
+        </w:rPr>
+        <w:t>lgoritmo "FATORIAL"</w:t>
       </w:r>
     </w:p>
     <w:p>
@@ -28844,16 +29447,46 @@
         <w:pStyle w:val="Normal"/>
         <w:spacing w:before="0" w:after="0"/>
         <w:rPr>
-          <w:rFonts w:ascii="Cambria" w:hAnsi="Cambria" w:cs="Courier New"/>
-          <w:sz w:val="18"/>
-        </w:rPr>
-      </w:pPr>
-      <w:r>
-        <w:rPr>
-          <w:rFonts w:cs="Courier New" w:ascii="Cambria" w:hAnsi="Cambria"/>
-          <w:sz w:val="18"/>
-        </w:rPr>
-        <w:t>ex032 - algoritmo "FATORIAL_REPETICAO"</w:t>
+          <w:rFonts w:asciiTheme="minorHAnsi" w:cstheme="minorBidi" w:eastAsiaTheme="minorHAnsi" w:hAnsiTheme="minorHAnsi"/>
+          <w:b/>
+          <w:b/>
+          <w:bCs/>
+          <w:sz w:val="20"/>
+          <w:szCs w:val="20"/>
+          <w:highlight w:val="yellow"/>
+        </w:rPr>
+      </w:pPr>
+      <w:r>
+        <w:rPr>
+          <w:rFonts w:cs="Courier New" w:ascii="Cambria" w:hAnsi="Cambria"/>
+          <w:b/>
+          <w:bCs/>
+          <w:sz w:val="20"/>
+          <w:szCs w:val="20"/>
+          <w:highlight w:val="yellow"/>
+        </w:rPr>
+        <w:t>ex032 → FATORIAL REPETIÇÃO:</w:t>
+      </w:r>
+    </w:p>
+    <w:p>
+      <w:pPr>
+        <w:pStyle w:val="Normal"/>
+        <w:spacing w:before="0" w:after="0"/>
+        <w:rPr/>
+      </w:pPr>
+      <w:r>
+        <w:rPr>
+          <w:rFonts w:cs="Courier New" w:ascii="Cambria" w:hAnsi="Cambria"/>
+          <w:sz w:val="18"/>
+        </w:rPr>
+        <w:t>A</w:t>
+      </w:r>
+      <w:r>
+        <w:rPr>
+          <w:rFonts w:cs="Courier New" w:ascii="Cambria" w:hAnsi="Cambria"/>
+          <w:sz w:val="18"/>
+        </w:rPr>
+        <w:t>lgoritmo "FATORIAL_REPETICAO"</w:t>
       </w:r>
     </w:p>
     <w:p>
@@ -29403,26 +30036,46 @@
         <w:pStyle w:val="Normal"/>
         <w:spacing w:before="0" w:after="0"/>
         <w:rPr>
-          <w:rFonts w:ascii="Cambria" w:hAnsi="Cambria" w:cs="Courier New"/>
-          <w:sz w:val="18"/>
-        </w:rPr>
-      </w:pPr>
-      <w:r>
-        <w:rPr>
-          <w:rFonts w:cs="Courier New" w:ascii="Cambria" w:hAnsi="Cambria"/>
+          <w:rFonts w:asciiTheme="minorHAnsi" w:cstheme="minorBidi" w:eastAsiaTheme="minorHAnsi" w:hAnsiTheme="minorHAnsi"/>
+          <w:b/>
           <w:b/>
           <w:bCs/>
-          <w:sz w:val="18"/>
+          <w:sz w:val="20"/>
+          <w:szCs w:val="20"/>
           <w:highlight w:val="yellow"/>
         </w:rPr>
-        <w:t>ex033</w:t>
-      </w:r>
-      <w:r>
-        <w:rPr>
-          <w:rFonts w:cs="Courier New" w:ascii="Cambria" w:hAnsi="Cambria"/>
-          <w:sz w:val="18"/>
-        </w:rPr>
-        <w:t xml:space="preserve"> - algoritmo "NUMERO_PRIMO"</w:t>
+      </w:pPr>
+      <w:r>
+        <w:rPr>
+          <w:rFonts w:cs="Courier New" w:ascii="Cambria" w:hAnsi="Cambria"/>
+          <w:b/>
+          <w:bCs/>
+          <w:sz w:val="20"/>
+          <w:szCs w:val="20"/>
+          <w:highlight w:val="yellow"/>
+        </w:rPr>
+        <w:t>ex033 → NUMERO PRIMO:</w:t>
+      </w:r>
+    </w:p>
+    <w:p>
+      <w:pPr>
+        <w:pStyle w:val="Normal"/>
+        <w:spacing w:before="0" w:after="0"/>
+        <w:rPr/>
+      </w:pPr>
+      <w:r>
+        <w:rPr>
+          <w:rFonts w:cs="Courier New" w:ascii="Cambria" w:hAnsi="Cambria"/>
+          <w:sz w:val="18"/>
+        </w:rPr>
+        <w:t>A</w:t>
+      </w:r>
+      <w:r>
+        <w:rPr>
+          <w:rFonts w:cs="Courier New" w:ascii="Cambria" w:hAnsi="Cambria"/>
+          <w:sz w:val="18"/>
+        </w:rPr>
+        <w:t>lgoritmo "NUMERO_PRIMO"</w:t>
       </w:r>
     </w:p>
     <w:p>
@@ -29930,24 +30583,47 @@
       <w:pPr>
         <w:pStyle w:val="Normal"/>
         <w:spacing w:before="0" w:after="0"/>
-        <w:rPr/>
-      </w:pPr>
-      <w:r>
-        <w:rPr>
-          <w:rFonts w:cs="Courier New" w:ascii="Cambria" w:hAnsi="Cambria"/>
+        <w:rPr>
+          <w:rFonts w:asciiTheme="minorHAnsi" w:cstheme="minorBidi" w:eastAsiaTheme="minorHAnsi" w:hAnsiTheme="minorHAnsi"/>
+          <w:b/>
           <w:b/>
           <w:bCs/>
-          <w:sz w:val="18"/>
+          <w:sz w:val="20"/>
+          <w:szCs w:val="20"/>
           <w:highlight w:val="yellow"/>
         </w:rPr>
-        <w:t>ex034</w:t>
-      </w:r>
-      <w:r>
-        <w:rPr>
-          <w:rFonts w:cs="Courier New" w:ascii="Cambria" w:hAnsi="Cambria"/>
-          <w:sz w:val="18"/>
-        </w:rPr>
-        <w:t xml:space="preserve"> - algoritmo "SUPER_CONTADOR"</w:t>
+      </w:pPr>
+      <w:r>
+        <w:rPr>
+          <w:rFonts w:cs="Courier New" w:ascii="Cambria" w:hAnsi="Cambria"/>
+          <w:b/>
+          <w:bCs/>
+          <w:sz w:val="20"/>
+          <w:szCs w:val="20"/>
+          <w:highlight w:val="yellow"/>
+        </w:rPr>
+        <w:t>ex034 → SUPER CONTADOR:</w:t>
+      </w:r>
+    </w:p>
+    <w:p>
+      <w:pPr>
+        <w:pStyle w:val="Normal"/>
+        <w:spacing w:before="0" w:after="0"/>
+        <w:rPr/>
+      </w:pPr>
+      <w:r>
+        <w:rPr>
+          <w:rFonts w:cs="Courier New" w:ascii="Cambria" w:hAnsi="Cambria"/>
+          <w:sz w:val="18"/>
+        </w:rPr>
+        <w:t>A</w:t>
+      </w:r>
+      <w:r>
+        <w:rPr>
+          <w:rFonts w:cs="Courier New" w:ascii="Cambria" w:hAnsi="Cambria"/>
+          <w:sz w:val="18"/>
+        </w:rPr>
+        <w:t>lgoritmo "SUPER_CONTADOR"</w:t>
       </w:r>
     </w:p>
     <w:p>
@@ -30721,41 +31397,45 @@
         <w:spacing w:before="0" w:after="0"/>
         <w:rPr>
           <w:rFonts w:ascii="Cambria" w:hAnsi="Cambria" w:cs="Courier New"/>
-          <w:sz w:val="18"/>
-        </w:rPr>
-      </w:pPr>
-      <w:r>
-        <w:rPr>
-          <w:rFonts w:cs="Courier New" w:ascii="Cambria" w:hAnsi="Cambria"/>
-          <w:sz w:val="18"/>
-        </w:rPr>
-      </w:r>
-    </w:p>
-    <w:p>
-      <w:pPr>
-        <w:pStyle w:val="Normal"/>
-        <w:spacing w:before="0" w:after="0"/>
-        <w:rPr>
-          <w:rFonts w:ascii="Cambria" w:hAnsi="Cambria" w:cs="Courier New"/>
-          <w:sz w:val="18"/>
-        </w:rPr>
-      </w:pPr>
-      <w:r>
-        <w:rPr>
-          <w:rFonts w:cs="Courier New" w:ascii="Cambria" w:hAnsi="Cambria"/>
+          <w:b/>
           <w:b/>
           <w:bCs/>
-          <w:sz w:val="18"/>
+          <w:sz w:val="20"/>
+          <w:szCs w:val="20"/>
           <w:highlight w:val="yellow"/>
         </w:rPr>
-        <w:t>ex035</w:t>
-      </w:r>
-      <w:r>
-        <w:rPr>
-          <w:rFonts w:cs="Courier New" w:ascii="Cambria" w:hAnsi="Cambria"/>
-          <w:sz w:val="18"/>
-        </w:rPr>
-        <w:t xml:space="preserve"> - algoritmo "ESCOLHENDO_PESSOAS"</w:t>
+      </w:pPr>
+      <w:r>
+        <w:rPr>
+          <w:rFonts w:cs="Courier New" w:ascii="Cambria" w:hAnsi="Cambria"/>
+          <w:b/>
+          <w:bCs/>
+          <w:sz w:val="20"/>
+          <w:szCs w:val="20"/>
+          <w:highlight w:val="yellow"/>
+        </w:rPr>
+        <w:t>ex035 → ESCOLHENDO PESSOAS:</w:t>
+      </w:r>
+    </w:p>
+    <w:p>
+      <w:pPr>
+        <w:pStyle w:val="Normal"/>
+        <w:spacing w:before="0" w:after="0"/>
+        <w:rPr/>
+      </w:pPr>
+      <w:r>
+        <w:rPr>
+          <w:rFonts w:cs="Courier New" w:ascii="Cambria" w:hAnsi="Cambria"/>
+          <w:sz w:val="18"/>
+        </w:rPr>
+        <w:t>A</w:t>
+      </w:r>
+      <w:r>
+        <w:rPr>
+          <w:rFonts w:cs="Courier New" w:ascii="Cambria" w:hAnsi="Cambria"/>
+          <w:sz w:val="18"/>
+        </w:rPr>
+        <w:t>lgoritmo "ESCOLHENDO_PESSOAS"</w:t>
       </w:r>
     </w:p>
     <w:p>
@@ -32756,7 +33436,7 @@
           <w:b/>
           <w:bCs/>
           <w:sz w:val="18"/>
-          <w:highlight w:val="yellow"/>
+          <w:highlight w:val="red"/>
         </w:rPr>
         <w:t xml:space="preserve">ex036 </w:t>
       </w:r>
@@ -32764,8 +33444,16 @@
         <w:rPr>
           <w:rFonts w:cs="Courier New" w:ascii="Cambria" w:hAnsi="Cambria"/>
           <w:sz w:val="18"/>
-        </w:rPr>
-        <w:t>- algoritmo "CONTAR_1_ATE_10_PARA"</w:t>
+          <w:highlight w:val="red"/>
+        </w:rPr>
+        <w:t>- algoritmo "CONTAR_1_ATE_10_PARA</w:t>
+      </w:r>
+      <w:r>
+        <w:rPr>
+          <w:rFonts w:cs="Courier New" w:ascii="Cambria" w:hAnsi="Cambria"/>
+          <w:sz w:val="18"/>
+        </w:rPr>
+        <w:t>"</w:t>
       </w:r>
     </w:p>
     <w:p>
@@ -55508,6 +56196,198 @@
       <w:rFonts w:cs="Wingdings"/>
     </w:rPr>
   </w:style>
+  <w:style w:type="character" w:styleId="ListLabel209">
+    <w:name w:val="ListLabel 209"/>
+    <w:qFormat/>
+    <w:rPr>
+      <w:rFonts w:ascii="Courier New" w:hAnsi="Courier New"/>
+      <w:b/>
+    </w:rPr>
+  </w:style>
+  <w:style w:type="character" w:styleId="ListLabel210">
+    <w:name w:val="ListLabel 210"/>
+    <w:qFormat/>
+    <w:rPr>
+      <w:rFonts w:ascii="Courier New" w:hAnsi="Courier New"/>
+      <w:b/>
+    </w:rPr>
+  </w:style>
+  <w:style w:type="character" w:styleId="ListLabel211">
+    <w:name w:val="ListLabel 211"/>
+    <w:qFormat/>
+    <w:rPr>
+      <w:rFonts w:ascii="Courier New" w:hAnsi="Courier New"/>
+      <w:b/>
+    </w:rPr>
+  </w:style>
+  <w:style w:type="character" w:styleId="ListLabel212">
+    <w:name w:val="ListLabel 212"/>
+    <w:qFormat/>
+    <w:rPr>
+      <w:rFonts w:ascii="Courier New" w:hAnsi="Courier New"/>
+      <w:b/>
+    </w:rPr>
+  </w:style>
+  <w:style w:type="character" w:styleId="ListLabel213">
+    <w:name w:val="ListLabel 213"/>
+    <w:qFormat/>
+    <w:rPr>
+      <w:rFonts w:ascii="Courier New" w:hAnsi="Courier New" w:cs="Symbol"/>
+      <w:b/>
+    </w:rPr>
+  </w:style>
+  <w:style w:type="character" w:styleId="ListLabel214">
+    <w:name w:val="ListLabel 214"/>
+    <w:qFormat/>
+    <w:rPr>
+      <w:rFonts w:cs="Courier New"/>
+    </w:rPr>
+  </w:style>
+  <w:style w:type="character" w:styleId="ListLabel215">
+    <w:name w:val="ListLabel 215"/>
+    <w:qFormat/>
+    <w:rPr>
+      <w:rFonts w:cs="Wingdings"/>
+    </w:rPr>
+  </w:style>
+  <w:style w:type="character" w:styleId="ListLabel216">
+    <w:name w:val="ListLabel 216"/>
+    <w:qFormat/>
+    <w:rPr>
+      <w:rFonts w:cs="Symbol"/>
+    </w:rPr>
+  </w:style>
+  <w:style w:type="character" w:styleId="ListLabel217">
+    <w:name w:val="ListLabel 217"/>
+    <w:qFormat/>
+    <w:rPr>
+      <w:rFonts w:cs="Courier New"/>
+    </w:rPr>
+  </w:style>
+  <w:style w:type="character" w:styleId="ListLabel218">
+    <w:name w:val="ListLabel 218"/>
+    <w:qFormat/>
+    <w:rPr>
+      <w:rFonts w:cs="Wingdings"/>
+    </w:rPr>
+  </w:style>
+  <w:style w:type="character" w:styleId="ListLabel219">
+    <w:name w:val="ListLabel 219"/>
+    <w:qFormat/>
+    <w:rPr>
+      <w:rFonts w:cs="Symbol"/>
+    </w:rPr>
+  </w:style>
+  <w:style w:type="character" w:styleId="ListLabel220">
+    <w:name w:val="ListLabel 220"/>
+    <w:qFormat/>
+    <w:rPr>
+      <w:rFonts w:cs="Courier New"/>
+    </w:rPr>
+  </w:style>
+  <w:style w:type="character" w:styleId="ListLabel221">
+    <w:name w:val="ListLabel 221"/>
+    <w:qFormat/>
+    <w:rPr>
+      <w:rFonts w:cs="Wingdings"/>
+    </w:rPr>
+  </w:style>
+  <w:style w:type="character" w:styleId="ListLabel222">
+    <w:name w:val="ListLabel 222"/>
+    <w:qFormat/>
+    <w:rPr>
+      <w:rFonts w:ascii="Courier New" w:hAnsi="Courier New"/>
+      <w:b/>
+    </w:rPr>
+  </w:style>
+  <w:style w:type="character" w:styleId="ListLabel223">
+    <w:name w:val="ListLabel 223"/>
+    <w:qFormat/>
+    <w:rPr>
+      <w:rFonts w:ascii="Courier New" w:hAnsi="Courier New"/>
+      <w:b/>
+    </w:rPr>
+  </w:style>
+  <w:style w:type="character" w:styleId="ListLabel224">
+    <w:name w:val="ListLabel 224"/>
+    <w:qFormat/>
+    <w:rPr>
+      <w:rFonts w:ascii="Courier New" w:hAnsi="Courier New"/>
+      <w:b/>
+    </w:rPr>
+  </w:style>
+  <w:style w:type="character" w:styleId="ListLabel225">
+    <w:name w:val="ListLabel 225"/>
+    <w:qFormat/>
+    <w:rPr>
+      <w:rFonts w:ascii="Courier New" w:hAnsi="Courier New"/>
+      <w:b/>
+    </w:rPr>
+  </w:style>
+  <w:style w:type="character" w:styleId="ListLabel226">
+    <w:name w:val="ListLabel 226"/>
+    <w:qFormat/>
+    <w:rPr>
+      <w:rFonts w:ascii="Courier New" w:hAnsi="Courier New" w:cs="Symbol"/>
+      <w:b/>
+    </w:rPr>
+  </w:style>
+  <w:style w:type="character" w:styleId="ListLabel227">
+    <w:name w:val="ListLabel 227"/>
+    <w:qFormat/>
+    <w:rPr>
+      <w:rFonts w:cs="Courier New"/>
+    </w:rPr>
+  </w:style>
+  <w:style w:type="character" w:styleId="ListLabel228">
+    <w:name w:val="ListLabel 228"/>
+    <w:qFormat/>
+    <w:rPr>
+      <w:rFonts w:cs="Wingdings"/>
+    </w:rPr>
+  </w:style>
+  <w:style w:type="character" w:styleId="ListLabel229">
+    <w:name w:val="ListLabel 229"/>
+    <w:qFormat/>
+    <w:rPr>
+      <w:rFonts w:cs="Symbol"/>
+    </w:rPr>
+  </w:style>
+  <w:style w:type="character" w:styleId="ListLabel230">
+    <w:name w:val="ListLabel 230"/>
+    <w:qFormat/>
+    <w:rPr>
+      <w:rFonts w:cs="Courier New"/>
+    </w:rPr>
+  </w:style>
+  <w:style w:type="character" w:styleId="ListLabel231">
+    <w:name w:val="ListLabel 231"/>
+    <w:qFormat/>
+    <w:rPr>
+      <w:rFonts w:cs="Wingdings"/>
+    </w:rPr>
+  </w:style>
+  <w:style w:type="character" w:styleId="ListLabel232">
+    <w:name w:val="ListLabel 232"/>
+    <w:qFormat/>
+    <w:rPr>
+      <w:rFonts w:cs="Symbol"/>
+    </w:rPr>
+  </w:style>
+  <w:style w:type="character" w:styleId="ListLabel233">
+    <w:name w:val="ListLabel 233"/>
+    <w:qFormat/>
+    <w:rPr>
+      <w:rFonts w:cs="Courier New"/>
+    </w:rPr>
+  </w:style>
+  <w:style w:type="character" w:styleId="ListLabel234">
+    <w:name w:val="ListLabel 234"/>
+    <w:qFormat/>
+    <w:rPr>
+      <w:rFonts w:cs="Wingdings"/>
+    </w:rPr>
+  </w:style>
   <w:style w:type="paragraph" w:styleId="Ttulo">
     <w:name w:val="Título"/>
     <w:basedOn w:val="Normal"/>

</xml_diff>

<commit_message>
LogicaAlgoritmoJavaScript from ex005 to ex011
</commit_message>
<xml_diff>
--- a/logica_algoritmo_javaScript/CURSO DE ALGORITMOS_1.docx
+++ b/logica_algoritmo_javaScript/CURSO DE ALGORITMOS_1.docx
@@ -13138,7 +13138,8 @@
           <w:rFonts w:cs="Courier New" w:ascii="Cambria" w:hAnsi="Cambria"/>
           <w:b/>
           <w:bCs/>
-          <w:sz w:val="18"/>
+          <w:sz w:val="20"/>
+          <w:szCs w:val="20"/>
           <w:highlight w:val="yellow"/>
         </w:rPr>
         <w:t>ex009 → EMPRÉSTIMO DA CREUZA</w:t>
@@ -13932,6 +13933,84 @@
         <w:spacing w:before="0" w:after="0"/>
         <w:jc w:val="both"/>
         <w:rPr>
+          <w:rFonts w:ascii="Cambria" w:hAnsi="Cambria" w:eastAsia="Calibri" w:cs="Courier New" w:eastAsiaTheme="minorHAnsi"/>
+          <w:b/>
+          <w:b/>
+          <w:bCs/>
+          <w:color w:val="auto"/>
+          <w:kern w:val="0"/>
+          <w:sz w:val="20"/>
+          <w:szCs w:val="20"/>
+          <w:highlight w:val="yellow"/>
+          <w:lang w:val="pt-BR" w:eastAsia="en-US" w:bidi="ar-SA"/>
+        </w:rPr>
+      </w:pPr>
+      <w:r>
+        <w:rPr>
+          <w:rFonts w:eastAsia="Calibri" w:cs="Courier New" w:eastAsiaTheme="minorHAnsi" w:ascii="Cambria" w:hAnsi="Cambria"/>
+          <w:b/>
+          <w:bCs/>
+          <w:color w:val="auto"/>
+          <w:kern w:val="0"/>
+          <w:sz w:val="20"/>
+          <w:szCs w:val="20"/>
+          <w:highlight w:val="yellow"/>
+          <w:lang w:val="pt-BR" w:eastAsia="en-US" w:bidi="ar-SA"/>
+        </w:rPr>
+        <w:t>ex01</w:t>
+      </w:r>
+      <w:r>
+        <w:rPr>
+          <w:rFonts w:eastAsia="Calibri" w:cs="Courier New" w:eastAsiaTheme="minorHAnsi" w:ascii="Cambria" w:hAnsi="Cambria"/>
+          <w:b/>
+          <w:bCs/>
+          <w:color w:val="auto"/>
+          <w:kern w:val="0"/>
+          <w:sz w:val="20"/>
+          <w:szCs w:val="20"/>
+          <w:highlight w:val="yellow"/>
+          <w:lang w:val="pt-BR" w:eastAsia="en-US" w:bidi="ar-SA"/>
+        </w:rPr>
+        <w:t>0</w:t>
+      </w:r>
+      <w:r>
+        <w:rPr>
+          <w:rFonts w:eastAsia="Calibri" w:cs="Courier New" w:eastAsiaTheme="minorHAnsi" w:ascii="Cambria" w:hAnsi="Cambria"/>
+          <w:b/>
+          <w:bCs/>
+          <w:color w:val="auto"/>
+          <w:kern w:val="0"/>
+          <w:sz w:val="20"/>
+          <w:szCs w:val="20"/>
+          <w:highlight w:val="yellow"/>
+          <w:lang w:val="pt-BR" w:eastAsia="en-US" w:bidi="ar-SA"/>
+        </w:rPr>
+        <w:t xml:space="preserve"> → CALCULO IDADE:</w:t>
+      </w:r>
+    </w:p>
+    <w:p>
+      <w:pPr>
+        <w:pStyle w:val="Normal"/>
+        <w:spacing w:before="0" w:after="0"/>
+        <w:jc w:val="both"/>
+        <w:rPr>
+          <w:rFonts w:ascii="Cambria" w:hAnsi="Cambria" w:cs="Courier New"/>
+          <w:sz w:val="18"/>
+        </w:rPr>
+      </w:pPr>
+      <w:r>
+        <w:rPr>
+          <w:rFonts w:cs="Courier New" w:ascii="Cambria" w:hAnsi="Cambria"/>
+          <w:sz w:val="18"/>
+        </w:rPr>
+      </w:r>
+    </w:p>
+    <w:p>
+      <w:pPr>
+        <w:pStyle w:val="Normal"/>
+        <w:spacing w:before="0" w:after="0"/>
+        <w:jc w:val="both"/>
+        <w:rPr>
           <w:rFonts w:ascii="Cambria" w:hAnsi="Cambria" w:cs="Courier New"/>
           <w:sz w:val="18"/>
         </w:rPr>
@@ -14688,6 +14767,33 @@
         <w:jc w:val="both"/>
         <w:rPr>
           <w:rFonts w:ascii="Cambria" w:hAnsi="Cambria" w:cs="Courier New"/>
+          <w:b/>
+          <w:b/>
+          <w:bCs/>
+          <w:sz w:val="20"/>
+          <w:szCs w:val="20"/>
+          <w:highlight w:val="yellow"/>
+        </w:rPr>
+      </w:pPr>
+      <w:r>
+        <w:rPr>
+          <w:rFonts w:cs="Courier New" w:ascii="Cambria" w:hAnsi="Cambria"/>
+          <w:b/>
+          <w:bCs/>
+          <w:sz w:val="20"/>
+          <w:szCs w:val="20"/>
+          <w:highlight w:val="yellow"/>
+        </w:rPr>
+        <w:t>ex011 → PAR OU ÍMPAR:</w:t>
+      </w:r>
+    </w:p>
+    <w:p>
+      <w:pPr>
+        <w:pStyle w:val="Normal"/>
+        <w:spacing w:before="0" w:after="0"/>
+        <w:jc w:val="both"/>
+        <w:rPr>
+          <w:rFonts w:ascii="Cambria" w:hAnsi="Cambria" w:cs="Courier New"/>
           <w:sz w:val="18"/>
         </w:rPr>
       </w:pPr>
@@ -14987,6 +15093,23 @@
           <w:b/>
         </w:rPr>
         <w:t>Prática_03:</w:t>
+      </w:r>
+    </w:p>
+    <w:p>
+      <w:pPr>
+        <w:pStyle w:val="Normal"/>
+        <w:spacing w:before="0" w:after="0"/>
+        <w:jc w:val="both"/>
+        <w:rPr>
+          <w:rFonts w:ascii="Cambria" w:hAnsi="Cambria" w:cs="Courier New"/>
+          <w:sz w:val="18"/>
+        </w:rPr>
+      </w:pPr>
+      <w:r>
+        <w:rPr>
+          <w:rFonts w:cs="Courier New" w:ascii="Cambria" w:hAnsi="Cambria"/>
+          <w:sz w:val="18"/>
+        </w:rPr>
       </w:r>
     </w:p>
     <w:p>
@@ -39613,7 +39736,7 @@
         <w:pStyle w:val="Normal"/>
         <w:spacing w:before="0" w:after="0"/>
         <w:rPr>
-          <w:rFonts w:asciiTheme="minorHAnsi" w:cstheme="minorBidi" w:eastAsiaTheme="minorHAnsi" w:hAnsiTheme="minorHAnsi"/>
+          <w:rFonts w:ascii="Calibri" w:hAnsi="Calibri" w:eastAsia="Calibri" w:cs="" w:asciiTheme="minorHAnsi" w:cstheme="minorBidi" w:eastAsiaTheme="minorHAnsi" w:hAnsiTheme="minorHAnsi"/>
           <w:b/>
           <w:b/>
           <w:bCs/>
@@ -55994,6 +56117,102 @@
       <w:rFonts w:cs="Wingdings"/>
     </w:rPr>
   </w:style>
+  <w:style w:type="character" w:styleId="ListLabel248">
+    <w:name w:val="ListLabel 248"/>
+    <w:qFormat/>
+    <w:rPr>
+      <w:rFonts w:ascii="Courier New" w:hAnsi="Courier New"/>
+      <w:b/>
+    </w:rPr>
+  </w:style>
+  <w:style w:type="character" w:styleId="ListLabel249">
+    <w:name w:val="ListLabel 249"/>
+    <w:qFormat/>
+    <w:rPr>
+      <w:rFonts w:ascii="Courier New" w:hAnsi="Courier New"/>
+      <w:b/>
+    </w:rPr>
+  </w:style>
+  <w:style w:type="character" w:styleId="ListLabel250">
+    <w:name w:val="ListLabel 250"/>
+    <w:qFormat/>
+    <w:rPr>
+      <w:rFonts w:ascii="Courier New" w:hAnsi="Courier New"/>
+      <w:b/>
+    </w:rPr>
+  </w:style>
+  <w:style w:type="character" w:styleId="ListLabel251">
+    <w:name w:val="ListLabel 251"/>
+    <w:qFormat/>
+    <w:rPr>
+      <w:rFonts w:ascii="Courier New" w:hAnsi="Courier New"/>
+      <w:b/>
+    </w:rPr>
+  </w:style>
+  <w:style w:type="character" w:styleId="ListLabel252">
+    <w:name w:val="ListLabel 252"/>
+    <w:qFormat/>
+    <w:rPr>
+      <w:rFonts w:ascii="Courier New" w:hAnsi="Courier New" w:cs="Symbol"/>
+      <w:b/>
+    </w:rPr>
+  </w:style>
+  <w:style w:type="character" w:styleId="ListLabel253">
+    <w:name w:val="ListLabel 253"/>
+    <w:qFormat/>
+    <w:rPr>
+      <w:rFonts w:cs="Courier New"/>
+    </w:rPr>
+  </w:style>
+  <w:style w:type="character" w:styleId="ListLabel254">
+    <w:name w:val="ListLabel 254"/>
+    <w:qFormat/>
+    <w:rPr>
+      <w:rFonts w:cs="Wingdings"/>
+    </w:rPr>
+  </w:style>
+  <w:style w:type="character" w:styleId="ListLabel255">
+    <w:name w:val="ListLabel 255"/>
+    <w:qFormat/>
+    <w:rPr>
+      <w:rFonts w:cs="Symbol"/>
+    </w:rPr>
+  </w:style>
+  <w:style w:type="character" w:styleId="ListLabel256">
+    <w:name w:val="ListLabel 256"/>
+    <w:qFormat/>
+    <w:rPr>
+      <w:rFonts w:cs="Courier New"/>
+    </w:rPr>
+  </w:style>
+  <w:style w:type="character" w:styleId="ListLabel257">
+    <w:name w:val="ListLabel 257"/>
+    <w:qFormat/>
+    <w:rPr>
+      <w:rFonts w:cs="Wingdings"/>
+    </w:rPr>
+  </w:style>
+  <w:style w:type="character" w:styleId="ListLabel258">
+    <w:name w:val="ListLabel 258"/>
+    <w:qFormat/>
+    <w:rPr>
+      <w:rFonts w:cs="Symbol"/>
+    </w:rPr>
+  </w:style>
+  <w:style w:type="character" w:styleId="ListLabel259">
+    <w:name w:val="ListLabel 259"/>
+    <w:qFormat/>
+    <w:rPr>
+      <w:rFonts w:cs="Courier New"/>
+    </w:rPr>
+  </w:style>
+  <w:style w:type="character" w:styleId="ListLabel260">
+    <w:name w:val="ListLabel 260"/>
+    <w:qFormat/>
+    <w:rPr>
+      <w:rFonts w:cs="Wingdings"/>
+    </w:rPr>
+  </w:style>
   <w:style w:type="paragraph" w:styleId="Ttulo">
     <w:name w:val="Título"/>
     <w:basedOn w:val="Normal"/>

</xml_diff>